<commit_message>
cross validation experiment runs, does not return expected results
</commit_message>
<xml_diff>
--- a/hw3-documentation.docx
+++ b/hw3-documentation.docx
@@ -18,7 +18,15 @@
           <w:szCs w:val="28"/>
           <w:rtl/>
         </w:rPr>
-        <w:t>תרגיל בית 2</w:t>
+        <w:t xml:space="preserve">תרגיל בית </w:t>
+      </w:r>
+      <w:r>
+        <w:rPr>
+          <w:rFonts w:ascii="David" w:hAnsi="David" w:cs="David"/>
+          <w:sz w:val="28"/>
+          <w:szCs w:val="28"/>
+        </w:rPr>
+        <w:t>3</w:t>
       </w:r>
     </w:p>
     <w:p>
@@ -179,43 +187,29 @@
     <w:p>
       <w:pPr>
         <w:rPr>
+          <w:rFonts w:ascii="David" w:hAnsi="David" w:cs="David"/>
+          <w:rtl/>
+        </w:rPr>
+      </w:pPr>
+      <w:r>
+        <w:rPr>
           <w:rFonts w:ascii="David" w:hAnsi="David" w:cs="David" w:hint="cs"/>
           <w:rtl/>
         </w:rPr>
-      </w:pPr>
+        <w:t>למה:</w:t>
+      </w:r>
       <w:r>
         <w:rPr>
           <w:rFonts w:ascii="David" w:hAnsi="David" w:cs="David" w:hint="cs"/>
-          <w:rtl/>
-        </w:rPr>
-        <w:t>למה:</w:t>
+        </w:rPr>
+        <w:t xml:space="preserve"> </w:t>
       </w:r>
       <w:r>
         <w:rPr>
           <w:rFonts w:ascii="David" w:hAnsi="David" w:cs="David" w:hint="cs"/>
-        </w:rPr>
-        <w:t xml:space="preserve"> </w:t>
-      </w:r>
-      <w:r>
-        <w:rPr>
-          <w:rFonts w:ascii="David" w:hAnsi="David" w:cs="David" w:hint="cs"/>
-          <w:rtl/>
-        </w:rPr>
-        <w:t xml:space="preserve">עבור קבוצת דאטה עם </w:t>
-      </w:r>
-      <w:r>
-        <w:rPr>
-          <w:rFonts w:ascii="David" w:hAnsi="David" w:cs="David" w:hint="cs"/>
-          <w:rtl/>
-        </w:rPr>
-        <w:t>תכונות רציפות</w:t>
-      </w:r>
-      <w:r>
-        <w:rPr>
-          <w:rFonts w:ascii="David" w:hAnsi="David" w:cs="David" w:hint="cs"/>
-          <w:rtl/>
-        </w:rPr>
-        <w:t xml:space="preserve"> </w:t>
+          <w:rtl/>
+        </w:rPr>
+        <w:t xml:space="preserve">עבור קבוצת דאטה עם תכונות רציפות </w:t>
       </w:r>
       <m:oMath>
         <m:r>
@@ -381,23 +375,7 @@
           <w:rFonts w:ascii="David" w:hAnsi="David" w:cs="David" w:hint="cs"/>
           <w:rtl/>
         </w:rPr>
-        <w:t xml:space="preserve"> נקבל שהפיצול שייבחר בשיטת אוטו-</w:t>
-      </w:r>
-      <w:proofErr w:type="spellStart"/>
-      <w:r>
-        <w:rPr>
-          <w:rFonts w:ascii="David" w:hAnsi="David" w:cs="David" w:hint="cs"/>
-          <w:rtl/>
-        </w:rPr>
-        <w:t>דיסקרטיזציה</w:t>
-      </w:r>
-      <w:proofErr w:type="spellEnd"/>
-      <w:r>
-        <w:rPr>
-          <w:rFonts w:ascii="David" w:hAnsi="David" w:cs="David" w:hint="cs"/>
-          <w:rtl/>
-        </w:rPr>
-        <w:t xml:space="preserve"> יחזיר שתי תת-קבוצות זהות</w:t>
+        <w:t xml:space="preserve"> נקבל שהפיצול שייבחר בשיטת אוטו-דיסקרטיזציה יחזיר שתי תת-קבוצות זהות</w:t>
       </w:r>
       <w:r>
         <w:rPr>
@@ -773,13 +751,7 @@
               <w:rPr>
                 <w:rFonts w:ascii="Cambria Math" w:eastAsiaTheme="minorEastAsia" w:hAnsi="Cambria Math" w:cs="David"/>
               </w:rPr>
-              <m:t>n</m:t>
-            </m:r>
-            <m:r>
-              <w:rPr>
-                <w:rFonts w:ascii="Cambria Math" w:eastAsiaTheme="minorEastAsia" w:hAnsi="Cambria Math" w:cs="David"/>
-              </w:rPr>
-              <m:t>-1</m:t>
+              <m:t>n-1</m:t>
             </m:r>
           </m:sub>
         </m:sSub>
@@ -1212,13 +1184,7 @@
           <w:rPr>
             <w:rFonts w:ascii="Cambria Math" w:hAnsi="Cambria Math" w:cs="David"/>
           </w:rPr>
-          <m:t>=</m:t>
-        </m:r>
-        <m:r>
-          <w:rPr>
-            <w:rFonts w:ascii="Cambria Math" w:hAnsi="Cambria Math" w:cs="David"/>
-          </w:rPr>
-          <m:t>{</m:t>
+          <m:t>={</m:t>
         </m:r>
         <m:sSub>
           <m:sSubPr>
@@ -1731,25 +1697,7 @@
           <w:i/>
           <w:rtl/>
         </w:rPr>
-        <w:t xml:space="preserve">. הנרמול אינו משנה את סדר </w:t>
-      </w:r>
-      <w:proofErr w:type="spellStart"/>
-      <w:r>
-        <w:rPr>
-          <w:rFonts w:ascii="David" w:hAnsi="David" w:cs="David" w:hint="cs"/>
-          <w:i/>
-          <w:rtl/>
-        </w:rPr>
-        <w:t>הנק</w:t>
-      </w:r>
-      <w:proofErr w:type="spellEnd"/>
-      <w:r>
-        <w:rPr>
-          <w:rFonts w:ascii="David" w:hAnsi="David" w:cs="David" w:hint="cs"/>
-          <w:i/>
-          <w:rtl/>
-        </w:rPr>
-        <w:t>' דאטה ולכן נסמן את הסידור העולה של נק' הדאטה אחרי הנרמול ב</w:t>
+        <w:t>. הנרמול אינו משנה את סדר הנק' דאטה ולכן נסמן את הסידור העולה של נק' הדאטה אחרי הנרמול ב</w:t>
       </w:r>
       <m:oMath>
         <m:sSubSup>
@@ -3420,61 +3368,7 @@
           <w:i/>
           <w:rtl/>
         </w:rPr>
-        <w:t xml:space="preserve">יחזיר תמיד 1 (מכיוון מספר </w:t>
-      </w:r>
-      <w:proofErr w:type="spellStart"/>
-      <w:r>
-        <w:rPr>
-          <w:rFonts w:ascii="David" w:eastAsiaTheme="minorEastAsia" w:hAnsi="David" w:cs="David" w:hint="cs"/>
-          <w:i/>
-          <w:rtl/>
-        </w:rPr>
-        <w:t>הנק</w:t>
-      </w:r>
-      <w:proofErr w:type="spellEnd"/>
-      <w:r>
-        <w:rPr>
-          <w:rFonts w:ascii="David" w:eastAsiaTheme="minorEastAsia" w:hAnsi="David" w:cs="David" w:hint="cs"/>
-          <w:i/>
-          <w:rtl/>
-        </w:rPr>
-        <w:t xml:space="preserve">' הדאטה שהתיוג שלהם 1 ומספר </w:t>
-      </w:r>
-      <w:proofErr w:type="spellStart"/>
-      <w:r>
-        <w:rPr>
-          <w:rFonts w:ascii="David" w:eastAsiaTheme="minorEastAsia" w:hAnsi="David" w:cs="David" w:hint="cs"/>
-          <w:i/>
-          <w:rtl/>
-        </w:rPr>
-        <w:t>הנק</w:t>
-      </w:r>
-      <w:proofErr w:type="spellEnd"/>
-      <w:r>
-        <w:rPr>
-          <w:rFonts w:ascii="David" w:eastAsiaTheme="minorEastAsia" w:hAnsi="David" w:cs="David" w:hint="cs"/>
-          <w:i/>
-          <w:rtl/>
-        </w:rPr>
-        <w:t xml:space="preserve">' שהתיוג שלהם 0 שווה). ישנם 10 דוגמאות סך </w:t>
-      </w:r>
-      <w:proofErr w:type="spellStart"/>
-      <w:r>
-        <w:rPr>
-          <w:rFonts w:ascii="David" w:eastAsiaTheme="minorEastAsia" w:hAnsi="David" w:cs="David" w:hint="cs"/>
-          <w:i/>
-          <w:rtl/>
-        </w:rPr>
-        <w:t>הכל</w:t>
-      </w:r>
-      <w:proofErr w:type="spellEnd"/>
-      <w:r>
-        <w:rPr>
-          <w:rFonts w:ascii="David" w:eastAsiaTheme="minorEastAsia" w:hAnsi="David" w:cs="David" w:hint="cs"/>
-          <w:i/>
-          <w:rtl/>
-        </w:rPr>
-        <w:t xml:space="preserve"> ומתוכם 5 התיוג שלהם 1. לכן הדיוק על קבוצת האימון היא </w:t>
+        <w:t xml:space="preserve">יחזיר תמיד 1 (מכיוון מספר הנק' הדאטה שהתיוג שלהם 1 ומספר הנק' שהתיוג שלהם 0 שווה). ישנם 10 דוגמאות סך הכל ומתוכם 5 התיוג שלהם 1. לכן הדיוק על קבוצת האימון היא </w:t>
       </w:r>
       <m:oMath>
         <m:f>
@@ -3550,25 +3444,7 @@
           <w:i/>
           <w:rtl/>
         </w:rPr>
-        <w:t xml:space="preserve">עבור 5 </w:t>
-      </w:r>
-      <w:proofErr w:type="spellStart"/>
-      <w:r>
-        <w:rPr>
-          <w:rFonts w:ascii="David" w:eastAsiaTheme="minorEastAsia" w:hAnsi="David" w:cs="David" w:hint="cs"/>
-          <w:i/>
-          <w:rtl/>
-        </w:rPr>
-        <w:t>הנק</w:t>
-      </w:r>
-      <w:proofErr w:type="spellEnd"/>
-      <w:r>
-        <w:rPr>
-          <w:rFonts w:ascii="David" w:eastAsiaTheme="minorEastAsia" w:hAnsi="David" w:cs="David" w:hint="cs"/>
-          <w:i/>
-          <w:rtl/>
-        </w:rPr>
-        <w:t>' השמאליות כקבות אימון נקבל שה</w:t>
+        <w:t>עבור 5 הנק' השמאליות כקבות אימון נקבל שה</w:t>
       </w:r>
       <w:r>
         <w:rPr>
@@ -3591,25 +3467,7 @@
           <w:i/>
           <w:rtl/>
         </w:rPr>
-        <w:t xml:space="preserve">מחזיר תמיד 1, ועבור 5 </w:t>
-      </w:r>
-      <w:proofErr w:type="spellStart"/>
-      <w:r>
-        <w:rPr>
-          <w:rFonts w:ascii="David" w:eastAsiaTheme="minorEastAsia" w:hAnsi="David" w:cs="David" w:hint="cs"/>
-          <w:i/>
-          <w:rtl/>
-        </w:rPr>
-        <w:t>הנק</w:t>
-      </w:r>
-      <w:proofErr w:type="spellEnd"/>
-      <w:r>
-        <w:rPr>
-          <w:rFonts w:ascii="David" w:eastAsiaTheme="minorEastAsia" w:hAnsi="David" w:cs="David" w:hint="cs"/>
-          <w:i/>
-          <w:rtl/>
-        </w:rPr>
-        <w:t xml:space="preserve">' הנותרות בתור קבוצת מבחן יש אחת שהתיוג שלה 1 והשאר 0, ולכן נקבל דיוק של </w:t>
+        <w:t xml:space="preserve">מחזיר תמיד 1, ועבור 5 הנק' הנותרות בתור קבוצת מבחן יש אחת שהתיוג שלה 1 והשאר 0, ולכן נקבל דיוק של </w:t>
       </w:r>
       <m:oMath>
         <m:f>
@@ -3672,25 +3530,7 @@
           <w:i/>
           <w:rtl/>
         </w:rPr>
-        <w:t xml:space="preserve">עבור 5 </w:t>
-      </w:r>
-      <w:proofErr w:type="spellStart"/>
-      <w:r>
-        <w:rPr>
-          <w:rFonts w:ascii="David" w:eastAsiaTheme="minorEastAsia" w:hAnsi="David" w:cs="David" w:hint="cs"/>
-          <w:i/>
-          <w:rtl/>
-        </w:rPr>
-        <w:t>הנק</w:t>
-      </w:r>
-      <w:proofErr w:type="spellEnd"/>
-      <w:r>
-        <w:rPr>
-          <w:rFonts w:ascii="David" w:eastAsiaTheme="minorEastAsia" w:hAnsi="David" w:cs="David" w:hint="cs"/>
-          <w:i/>
-          <w:rtl/>
-        </w:rPr>
-        <w:t>' הימניות כקבוצת אימון נקבל שה</w:t>
+        <w:t>עבור 5 הנק' הימניות כקבוצת אימון נקבל שה</w:t>
       </w:r>
       <w:r>
         <w:rPr>
@@ -3713,25 +3553,7 @@
           <w:i/>
           <w:rtl/>
         </w:rPr>
-        <w:t xml:space="preserve">מחזיר תמיד 0, ועבור 5 </w:t>
-      </w:r>
-      <w:proofErr w:type="spellStart"/>
-      <w:r>
-        <w:rPr>
-          <w:rFonts w:ascii="David" w:eastAsiaTheme="minorEastAsia" w:hAnsi="David" w:cs="David" w:hint="cs"/>
-          <w:i/>
-          <w:rtl/>
-        </w:rPr>
-        <w:t>הנק</w:t>
-      </w:r>
-      <w:proofErr w:type="spellEnd"/>
-      <w:r>
-        <w:rPr>
-          <w:rFonts w:ascii="David" w:eastAsiaTheme="minorEastAsia" w:hAnsi="David" w:cs="David" w:hint="cs"/>
-          <w:i/>
-          <w:rtl/>
-        </w:rPr>
-        <w:t xml:space="preserve">' הנותרות בתור קבוצת מבחן יש אחת שהתיוג שלה 0 והשאר 1, לכן נקבלך דיוק של </w:t>
+        <w:t xml:space="preserve">מחזיר תמיד 0, ועבור 5 הנק' הנותרות בתור קבוצת מבחן יש אחת שהתיוג שלה 0 והשאר 1, לכן נקבלך דיוק של </w:t>
       </w:r>
       <m:oMath>
         <m:f>
@@ -3774,6 +3596,218 @@
           <w:rtl/>
         </w:rPr>
         <w:t>.</w:t>
+      </w:r>
+    </w:p>
+    <w:p>
+      <w:pPr>
+        <w:rPr>
+          <w:rFonts w:ascii="David" w:eastAsiaTheme="minorEastAsia" w:hAnsi="David" w:cs="David"/>
+          <w:i/>
+          <w:rtl/>
+        </w:rPr>
+      </w:pPr>
+      <w:r>
+        <w:rPr>
+          <w:rFonts w:ascii="David" w:eastAsiaTheme="minorEastAsia" w:hAnsi="David" w:cs="David" w:hint="cs"/>
+          <w:i/>
+          <w:rtl/>
+        </w:rPr>
+        <w:t>חלק ג'</w:t>
+      </w:r>
+    </w:p>
+    <w:p>
+      <w:pPr>
+        <w:rPr>
+          <w:rFonts w:ascii="David" w:eastAsiaTheme="minorEastAsia" w:hAnsi="David" w:cs="David"/>
+          <w:iCs/>
+        </w:rPr>
+      </w:pPr>
+      <w:r>
+        <w:rPr>
+          <w:rFonts w:ascii="David" w:eastAsiaTheme="minorEastAsia" w:hAnsi="David" w:cs="David" w:hint="cs"/>
+          <w:i/>
+          <w:rtl/>
+        </w:rPr>
+        <w:t xml:space="preserve">שאלה 5) סעיף </w:t>
+      </w:r>
+      <w:r>
+        <w:rPr>
+          <w:rFonts w:ascii="David" w:eastAsiaTheme="minorEastAsia" w:hAnsi="David" w:cs="David"/>
+          <w:iCs/>
+        </w:rPr>
+        <w:t>b</w:t>
+      </w:r>
+    </w:p>
+    <w:p>
+      <w:pPr>
+        <w:rPr>
+          <w:rFonts w:ascii="David" w:eastAsiaTheme="minorEastAsia" w:hAnsi="David" w:cs="David"/>
+          <w:i/>
+          <w:rtl/>
+        </w:rPr>
+      </w:pPr>
+      <w:r>
+        <w:rPr>
+          <w:rFonts w:ascii="David" w:eastAsiaTheme="minorEastAsia" w:hAnsi="David" w:cs="David"/>
+          <w:iCs/>
+        </w:rPr>
+        <w:lastRenderedPageBreak/>
+        <w:tab/>
+      </w:r>
+      <w:r>
+        <w:rPr>
+          <w:rFonts w:ascii="David" w:eastAsiaTheme="minorEastAsia" w:hAnsi="David" w:cs="David" w:hint="cs"/>
+          <w:i/>
+          <w:rtl/>
+        </w:rPr>
+        <w:t xml:space="preserve">בהרצת </w:t>
+      </w:r>
+      <w:r>
+        <w:rPr>
+          <w:rFonts w:ascii="David" w:eastAsiaTheme="minorEastAsia" w:hAnsi="David" w:cs="David"/>
+          <w:iCs/>
+        </w:rPr>
+        <w:t>ID3</w:t>
+      </w:r>
+      <w:r>
+        <w:rPr>
+          <w:rFonts w:ascii="David" w:eastAsiaTheme="minorEastAsia" w:hAnsi="David" w:cs="David" w:hint="cs"/>
+          <w:iCs/>
+          <w:rtl/>
+        </w:rPr>
+        <w:t xml:space="preserve"> </w:t>
+      </w:r>
+      <w:r>
+        <w:rPr>
+          <w:rFonts w:ascii="David" w:eastAsiaTheme="minorEastAsia" w:hAnsi="David" w:cs="David" w:hint="cs"/>
+          <w:i/>
+          <w:rtl/>
+        </w:rPr>
+        <w:t xml:space="preserve">על קבוצת דאטה </w:t>
+      </w:r>
+      <w:r>
+        <w:rPr>
+          <w:rFonts w:ascii="David" w:eastAsiaTheme="minorEastAsia" w:hAnsi="David" w:cs="David"/>
+          <w:iCs/>
+        </w:rPr>
+        <w:t>train</w:t>
+      </w:r>
+      <w:r>
+        <w:rPr>
+          <w:rFonts w:ascii="David" w:eastAsiaTheme="minorEastAsia" w:hAnsi="David" w:cs="David" w:hint="cs"/>
+          <w:iCs/>
+          <w:rtl/>
+        </w:rPr>
+        <w:t xml:space="preserve"> </w:t>
+      </w:r>
+      <w:r>
+        <w:rPr>
+          <w:rFonts w:ascii="David" w:eastAsiaTheme="minorEastAsia" w:hAnsi="David" w:cs="David" w:hint="cs"/>
+          <w:i/>
+          <w:rtl/>
+        </w:rPr>
+        <w:t xml:space="preserve">ובדיקה על מול קבוצת מבחן </w:t>
+      </w:r>
+      <w:r>
+        <w:rPr>
+          <w:rFonts w:ascii="David" w:eastAsiaTheme="minorEastAsia" w:hAnsi="David" w:cs="David"/>
+          <w:iCs/>
+        </w:rPr>
+        <w:t>train</w:t>
+      </w:r>
+      <w:r>
+        <w:rPr>
+          <w:rFonts w:ascii="David" w:eastAsiaTheme="minorEastAsia" w:hAnsi="David" w:cs="David" w:hint="cs"/>
+          <w:i/>
+          <w:rtl/>
+        </w:rPr>
+        <w:t xml:space="preserve"> הגענו לדיוק של 94.46% משמע סיווג מדויק של 109 נקודות בדיקה מתוך 103.</w:t>
+      </w:r>
+    </w:p>
+    <w:p>
+      <w:pPr>
+        <w:rPr>
+          <w:rFonts w:ascii="David" w:eastAsiaTheme="minorEastAsia" w:hAnsi="David" w:cs="David"/>
+          <w:i/>
+          <w:rtl/>
+        </w:rPr>
+      </w:pPr>
+      <w:r>
+        <w:rPr>
+          <w:rFonts w:ascii="David" w:eastAsiaTheme="minorEastAsia" w:hAnsi="David" w:cs="David" w:hint="cs"/>
+          <w:i/>
+          <w:rtl/>
+        </w:rPr>
+        <w:t>שאלה 6)</w:t>
+      </w:r>
+    </w:p>
+    <w:p>
+      <w:pPr>
+        <w:pStyle w:val="ListParagraph"/>
+        <w:numPr>
+          <w:ilvl w:val="0"/>
+          <w:numId w:val="3"/>
+        </w:numPr>
+        <w:rPr>
+          <w:rFonts w:ascii="David" w:eastAsiaTheme="minorEastAsia" w:hAnsi="David" w:cs="David" w:hint="cs"/>
+          <w:i/>
+          <w:rtl/>
+        </w:rPr>
+      </w:pPr>
+      <w:r>
+        <w:rPr>
+          <w:rFonts w:ascii="David" w:eastAsiaTheme="minorEastAsia" w:hAnsi="David" w:cs="David" w:hint="cs"/>
+          <w:i/>
+          <w:rtl/>
+        </w:rPr>
+        <w:t xml:space="preserve">גיזום </w:t>
+      </w:r>
+      <w:r>
+        <w:rPr>
+          <w:rFonts w:ascii="David" w:eastAsiaTheme="minorEastAsia" w:hAnsi="David" w:cs="David" w:hint="cs"/>
+          <w:i/>
+          <w:rtl/>
+        </w:rPr>
+        <w:t>עוזר</w:t>
+      </w:r>
+      <w:r>
+        <w:rPr>
+          <w:rFonts w:ascii="David" w:eastAsiaTheme="minorEastAsia" w:hAnsi="David" w:cs="David" w:hint="cs"/>
+          <w:i/>
+          <w:rtl/>
+        </w:rPr>
+        <w:t xml:space="preserve"> להוציא נק' דאטה "רועשות", </w:t>
+      </w:r>
+      <w:r>
+        <w:rPr>
+          <w:rFonts w:ascii="David" w:eastAsiaTheme="minorEastAsia" w:hAnsi="David" w:cs="David" w:hint="cs"/>
+          <w:i/>
+          <w:rtl/>
+        </w:rPr>
+        <w:t xml:space="preserve">במיוחד באלה שתויגו לא נכון בדאטה מלהשפיע על עץ ההחלטה. כך הוא מונע תופעה של </w:t>
+      </w:r>
+      <w:r>
+        <w:rPr>
+          <w:rFonts w:ascii="David" w:eastAsiaTheme="minorEastAsia" w:hAnsi="David" w:cs="David"/>
+          <w:iCs/>
+        </w:rPr>
+        <w:t>overfitting</w:t>
+      </w:r>
+      <w:r>
+        <w:rPr>
+          <w:rFonts w:ascii="David" w:eastAsiaTheme="minorEastAsia" w:hAnsi="David" w:cs="David" w:hint="cs"/>
+          <w:iCs/>
+          <w:rtl/>
+        </w:rPr>
+        <w:t xml:space="preserve"> </w:t>
+      </w:r>
+      <w:r>
+        <w:rPr>
+          <w:rFonts w:ascii="David" w:eastAsiaTheme="minorEastAsia" w:hAnsi="David" w:cs="David" w:hint="cs"/>
+          <w:i/>
+          <w:rtl/>
+        </w:rPr>
+        <w:t>בזה שהוא כולל את הדוגמאות האלה בתוך עלים שמציינים תיוג שונה (וככל הנראה המתאים).</w:t>
       </w:r>
     </w:p>
     <w:p>
@@ -3885,8 +3919,189 @@
       </w:pPr>
     </w:lvl>
   </w:abstractNum>
+  <w:abstractNum w:abstractNumId="1" w15:restartNumberingAfterBreak="0">
+    <w:nsid w:val="341B27B0"/>
+    <w:multiLevelType w:val="hybridMultilevel"/>
+    <w:tmpl w:val="AE825E4C"/>
+    <w:lvl w:ilvl="0" w:tplc="AB08FAF6">
+      <w:start w:val="2"/>
+      <w:numFmt w:val="lowerLetter"/>
+      <w:lvlText w:val="%1)"/>
+      <w:lvlJc w:val="left"/>
+      <w:pPr>
+        <w:ind w:left="720" w:hanging="360"/>
+      </w:pPr>
+      <w:rPr>
+        <w:rFonts w:hint="default"/>
+      </w:rPr>
+    </w:lvl>
+    <w:lvl w:ilvl="1" w:tplc="04090019" w:tentative="1">
+      <w:start w:val="1"/>
+      <w:numFmt w:val="lowerLetter"/>
+      <w:lvlText w:val="%2."/>
+      <w:lvlJc w:val="left"/>
+      <w:pPr>
+        <w:ind w:left="1440" w:hanging="360"/>
+      </w:pPr>
+    </w:lvl>
+    <w:lvl w:ilvl="2" w:tplc="0409001B" w:tentative="1">
+      <w:start w:val="1"/>
+      <w:numFmt w:val="lowerRoman"/>
+      <w:lvlText w:val="%3."/>
+      <w:lvlJc w:val="right"/>
+      <w:pPr>
+        <w:ind w:left="2160" w:hanging="180"/>
+      </w:pPr>
+    </w:lvl>
+    <w:lvl w:ilvl="3" w:tplc="0409000F" w:tentative="1">
+      <w:start w:val="1"/>
+      <w:numFmt w:val="decimal"/>
+      <w:lvlText w:val="%4."/>
+      <w:lvlJc w:val="left"/>
+      <w:pPr>
+        <w:ind w:left="2880" w:hanging="360"/>
+      </w:pPr>
+    </w:lvl>
+    <w:lvl w:ilvl="4" w:tplc="04090019" w:tentative="1">
+      <w:start w:val="1"/>
+      <w:numFmt w:val="lowerLetter"/>
+      <w:lvlText w:val="%5."/>
+      <w:lvlJc w:val="left"/>
+      <w:pPr>
+        <w:ind w:left="3600" w:hanging="360"/>
+      </w:pPr>
+    </w:lvl>
+    <w:lvl w:ilvl="5" w:tplc="0409001B" w:tentative="1">
+      <w:start w:val="1"/>
+      <w:numFmt w:val="lowerRoman"/>
+      <w:lvlText w:val="%6."/>
+      <w:lvlJc w:val="right"/>
+      <w:pPr>
+        <w:ind w:left="4320" w:hanging="180"/>
+      </w:pPr>
+    </w:lvl>
+    <w:lvl w:ilvl="6" w:tplc="0409000F" w:tentative="1">
+      <w:start w:val="1"/>
+      <w:numFmt w:val="decimal"/>
+      <w:lvlText w:val="%7."/>
+      <w:lvlJc w:val="left"/>
+      <w:pPr>
+        <w:ind w:left="5040" w:hanging="360"/>
+      </w:pPr>
+    </w:lvl>
+    <w:lvl w:ilvl="7" w:tplc="04090019" w:tentative="1">
+      <w:start w:val="1"/>
+      <w:numFmt w:val="lowerLetter"/>
+      <w:lvlText w:val="%8."/>
+      <w:lvlJc w:val="left"/>
+      <w:pPr>
+        <w:ind w:left="5760" w:hanging="360"/>
+      </w:pPr>
+    </w:lvl>
+    <w:lvl w:ilvl="8" w:tplc="0409001B" w:tentative="1">
+      <w:start w:val="1"/>
+      <w:numFmt w:val="lowerRoman"/>
+      <w:lvlText w:val="%9."/>
+      <w:lvlJc w:val="right"/>
+      <w:pPr>
+        <w:ind w:left="6480" w:hanging="180"/>
+      </w:pPr>
+    </w:lvl>
+  </w:abstractNum>
+  <w:abstractNum w:abstractNumId="2" w15:restartNumberingAfterBreak="0">
+    <w:nsid w:val="4CD13207"/>
+    <w:multiLevelType w:val="hybridMultilevel"/>
+    <w:tmpl w:val="FD4A940C"/>
+    <w:lvl w:ilvl="0" w:tplc="04090017">
+      <w:start w:val="1"/>
+      <w:numFmt w:val="lowerLetter"/>
+      <w:lvlText w:val="%1)"/>
+      <w:lvlJc w:val="left"/>
+      <w:pPr>
+        <w:ind w:left="720" w:hanging="360"/>
+      </w:pPr>
+    </w:lvl>
+    <w:lvl w:ilvl="1" w:tplc="04090019" w:tentative="1">
+      <w:start w:val="1"/>
+      <w:numFmt w:val="lowerLetter"/>
+      <w:lvlText w:val="%2."/>
+      <w:lvlJc w:val="left"/>
+      <w:pPr>
+        <w:ind w:left="1440" w:hanging="360"/>
+      </w:pPr>
+    </w:lvl>
+    <w:lvl w:ilvl="2" w:tplc="0409001B" w:tentative="1">
+      <w:start w:val="1"/>
+      <w:numFmt w:val="lowerRoman"/>
+      <w:lvlText w:val="%3."/>
+      <w:lvlJc w:val="right"/>
+      <w:pPr>
+        <w:ind w:left="2160" w:hanging="180"/>
+      </w:pPr>
+    </w:lvl>
+    <w:lvl w:ilvl="3" w:tplc="0409000F" w:tentative="1">
+      <w:start w:val="1"/>
+      <w:numFmt w:val="decimal"/>
+      <w:lvlText w:val="%4."/>
+      <w:lvlJc w:val="left"/>
+      <w:pPr>
+        <w:ind w:left="2880" w:hanging="360"/>
+      </w:pPr>
+    </w:lvl>
+    <w:lvl w:ilvl="4" w:tplc="04090019" w:tentative="1">
+      <w:start w:val="1"/>
+      <w:numFmt w:val="lowerLetter"/>
+      <w:lvlText w:val="%5."/>
+      <w:lvlJc w:val="left"/>
+      <w:pPr>
+        <w:ind w:left="3600" w:hanging="360"/>
+      </w:pPr>
+    </w:lvl>
+    <w:lvl w:ilvl="5" w:tplc="0409001B" w:tentative="1">
+      <w:start w:val="1"/>
+      <w:numFmt w:val="lowerRoman"/>
+      <w:lvlText w:val="%6."/>
+      <w:lvlJc w:val="right"/>
+      <w:pPr>
+        <w:ind w:left="4320" w:hanging="180"/>
+      </w:pPr>
+    </w:lvl>
+    <w:lvl w:ilvl="6" w:tplc="0409000F" w:tentative="1">
+      <w:start w:val="1"/>
+      <w:numFmt w:val="decimal"/>
+      <w:lvlText w:val="%7."/>
+      <w:lvlJc w:val="left"/>
+      <w:pPr>
+        <w:ind w:left="5040" w:hanging="360"/>
+      </w:pPr>
+    </w:lvl>
+    <w:lvl w:ilvl="7" w:tplc="04090019" w:tentative="1">
+      <w:start w:val="1"/>
+      <w:numFmt w:val="lowerLetter"/>
+      <w:lvlText w:val="%8."/>
+      <w:lvlJc w:val="left"/>
+      <w:pPr>
+        <w:ind w:left="5760" w:hanging="360"/>
+      </w:pPr>
+    </w:lvl>
+    <w:lvl w:ilvl="8" w:tplc="0409001B" w:tentative="1">
+      <w:start w:val="1"/>
+      <w:numFmt w:val="lowerRoman"/>
+      <w:lvlText w:val="%9."/>
+      <w:lvlJc w:val="right"/>
+      <w:pPr>
+        <w:ind w:left="6480" w:hanging="180"/>
+      </w:pPr>
+    </w:lvl>
+  </w:abstractNum>
   <w:num w:numId="1">
     <w:abstractNumId w:val="0"/>
+  </w:num>
+  <w:num w:numId="2">
+    <w:abstractNumId w:val="2"/>
+  </w:num>
+  <w:num w:numId="3">
+    <w:abstractNumId w:val="1"/>
   </w:num>
 </w:numbering>
 </file>

</xml_diff>

<commit_message>
finished q 7 and 8)
</commit_message>
<xml_diff>
--- a/hw3-documentation.docx
+++ b/hw3-documentation.docx
@@ -96,12 +96,16 @@
       <w:pPr>
         <w:rPr>
           <w:rFonts w:ascii="David" w:hAnsi="David" w:cs="David"/>
+          <w:b/>
+          <w:bCs/>
           <w:rtl/>
         </w:rPr>
       </w:pPr>
       <w:r>
         <w:rPr>
           <w:rFonts w:ascii="David" w:hAnsi="David" w:cs="David" w:hint="cs"/>
+          <w:b/>
+          <w:bCs/>
           <w:rtl/>
         </w:rPr>
         <w:t>חלק ב'</w:t>
@@ -3324,6 +3328,699 @@
           <w:i/>
           <w:rtl/>
         </w:rPr>
+        <w:t>שאלה 2)</w:t>
+      </w:r>
+    </w:p>
+    <w:p>
+      <w:pPr>
+        <w:pStyle w:val="ListParagraph"/>
+        <w:numPr>
+          <w:ilvl w:val="0"/>
+          <w:numId w:val="5"/>
+        </w:numPr>
+        <w:rPr>
+          <w:rFonts w:ascii="David" w:eastAsiaTheme="minorEastAsia" w:hAnsi="David" w:cs="David"/>
+          <w:i/>
+        </w:rPr>
+      </w:pPr>
+      <w:r>
+        <w:rPr>
+          <w:rFonts w:ascii="David" w:eastAsiaTheme="minorEastAsia" w:hAnsi="David" w:cs="David" w:hint="cs"/>
+          <w:i/>
+          <w:rtl/>
+        </w:rPr>
+        <w:t>נגדיר סיווג מטרה</w:t>
+      </w:r>
+      <m:oMath>
+        <m:r>
+          <w:rPr>
+            <w:rFonts w:ascii="Cambria Math" w:eastAsiaTheme="minorEastAsia" w:hAnsi="Cambria Math" w:cs="David"/>
+          </w:rPr>
+          <m:t>f</m:t>
+        </m:r>
+        <m:d>
+          <m:dPr>
+            <m:ctrlPr>
+              <w:rPr>
+                <w:rFonts w:ascii="Cambria Math" w:eastAsiaTheme="minorEastAsia" w:hAnsi="Cambria Math" w:cs="David"/>
+                <w:i/>
+              </w:rPr>
+            </m:ctrlPr>
+          </m:dPr>
+          <m:e>
+            <m:sSub>
+              <m:sSubPr>
+                <m:ctrlPr>
+                  <w:rPr>
+                    <w:rFonts w:ascii="Cambria Math" w:eastAsiaTheme="minorEastAsia" w:hAnsi="Cambria Math" w:cs="David"/>
+                    <w:i/>
+                  </w:rPr>
+                </m:ctrlPr>
+              </m:sSubPr>
+              <m:e>
+                <m:r>
+                  <w:rPr>
+                    <w:rFonts w:ascii="Cambria Math" w:eastAsiaTheme="minorEastAsia" w:hAnsi="Cambria Math" w:cs="David"/>
+                  </w:rPr>
+                  <m:t>v</m:t>
+                </m:r>
+              </m:e>
+              <m:sub>
+                <m:r>
+                  <w:rPr>
+                    <w:rFonts w:ascii="Cambria Math" w:eastAsiaTheme="minorEastAsia" w:hAnsi="Cambria Math" w:cs="David"/>
+                  </w:rPr>
+                  <m:t>1</m:t>
+                </m:r>
+              </m:sub>
+            </m:sSub>
+            <m:r>
+              <w:rPr>
+                <w:rFonts w:ascii="Cambria Math" w:eastAsiaTheme="minorEastAsia" w:hAnsi="Cambria Math" w:cs="David"/>
+              </w:rPr>
+              <m:t>,</m:t>
+            </m:r>
+            <m:sSub>
+              <m:sSubPr>
+                <m:ctrlPr>
+                  <w:rPr>
+                    <w:rFonts w:ascii="Cambria Math" w:eastAsiaTheme="minorEastAsia" w:hAnsi="Cambria Math" w:cs="David"/>
+                    <w:i/>
+                  </w:rPr>
+                </m:ctrlPr>
+              </m:sSubPr>
+              <m:e>
+                <m:r>
+                  <w:rPr>
+                    <w:rFonts w:ascii="Cambria Math" w:eastAsiaTheme="minorEastAsia" w:hAnsi="Cambria Math" w:cs="David"/>
+                  </w:rPr>
+                  <m:t>v</m:t>
+                </m:r>
+              </m:e>
+              <m:sub>
+                <m:r>
+                  <w:rPr>
+                    <w:rFonts w:ascii="Cambria Math" w:eastAsiaTheme="minorEastAsia" w:hAnsi="Cambria Math" w:cs="David"/>
+                  </w:rPr>
+                  <m:t>2</m:t>
+                </m:r>
+              </m:sub>
+            </m:sSub>
+            <m:r>
+              <w:rPr>
+                <w:rFonts w:ascii="Cambria Math" w:eastAsiaTheme="minorEastAsia" w:hAnsi="Cambria Math" w:cs="David"/>
+              </w:rPr>
+              <m:t>,</m:t>
+            </m:r>
+          </m:e>
+        </m:d>
+        <m:r>
+          <w:rPr>
+            <w:rFonts w:ascii="Cambria Math" w:eastAsiaTheme="minorEastAsia" w:hAnsi="Cambria Math" w:cs="David"/>
+          </w:rPr>
+          <m:t xml:space="preserve">= </m:t>
+        </m:r>
+        <m:d>
+          <m:dPr>
+            <m:begChr m:val="{"/>
+            <m:endChr m:val=""/>
+            <m:ctrlPr>
+              <w:rPr>
+                <w:rFonts w:ascii="Cambria Math" w:eastAsiaTheme="minorEastAsia" w:hAnsi="Cambria Math" w:cs="David"/>
+                <w:i/>
+              </w:rPr>
+            </m:ctrlPr>
+          </m:dPr>
+          <m:e>
+            <m:eqArr>
+              <m:eqArrPr>
+                <m:ctrlPr>
+                  <w:rPr>
+                    <w:rFonts w:ascii="Cambria Math" w:eastAsiaTheme="minorEastAsia" w:hAnsi="Cambria Math" w:cs="David"/>
+                    <w:i/>
+                  </w:rPr>
+                </m:ctrlPr>
+              </m:eqArrPr>
+              <m:e>
+                <m:r>
+                  <w:rPr>
+                    <w:rFonts w:ascii="Cambria Math" w:eastAsiaTheme="minorEastAsia" w:hAnsi="Cambria Math" w:cs="David"/>
+                  </w:rPr>
+                  <m:t xml:space="preserve">+ | </m:t>
+                </m:r>
+                <m:sSub>
+                  <m:sSubPr>
+                    <m:ctrlPr>
+                      <w:rPr>
+                        <w:rFonts w:ascii="Cambria Math" w:eastAsiaTheme="minorEastAsia" w:hAnsi="Cambria Math" w:cs="David"/>
+                        <w:i/>
+                      </w:rPr>
+                    </m:ctrlPr>
+                  </m:sSubPr>
+                  <m:e>
+                    <m:r>
+                      <w:rPr>
+                        <w:rFonts w:ascii="Cambria Math" w:eastAsiaTheme="minorEastAsia" w:hAnsi="Cambria Math" w:cs="David"/>
+                      </w:rPr>
+                      <m:t>v</m:t>
+                    </m:r>
+                  </m:e>
+                  <m:sub>
+                    <m:r>
+                      <w:rPr>
+                        <w:rFonts w:ascii="Cambria Math" w:eastAsiaTheme="minorEastAsia" w:hAnsi="Cambria Math" w:cs="David"/>
+                      </w:rPr>
+                      <m:t>1</m:t>
+                    </m:r>
+                  </m:sub>
+                </m:sSub>
+                <m:r>
+                  <w:rPr>
+                    <w:rFonts w:ascii="Cambria Math" w:eastAsiaTheme="minorEastAsia" w:hAnsi="Cambria Math" w:cs="David"/>
+                  </w:rPr>
+                  <m:t>&gt;</m:t>
+                </m:r>
+                <m:r>
+                  <w:rPr>
+                    <w:rFonts w:ascii="Cambria Math" w:eastAsiaTheme="minorEastAsia" w:hAnsi="Cambria Math" w:cs="David"/>
+                  </w:rPr>
+                  <m:t xml:space="preserve">5 or </m:t>
+                </m:r>
+                <m:sSub>
+                  <m:sSubPr>
+                    <m:ctrlPr>
+                      <w:rPr>
+                        <w:rFonts w:ascii="Cambria Math" w:eastAsiaTheme="minorEastAsia" w:hAnsi="Cambria Math" w:cs="David"/>
+                        <w:i/>
+                      </w:rPr>
+                    </m:ctrlPr>
+                  </m:sSubPr>
+                  <m:e>
+                    <m:r>
+                      <w:rPr>
+                        <w:rFonts w:ascii="Cambria Math" w:eastAsiaTheme="minorEastAsia" w:hAnsi="Cambria Math" w:cs="David"/>
+                      </w:rPr>
+                      <m:t>v</m:t>
+                    </m:r>
+                  </m:e>
+                  <m:sub>
+                    <m:r>
+                      <w:rPr>
+                        <w:rFonts w:ascii="Cambria Math" w:eastAsiaTheme="minorEastAsia" w:hAnsi="Cambria Math" w:cs="David"/>
+                      </w:rPr>
+                      <m:t>2</m:t>
+                    </m:r>
+                  </m:sub>
+                </m:sSub>
+                <m:r>
+                  <w:rPr>
+                    <w:rFonts w:ascii="Cambria Math" w:eastAsiaTheme="minorEastAsia" w:hAnsi="Cambria Math" w:cs="David"/>
+                  </w:rPr>
+                  <m:t>&gt;</m:t>
+                </m:r>
+                <m:r>
+                  <w:rPr>
+                    <w:rFonts w:ascii="Cambria Math" w:eastAsiaTheme="minorEastAsia" w:hAnsi="Cambria Math" w:cs="David"/>
+                  </w:rPr>
+                  <m:t>5</m:t>
+                </m:r>
+              </m:e>
+              <m:e>
+                <m:r>
+                  <w:rPr>
+                    <w:rFonts w:ascii="Cambria Math" w:eastAsiaTheme="minorEastAsia" w:hAnsi="Cambria Math" w:cs="David"/>
+                  </w:rPr>
+                  <m:t>-             | otherwise</m:t>
+                </m:r>
+              </m:e>
+            </m:eqArr>
+          </m:e>
+        </m:d>
+      </m:oMath>
+      <w:r>
+        <w:rPr>
+          <w:rFonts w:ascii="David" w:eastAsiaTheme="minorEastAsia" w:hAnsi="David" w:cs="David" w:hint="cs"/>
+          <w:i/>
+          <w:rtl/>
+        </w:rPr>
+        <w:t xml:space="preserve"> וקבוצת דאטה</w:t>
+      </w:r>
+    </w:p>
+    <w:p>
+      <w:pPr>
+        <w:pStyle w:val="ListParagraph"/>
+        <w:rPr>
+          <w:rFonts w:ascii="David" w:eastAsiaTheme="minorEastAsia" w:hAnsi="David" w:cs="David"/>
+          <w:i/>
+          <w:rtl/>
+        </w:rPr>
+      </w:pPr>
+      <m:oMathPara>
+        <m:oMath>
+          <m:r>
+            <w:rPr>
+              <w:rFonts w:ascii="Cambria Math" w:eastAsiaTheme="minorEastAsia" w:hAnsi="Cambria Math" w:cs="David"/>
+            </w:rPr>
+            <m:t>D={</m:t>
+          </m:r>
+          <m:d>
+            <m:dPr>
+              <m:ctrlPr>
+                <w:rPr>
+                  <w:rFonts w:ascii="Cambria Math" w:eastAsiaTheme="minorEastAsia" w:hAnsi="Cambria Math" w:cs="David"/>
+                  <w:i/>
+                </w:rPr>
+              </m:ctrlPr>
+            </m:dPr>
+            <m:e>
+              <m:d>
+                <m:dPr>
+                  <m:ctrlPr>
+                    <w:rPr>
+                      <w:rFonts w:ascii="Cambria Math" w:eastAsiaTheme="minorEastAsia" w:hAnsi="Cambria Math" w:cs="David"/>
+                      <w:i/>
+                    </w:rPr>
+                  </m:ctrlPr>
+                </m:dPr>
+                <m:e>
+                  <m:r>
+                    <w:rPr>
+                      <w:rFonts w:ascii="Cambria Math" w:eastAsiaTheme="minorEastAsia" w:hAnsi="Cambria Math" w:cs="David"/>
+                    </w:rPr>
+                    <m:t>4.5,4.5</m:t>
+                  </m:r>
+                </m:e>
+              </m:d>
+              <m:r>
+                <w:rPr>
+                  <w:rFonts w:ascii="Cambria Math" w:eastAsiaTheme="minorEastAsia" w:hAnsi="Cambria Math" w:cs="David"/>
+                </w:rPr>
+                <m:t>, -</m:t>
+              </m:r>
+            </m:e>
+          </m:d>
+          <m:r>
+            <w:rPr>
+              <w:rFonts w:ascii="Cambria Math" w:eastAsiaTheme="minorEastAsia" w:hAnsi="Cambria Math" w:cs="David"/>
+            </w:rPr>
+            <m:t xml:space="preserve">, </m:t>
+          </m:r>
+          <m:d>
+            <m:dPr>
+              <m:ctrlPr>
+                <w:rPr>
+                  <w:rFonts w:ascii="Cambria Math" w:eastAsiaTheme="minorEastAsia" w:hAnsi="Cambria Math" w:cs="David"/>
+                  <w:i/>
+                </w:rPr>
+              </m:ctrlPr>
+            </m:dPr>
+            <m:e>
+              <m:d>
+                <m:dPr>
+                  <m:ctrlPr>
+                    <w:rPr>
+                      <w:rFonts w:ascii="Cambria Math" w:eastAsiaTheme="minorEastAsia" w:hAnsi="Cambria Math" w:cs="David"/>
+                      <w:i/>
+                    </w:rPr>
+                  </m:ctrlPr>
+                </m:dPr>
+                <m:e>
+                  <m:r>
+                    <w:rPr>
+                      <w:rFonts w:ascii="Cambria Math" w:eastAsiaTheme="minorEastAsia" w:hAnsi="Cambria Math" w:cs="David"/>
+                    </w:rPr>
+                    <m:t>5.5,5.5</m:t>
+                  </m:r>
+                </m:e>
+              </m:d>
+              <m:r>
+                <w:rPr>
+                  <w:rFonts w:ascii="Cambria Math" w:eastAsiaTheme="minorEastAsia" w:hAnsi="Cambria Math" w:cs="David"/>
+                </w:rPr>
+                <m:t>,+</m:t>
+              </m:r>
+            </m:e>
+          </m:d>
+          <m:r>
+            <w:rPr>
+              <w:rFonts w:ascii="Cambria Math" w:eastAsiaTheme="minorEastAsia" w:hAnsi="Cambria Math" w:cs="David"/>
+            </w:rPr>
+            <m:t>,</m:t>
+          </m:r>
+          <m:d>
+            <m:dPr>
+              <m:ctrlPr>
+                <w:rPr>
+                  <w:rFonts w:ascii="Cambria Math" w:eastAsiaTheme="minorEastAsia" w:hAnsi="Cambria Math" w:cs="David"/>
+                  <w:i/>
+                </w:rPr>
+              </m:ctrlPr>
+            </m:dPr>
+            <m:e>
+              <m:d>
+                <m:dPr>
+                  <m:ctrlPr>
+                    <w:rPr>
+                      <w:rFonts w:ascii="Cambria Math" w:eastAsiaTheme="minorEastAsia" w:hAnsi="Cambria Math" w:cs="David"/>
+                      <w:i/>
+                    </w:rPr>
+                  </m:ctrlPr>
+                </m:dPr>
+                <m:e>
+                  <m:r>
+                    <w:rPr>
+                      <w:rFonts w:ascii="Cambria Math" w:eastAsiaTheme="minorEastAsia" w:hAnsi="Cambria Math" w:cs="David"/>
+                    </w:rPr>
+                    <m:t>5.5</m:t>
+                  </m:r>
+                  <m:r>
+                    <w:rPr>
+                      <w:rFonts w:ascii="Cambria Math" w:eastAsiaTheme="minorEastAsia" w:hAnsi="Cambria Math" w:cs="David"/>
+                    </w:rPr>
+                    <m:t>,</m:t>
+                  </m:r>
+                  <m:r>
+                    <w:rPr>
+                      <w:rFonts w:ascii="Cambria Math" w:eastAsiaTheme="minorEastAsia" w:hAnsi="Cambria Math" w:cs="David"/>
+                    </w:rPr>
+                    <m:t>5.6</m:t>
+                  </m:r>
+                </m:e>
+              </m:d>
+              <m:r>
+                <w:rPr>
+                  <w:rFonts w:ascii="Cambria Math" w:eastAsiaTheme="minorEastAsia" w:hAnsi="Cambria Math" w:cs="David"/>
+                </w:rPr>
+                <m:t>,+</m:t>
+              </m:r>
+            </m:e>
+          </m:d>
+          <m:r>
+            <w:rPr>
+              <w:rFonts w:ascii="Cambria Math" w:eastAsiaTheme="minorEastAsia" w:hAnsi="Cambria Math" w:cs="David"/>
+            </w:rPr>
+            <m:t>,</m:t>
+          </m:r>
+          <m:d>
+            <m:dPr>
+              <m:ctrlPr>
+                <w:rPr>
+                  <w:rFonts w:ascii="Cambria Math" w:eastAsiaTheme="minorEastAsia" w:hAnsi="Cambria Math" w:cs="David"/>
+                  <w:i/>
+                </w:rPr>
+              </m:ctrlPr>
+            </m:dPr>
+            <m:e>
+              <m:d>
+                <m:dPr>
+                  <m:ctrlPr>
+                    <w:rPr>
+                      <w:rFonts w:ascii="Cambria Math" w:eastAsiaTheme="minorEastAsia" w:hAnsi="Cambria Math" w:cs="David"/>
+                      <w:i/>
+                    </w:rPr>
+                  </m:ctrlPr>
+                </m:dPr>
+                <m:e>
+                  <m:r>
+                    <w:rPr>
+                      <w:rFonts w:ascii="Cambria Math" w:eastAsiaTheme="minorEastAsia" w:hAnsi="Cambria Math" w:cs="David"/>
+                    </w:rPr>
+                    <m:t>5.</m:t>
+                  </m:r>
+                  <m:r>
+                    <w:rPr>
+                      <w:rFonts w:ascii="Cambria Math" w:eastAsiaTheme="minorEastAsia" w:hAnsi="Cambria Math" w:cs="David"/>
+                    </w:rPr>
+                    <m:t>6</m:t>
+                  </m:r>
+                  <m:r>
+                    <w:rPr>
+                      <w:rFonts w:ascii="Cambria Math" w:eastAsiaTheme="minorEastAsia" w:hAnsi="Cambria Math" w:cs="David"/>
+                    </w:rPr>
+                    <m:t>,</m:t>
+                  </m:r>
+                  <m:r>
+                    <w:rPr>
+                      <w:rFonts w:ascii="Cambria Math" w:eastAsiaTheme="minorEastAsia" w:hAnsi="Cambria Math" w:cs="David"/>
+                    </w:rPr>
+                    <m:t>5.5</m:t>
+                  </m:r>
+                </m:e>
+              </m:d>
+              <m:r>
+                <w:rPr>
+                  <w:rFonts w:ascii="Cambria Math" w:eastAsiaTheme="minorEastAsia" w:hAnsi="Cambria Math" w:cs="David"/>
+                </w:rPr>
+                <m:t>,+</m:t>
+              </m:r>
+            </m:e>
+          </m:d>
+          <m:r>
+            <w:rPr>
+              <w:rFonts w:ascii="Cambria Math" w:eastAsiaTheme="minorEastAsia" w:hAnsi="Cambria Math" w:cs="David"/>
+            </w:rPr>
+            <m:t>,</m:t>
+          </m:r>
+          <m:d>
+            <m:dPr>
+              <m:ctrlPr>
+                <w:rPr>
+                  <w:rFonts w:ascii="Cambria Math" w:eastAsiaTheme="minorEastAsia" w:hAnsi="Cambria Math" w:cs="David"/>
+                  <w:i/>
+                </w:rPr>
+              </m:ctrlPr>
+            </m:dPr>
+            <m:e>
+              <m:d>
+                <m:dPr>
+                  <m:ctrlPr>
+                    <w:rPr>
+                      <w:rFonts w:ascii="Cambria Math" w:eastAsiaTheme="minorEastAsia" w:hAnsi="Cambria Math" w:cs="David"/>
+                      <w:i/>
+                    </w:rPr>
+                  </m:ctrlPr>
+                </m:dPr>
+                <m:e>
+                  <m:r>
+                    <w:rPr>
+                      <w:rFonts w:ascii="Cambria Math" w:eastAsiaTheme="minorEastAsia" w:hAnsi="Cambria Math" w:cs="David"/>
+                    </w:rPr>
+                    <m:t>4,</m:t>
+                  </m:r>
+                  <m:r>
+                    <w:rPr>
+                      <w:rFonts w:ascii="Cambria Math" w:eastAsiaTheme="minorEastAsia" w:hAnsi="Cambria Math" w:cs="David"/>
+                    </w:rPr>
+                    <m:t>2</m:t>
+                  </m:r>
+                </m:e>
+              </m:d>
+              <m:r>
+                <w:rPr>
+                  <w:rFonts w:ascii="Cambria Math" w:eastAsiaTheme="minorEastAsia" w:hAnsi="Cambria Math" w:cs="David"/>
+                </w:rPr>
+                <m:t>,-</m:t>
+              </m:r>
+            </m:e>
+          </m:d>
+          <m:r>
+            <w:rPr>
+              <w:rFonts w:ascii="Cambria Math" w:eastAsiaTheme="minorEastAsia" w:hAnsi="Cambria Math" w:cs="David"/>
+            </w:rPr>
+            <m:t>,</m:t>
+          </m:r>
+          <m:d>
+            <m:dPr>
+              <m:ctrlPr>
+                <w:rPr>
+                  <w:rFonts w:ascii="Cambria Math" w:eastAsiaTheme="minorEastAsia" w:hAnsi="Cambria Math" w:cs="David"/>
+                  <w:i/>
+                </w:rPr>
+              </m:ctrlPr>
+            </m:dPr>
+            <m:e>
+              <m:d>
+                <m:dPr>
+                  <m:ctrlPr>
+                    <w:rPr>
+                      <w:rFonts w:ascii="Cambria Math" w:eastAsiaTheme="minorEastAsia" w:hAnsi="Cambria Math" w:cs="David"/>
+                      <w:i/>
+                    </w:rPr>
+                  </m:ctrlPr>
+                </m:dPr>
+                <m:e>
+                  <m:r>
+                    <w:rPr>
+                      <w:rFonts w:ascii="Cambria Math" w:eastAsiaTheme="minorEastAsia" w:hAnsi="Cambria Math" w:cs="David"/>
+                    </w:rPr>
+                    <m:t>2</m:t>
+                  </m:r>
+                  <m:r>
+                    <w:rPr>
+                      <w:rFonts w:ascii="Cambria Math" w:eastAsiaTheme="minorEastAsia" w:hAnsi="Cambria Math" w:cs="David"/>
+                    </w:rPr>
+                    <m:t>,4</m:t>
+                  </m:r>
+                </m:e>
+              </m:d>
+              <m:r>
+                <w:rPr>
+                  <w:rFonts w:ascii="Cambria Math" w:eastAsiaTheme="minorEastAsia" w:hAnsi="Cambria Math" w:cs="David"/>
+                </w:rPr>
+                <m:t>,-</m:t>
+              </m:r>
+            </m:e>
+          </m:d>
+          <m:r>
+            <w:rPr>
+              <w:rFonts w:ascii="Cambria Math" w:eastAsiaTheme="minorEastAsia" w:hAnsi="Cambria Math" w:cs="David"/>
+            </w:rPr>
+            <m:t>}</m:t>
+          </m:r>
+        </m:oMath>
+      </m:oMathPara>
+    </w:p>
+    <w:p>
+      <w:pPr>
+        <w:pStyle w:val="ListParagraph"/>
+        <w:rPr>
+          <w:rFonts w:ascii="David" w:eastAsiaTheme="minorEastAsia" w:hAnsi="David" w:cs="David" w:hint="cs"/>
+          <w:i/>
+          <w:rtl/>
+        </w:rPr>
+      </w:pPr>
+      <w:r>
+        <w:rPr>
+          <w:rFonts w:ascii="David" w:eastAsiaTheme="minorEastAsia" w:hAnsi="David" w:cs="David" w:hint="cs"/>
+          <w:i/>
+          <w:rtl/>
+        </w:rPr>
+        <w:t xml:space="preserve">נראה שעבור </w:t>
+      </w:r>
+      <w:r>
+        <w:rPr>
+          <w:rFonts w:ascii="David" w:eastAsiaTheme="minorEastAsia" w:hAnsi="David" w:cs="David"/>
+          <w:iCs/>
+        </w:rPr>
+        <w:t>ID3</w:t>
+      </w:r>
+      <w:r>
+        <w:rPr>
+          <w:rFonts w:ascii="David" w:eastAsiaTheme="minorEastAsia" w:hAnsi="David" w:cs="David" w:hint="cs"/>
+          <w:iCs/>
+          <w:rtl/>
+        </w:rPr>
+        <w:t xml:space="preserve"> </w:t>
+      </w:r>
+      <w:r>
+        <w:rPr>
+          <w:rFonts w:ascii="David" w:eastAsiaTheme="minorEastAsia" w:hAnsi="David" w:cs="David" w:hint="cs"/>
+          <w:i/>
+          <w:rtl/>
+        </w:rPr>
+        <w:t xml:space="preserve">יתקבל  </w:t>
+      </w:r>
+      <w:r>
+        <w:rPr>
+          <w:rFonts w:ascii="David" w:eastAsiaTheme="minorEastAsia" w:hAnsi="David" w:cs="David"/>
+          <w:i/>
+        </w:rPr>
+        <w:t>f</w:t>
+      </w:r>
+      <w:r>
+        <w:rPr>
+          <w:rFonts w:ascii="David" w:eastAsiaTheme="minorEastAsia" w:hAnsi="David" w:cs="David" w:hint="cs"/>
+          <w:i/>
+          <w:rtl/>
+        </w:rPr>
+        <w:t xml:space="preserve"> ועבור כל </w:t>
+      </w:r>
+      <m:oMath>
+        <m:r>
+          <w:rPr>
+            <w:rFonts w:ascii="Cambria Math" w:eastAsiaTheme="minorEastAsia" w:hAnsi="Cambria Math" w:cs="David"/>
+          </w:rPr>
+          <m:t>k∈{1,3,5}</m:t>
+        </m:r>
+      </m:oMath>
+      <w:r>
+        <w:rPr>
+          <w:rFonts w:ascii="David" w:eastAsiaTheme="minorEastAsia" w:hAnsi="David" w:cs="David" w:hint="cs"/>
+          <w:i/>
+          <w:rtl/>
+        </w:rPr>
+        <w:t xml:space="preserve"> </w:t>
+      </w:r>
+      <w:r>
+        <w:rPr>
+          <w:rFonts w:ascii="David" w:eastAsiaTheme="minorEastAsia" w:hAnsi="David" w:cs="David"/>
+          <w:iCs/>
+        </w:rPr>
+        <w:t>KNN</w:t>
+      </w:r>
+      <w:r>
+        <w:rPr>
+          <w:rFonts w:ascii="David" w:eastAsiaTheme="minorEastAsia" w:hAnsi="David" w:cs="David" w:hint="cs"/>
+          <w:iCs/>
+          <w:rtl/>
+        </w:rPr>
+        <w:t xml:space="preserve"> </w:t>
+      </w:r>
+      <w:r>
+        <w:rPr>
+          <w:rFonts w:ascii="David" w:eastAsiaTheme="minorEastAsia" w:hAnsi="David" w:cs="David" w:hint="cs"/>
+          <w:i/>
+          <w:rtl/>
+        </w:rPr>
+        <w:t xml:space="preserve">יטעה על </w:t>
+      </w:r>
+      <m:oMath>
+        <m:r>
+          <w:rPr>
+            <w:rFonts w:ascii="Cambria Math" w:eastAsiaTheme="minorEastAsia" w:hAnsi="Cambria Math" w:cs="David"/>
+          </w:rPr>
+          <m:t>d=((</m:t>
+        </m:r>
+        <m:r>
+          <w:rPr>
+            <w:rFonts w:ascii="Cambria Math" w:eastAsiaTheme="minorEastAsia" w:hAnsi="Cambria Math" w:cs="David"/>
+          </w:rPr>
+          <m:t>5</m:t>
+        </m:r>
+        <m:r>
+          <w:rPr>
+            <w:rFonts w:ascii="Cambria Math" w:eastAsiaTheme="minorEastAsia" w:hAnsi="Cambria Math" w:cs="David"/>
+          </w:rPr>
+          <m:t>,</m:t>
+        </m:r>
+        <m:r>
+          <w:rPr>
+            <w:rFonts w:ascii="Cambria Math" w:eastAsiaTheme="minorEastAsia" w:hAnsi="Cambria Math" w:cs="David"/>
+          </w:rPr>
+          <m:t>5</m:t>
+        </m:r>
+        <m:r>
+          <w:rPr>
+            <w:rFonts w:ascii="Cambria Math" w:eastAsiaTheme="minorEastAsia" w:hAnsi="Cambria Math" w:cs="David"/>
+          </w:rPr>
+          <m:t>),-)</m:t>
+        </m:r>
+      </m:oMath>
+    </w:p>
+    <w:p>
+      <w:pPr>
+        <w:rPr>
+          <w:rFonts w:ascii="David" w:eastAsiaTheme="minorEastAsia" w:hAnsi="David" w:cs="David"/>
+          <w:i/>
+          <w:rtl/>
+        </w:rPr>
+      </w:pPr>
+      <w:r>
+        <w:rPr>
+          <w:rFonts w:ascii="David" w:eastAsiaTheme="minorEastAsia" w:hAnsi="David" w:cs="David" w:hint="cs"/>
+          <w:i/>
+          <w:rtl/>
+        </w:rPr>
         <w:t>שאלה 3)</w:t>
       </w:r>
     </w:p>
@@ -3620,6 +4317,7 @@
           <w:i/>
           <w:rtl/>
         </w:rPr>
+        <w:lastRenderedPageBreak/>
         <w:t xml:space="preserve">עבור 5 </w:t>
       </w:r>
       <w:proofErr w:type="spellStart"/>
@@ -3728,13 +4426,17 @@
       <w:pPr>
         <w:rPr>
           <w:rFonts w:ascii="David" w:eastAsiaTheme="minorEastAsia" w:hAnsi="David" w:cs="David"/>
-          <w:i/>
-          <w:rtl/>
-        </w:rPr>
-      </w:pPr>
-      <w:r>
-        <w:rPr>
-          <w:rFonts w:ascii="David" w:eastAsiaTheme="minorEastAsia" w:hAnsi="David" w:cs="David" w:hint="cs"/>
+          <w:b/>
+          <w:bCs/>
+          <w:i/>
+          <w:rtl/>
+        </w:rPr>
+      </w:pPr>
+      <w:r>
+        <w:rPr>
+          <w:rFonts w:ascii="David" w:eastAsiaTheme="minorEastAsia" w:hAnsi="David" w:cs="David" w:hint="cs"/>
+          <w:b/>
+          <w:bCs/>
           <w:i/>
           <w:rtl/>
         </w:rPr>
@@ -3777,7 +4479,6 @@
           <w:rFonts w:ascii="David" w:eastAsiaTheme="minorEastAsia" w:hAnsi="David" w:cs="David"/>
           <w:iCs/>
         </w:rPr>
-        <w:lastRenderedPageBreak/>
         <w:tab/>
       </w:r>
       <w:r>
@@ -4168,7 +4869,7 @@
       <w:pPr>
         <w:pStyle w:val="ListParagraph"/>
         <w:rPr>
-          <w:rFonts w:ascii="David" w:eastAsiaTheme="minorEastAsia" w:hAnsi="David" w:cs="David" w:hint="cs"/>
+          <w:rFonts w:ascii="David" w:eastAsiaTheme="minorEastAsia" w:hAnsi="David" w:cs="David"/>
           <w:i/>
           <w:rtl/>
         </w:rPr>
@@ -4296,7 +4997,6 @@
         <w:rPr>
           <w:rFonts w:ascii="David" w:eastAsiaTheme="minorEastAsia" w:hAnsi="David" w:cs="David"/>
           <w:i/>
-          <w:rtl/>
         </w:rPr>
       </w:pPr>
       <w:r>
@@ -4397,8 +5097,576 @@
     </w:p>
     <w:p>
       <w:pPr>
-        <w:rPr>
-          <w:rFonts w:ascii="David" w:eastAsiaTheme="minorEastAsia" w:hAnsi="David" w:cs="David"/>
+        <w:ind w:left="360"/>
+        <w:rPr>
+          <w:rFonts w:ascii="David" w:eastAsiaTheme="minorEastAsia" w:hAnsi="David" w:cs="David"/>
+          <w:b/>
+          <w:bCs/>
+          <w:i/>
+          <w:rtl/>
+        </w:rPr>
+      </w:pPr>
+      <w:r>
+        <w:rPr>
+          <w:rFonts w:ascii="David" w:eastAsiaTheme="minorEastAsia" w:hAnsi="David" w:cs="David" w:hint="cs"/>
+          <w:b/>
+          <w:bCs/>
+          <w:i/>
+          <w:rtl/>
+        </w:rPr>
+        <w:t>חלק' ד</w:t>
+      </w:r>
+    </w:p>
+    <w:p>
+      <w:pPr>
+        <w:ind w:left="360"/>
+        <w:rPr>
+          <w:rFonts w:ascii="David" w:eastAsiaTheme="minorEastAsia" w:hAnsi="David" w:cs="David"/>
+          <w:i/>
+          <w:rtl/>
+        </w:rPr>
+      </w:pPr>
+      <w:r>
+        <w:rPr>
+          <w:rFonts w:ascii="David" w:eastAsiaTheme="minorEastAsia" w:hAnsi="David" w:cs="David" w:hint="cs"/>
+          <w:i/>
+          <w:rtl/>
+        </w:rPr>
+        <w:t>שאלה 7)</w:t>
+      </w:r>
+    </w:p>
+    <w:p>
+      <w:pPr>
+        <w:ind w:left="360"/>
+        <w:rPr>
+          <w:rFonts w:ascii="David" w:eastAsiaTheme="minorEastAsia" w:hAnsi="David" w:cs="David"/>
+          <w:i/>
+          <w:rtl/>
+        </w:rPr>
+      </w:pPr>
+      <w:r>
+        <w:rPr>
+          <w:rFonts w:ascii="David" w:eastAsiaTheme="minorEastAsia" w:hAnsi="David" w:cs="David" w:hint="cs"/>
+          <w:i/>
+          <w:rtl/>
+        </w:rPr>
+        <w:t xml:space="preserve">אלגוריתם </w:t>
+      </w:r>
+      <w:r>
+        <w:rPr>
+          <w:rFonts w:ascii="David" w:eastAsiaTheme="minorEastAsia" w:hAnsi="David" w:cs="David"/>
+          <w:iCs/>
+        </w:rPr>
+        <w:t>KNN</w:t>
+      </w:r>
+      <w:r>
+        <w:rPr>
+          <w:rFonts w:ascii="David" w:eastAsiaTheme="minorEastAsia" w:hAnsi="David" w:cs="David" w:hint="cs"/>
+          <w:iCs/>
+          <w:rtl/>
+        </w:rPr>
+        <w:t xml:space="preserve"> </w:t>
+      </w:r>
+      <w:r>
+        <w:rPr>
+          <w:rFonts w:ascii="David" w:eastAsiaTheme="minorEastAsia" w:hAnsi="David" w:cs="David" w:hint="cs"/>
+          <w:i/>
+          <w:rtl/>
+        </w:rPr>
+        <w:t xml:space="preserve">מסווג </w:t>
+      </w:r>
+      <w:proofErr w:type="spellStart"/>
+      <w:r>
+        <w:rPr>
+          <w:rFonts w:ascii="David" w:eastAsiaTheme="minorEastAsia" w:hAnsi="David" w:cs="David" w:hint="cs"/>
+          <w:i/>
+          <w:rtl/>
+        </w:rPr>
+        <w:t>נק</w:t>
+      </w:r>
+      <w:proofErr w:type="spellEnd"/>
+      <w:r>
+        <w:rPr>
+          <w:rFonts w:ascii="David" w:eastAsiaTheme="minorEastAsia" w:hAnsi="David" w:cs="David" w:hint="cs"/>
+          <w:i/>
+          <w:rtl/>
+        </w:rPr>
+        <w:t xml:space="preserve"> דאטה חדשה על ידי כך שהוא מחשב את המרחק </w:t>
+      </w:r>
+      <w:proofErr w:type="spellStart"/>
+      <w:r>
+        <w:rPr>
+          <w:rFonts w:ascii="David" w:eastAsiaTheme="minorEastAsia" w:hAnsi="David" w:cs="David" w:hint="cs"/>
+          <w:i/>
+          <w:rtl/>
+        </w:rPr>
+        <w:t>האוקלידי</w:t>
+      </w:r>
+      <w:proofErr w:type="spellEnd"/>
+      <w:r>
+        <w:rPr>
+          <w:rFonts w:ascii="David" w:eastAsiaTheme="minorEastAsia" w:hAnsi="David" w:cs="David" w:hint="cs"/>
+          <w:i/>
+          <w:rtl/>
+        </w:rPr>
+        <w:t xml:space="preserve"> שלה מכל </w:t>
+      </w:r>
+      <w:proofErr w:type="spellStart"/>
+      <w:r>
+        <w:rPr>
+          <w:rFonts w:ascii="David" w:eastAsiaTheme="minorEastAsia" w:hAnsi="David" w:cs="David" w:hint="cs"/>
+          <w:i/>
+          <w:rtl/>
+        </w:rPr>
+        <w:t>הנק</w:t>
+      </w:r>
+      <w:proofErr w:type="spellEnd"/>
+      <w:r>
+        <w:rPr>
+          <w:rFonts w:ascii="David" w:eastAsiaTheme="minorEastAsia" w:hAnsi="David" w:cs="David" w:hint="cs"/>
+          <w:i/>
+          <w:rtl/>
+        </w:rPr>
+        <w:t xml:space="preserve">' הדאטה שהתאמן עליהם כך שהערך של כך תכונה מסמן מיקום על ציר התכונה ומחזיר את המסווג של רוב </w:t>
+      </w:r>
+      <w:r>
+        <w:rPr>
+          <w:rFonts w:ascii="David" w:eastAsiaTheme="minorEastAsia" w:hAnsi="David" w:cs="David"/>
+          <w:iCs/>
+        </w:rPr>
+        <w:t>K</w:t>
+      </w:r>
+      <w:r>
+        <w:rPr>
+          <w:rFonts w:ascii="David" w:eastAsiaTheme="minorEastAsia" w:hAnsi="David" w:cs="David" w:hint="cs"/>
+          <w:iCs/>
+          <w:rtl/>
+        </w:rPr>
+        <w:t xml:space="preserve"> </w:t>
+      </w:r>
+      <w:r>
+        <w:rPr>
+          <w:rFonts w:ascii="David" w:eastAsiaTheme="minorEastAsia" w:hAnsi="David" w:cs="David" w:hint="cs"/>
+          <w:i/>
+          <w:rtl/>
+        </w:rPr>
+        <w:t>הקרובים ביותר.</w:t>
+      </w:r>
+    </w:p>
+    <w:p>
+      <w:pPr>
+        <w:ind w:left="360"/>
+        <w:rPr>
+          <w:rFonts w:ascii="David" w:eastAsiaTheme="minorEastAsia" w:hAnsi="David" w:cs="David"/>
+          <w:i/>
+          <w:rtl/>
+        </w:rPr>
+      </w:pPr>
+      <w:r>
+        <w:rPr>
+          <w:rFonts w:ascii="David" w:eastAsiaTheme="minorEastAsia" w:hAnsi="David" w:cs="David" w:hint="cs"/>
+          <w:i/>
+          <w:rtl/>
+        </w:rPr>
+        <w:t>יתרונות: אלגוריתם קל ליישום ומטפל בדאטה רועש</w:t>
+      </w:r>
+      <w:r>
+        <w:rPr>
+          <w:rFonts w:ascii="David" w:eastAsiaTheme="minorEastAsia" w:hAnsi="David" w:cs="David" w:hint="cs"/>
+          <w:i/>
+          <w:rtl/>
+        </w:rPr>
+        <w:t xml:space="preserve"> על ידי כך שלוקח בחשבון </w:t>
+      </w:r>
+      <w:r>
+        <w:rPr>
+          <w:rFonts w:ascii="David" w:eastAsiaTheme="minorEastAsia" w:hAnsi="David" w:cs="David"/>
+          <w:iCs/>
+        </w:rPr>
+        <w:t>K</w:t>
+      </w:r>
+      <w:r>
+        <w:rPr>
+          <w:rFonts w:ascii="David" w:eastAsiaTheme="minorEastAsia" w:hAnsi="David" w:cs="David" w:hint="cs"/>
+          <w:i/>
+          <w:rtl/>
+        </w:rPr>
+        <w:t xml:space="preserve"> השכנים</w:t>
+      </w:r>
+    </w:p>
+    <w:p>
+      <w:pPr>
+        <w:ind w:left="360"/>
+        <w:rPr>
+          <w:rFonts w:ascii="David" w:eastAsiaTheme="minorEastAsia" w:hAnsi="David" w:cs="David"/>
+          <w:i/>
+          <w:rtl/>
+        </w:rPr>
+      </w:pPr>
+      <w:r>
+        <w:rPr>
+          <w:rFonts w:ascii="David" w:eastAsiaTheme="minorEastAsia" w:hAnsi="David" w:cs="David" w:hint="cs"/>
+          <w:i/>
+          <w:rtl/>
+        </w:rPr>
+        <w:t>חסרונות: סיווג עיתי ורגיש לבחירת תכונות</w:t>
+      </w:r>
+    </w:p>
+    <w:p>
+      <w:pPr>
+        <w:ind w:left="360"/>
+        <w:rPr>
+          <w:rFonts w:ascii="David" w:eastAsiaTheme="minorEastAsia" w:hAnsi="David" w:cs="David"/>
+          <w:i/>
+          <w:rtl/>
+        </w:rPr>
+      </w:pPr>
+      <w:r>
+        <w:rPr>
+          <w:rFonts w:ascii="David" w:eastAsiaTheme="minorEastAsia" w:hAnsi="David" w:cs="David" w:hint="cs"/>
+          <w:i/>
+          <w:rtl/>
+        </w:rPr>
+        <w:t>שאלה 8)</w:t>
+      </w:r>
+    </w:p>
+    <w:p>
+      <w:pPr>
+        <w:pStyle w:val="ListParagraph"/>
+        <w:numPr>
+          <w:ilvl w:val="0"/>
+          <w:numId w:val="4"/>
+        </w:numPr>
+        <w:rPr>
+          <w:rFonts w:ascii="David" w:eastAsiaTheme="minorEastAsia" w:hAnsi="David" w:cs="David"/>
+          <w:i/>
+        </w:rPr>
+      </w:pPr>
+      <w:r>
+        <w:rPr>
+          <w:rFonts w:ascii="David" w:eastAsiaTheme="minorEastAsia" w:hAnsi="David" w:cs="David" w:hint="cs"/>
+          <w:i/>
+          <w:rtl/>
+        </w:rPr>
+        <w:t xml:space="preserve">לפי הנלמד בתורת הקבוצות נקבל ש </w:t>
+      </w:r>
+      <m:oMath>
+        <m:d>
+          <m:dPr>
+            <m:begChr m:val="|"/>
+            <m:endChr m:val="|"/>
+            <m:ctrlPr>
+              <w:rPr>
+                <w:rFonts w:ascii="Cambria Math" w:eastAsiaTheme="minorEastAsia" w:hAnsi="Cambria Math" w:cs="David"/>
+                <w:i/>
+              </w:rPr>
+            </m:ctrlPr>
+          </m:dPr>
+          <m:e>
+            <m:r>
+              <w:rPr>
+                <w:rFonts w:ascii="Cambria Math" w:eastAsiaTheme="minorEastAsia" w:hAnsi="Cambria Math" w:cs="David"/>
+              </w:rPr>
+              <m:t>P</m:t>
+            </m:r>
+            <m:d>
+              <m:dPr>
+                <m:ctrlPr>
+                  <w:rPr>
+                    <w:rFonts w:ascii="Cambria Math" w:eastAsiaTheme="minorEastAsia" w:hAnsi="Cambria Math" w:cs="David"/>
+                    <w:i/>
+                  </w:rPr>
+                </m:ctrlPr>
+              </m:dPr>
+              <m:e>
+                <m:r>
+                  <w:rPr>
+                    <w:rFonts w:ascii="Cambria Math" w:eastAsiaTheme="minorEastAsia" w:hAnsi="Cambria Math" w:cs="David"/>
+                  </w:rPr>
+                  <m:t>S</m:t>
+                </m:r>
+              </m:e>
+            </m:d>
+          </m:e>
+        </m:d>
+        <m:r>
+          <w:rPr>
+            <w:rFonts w:ascii="Cambria Math" w:eastAsiaTheme="minorEastAsia" w:hAnsi="Cambria Math" w:cs="David"/>
+          </w:rPr>
+          <m:t>=</m:t>
+        </m:r>
+        <m:sSup>
+          <m:sSupPr>
+            <m:ctrlPr>
+              <w:rPr>
+                <w:rFonts w:ascii="Cambria Math" w:eastAsiaTheme="minorEastAsia" w:hAnsi="Cambria Math" w:cs="David"/>
+                <w:i/>
+              </w:rPr>
+            </m:ctrlPr>
+          </m:sSupPr>
+          <m:e>
+            <m:r>
+              <w:rPr>
+                <w:rFonts w:ascii="Cambria Math" w:eastAsiaTheme="minorEastAsia" w:hAnsi="Cambria Math" w:cs="David"/>
+              </w:rPr>
+              <m:t>2</m:t>
+            </m:r>
+          </m:e>
+          <m:sup>
+            <m:d>
+              <m:dPr>
+                <m:begChr m:val="|"/>
+                <m:endChr m:val="|"/>
+                <m:ctrlPr>
+                  <w:rPr>
+                    <w:rFonts w:ascii="Cambria Math" w:eastAsiaTheme="minorEastAsia" w:hAnsi="Cambria Math" w:cs="David"/>
+                    <w:i/>
+                  </w:rPr>
+                </m:ctrlPr>
+              </m:dPr>
+              <m:e>
+                <m:r>
+                  <w:rPr>
+                    <w:rFonts w:ascii="Cambria Math" w:eastAsiaTheme="minorEastAsia" w:hAnsi="Cambria Math" w:cs="David"/>
+                  </w:rPr>
+                  <m:t>S</m:t>
+                </m:r>
+              </m:e>
+            </m:d>
+          </m:sup>
+        </m:sSup>
+        <m:r>
+          <w:rPr>
+            <w:rFonts w:ascii="Cambria Math" w:eastAsiaTheme="minorEastAsia" w:hAnsi="Cambria Math" w:cs="David"/>
+          </w:rPr>
+          <m:t>=</m:t>
+        </m:r>
+        <m:sSup>
+          <m:sSupPr>
+            <m:ctrlPr>
+              <w:rPr>
+                <w:rFonts w:ascii="Cambria Math" w:eastAsiaTheme="minorEastAsia" w:hAnsi="Cambria Math" w:cs="David"/>
+                <w:i/>
+              </w:rPr>
+            </m:ctrlPr>
+          </m:sSupPr>
+          <m:e>
+            <m:r>
+              <w:rPr>
+                <w:rFonts w:ascii="Cambria Math" w:eastAsiaTheme="minorEastAsia" w:hAnsi="Cambria Math" w:cs="David"/>
+              </w:rPr>
+              <m:t>2</m:t>
+            </m:r>
+          </m:e>
+          <m:sup>
+            <m:r>
+              <w:rPr>
+                <w:rFonts w:ascii="Cambria Math" w:eastAsiaTheme="minorEastAsia" w:hAnsi="Cambria Math" w:cs="David"/>
+              </w:rPr>
+              <m:t>D</m:t>
+            </m:r>
+          </m:sup>
+        </m:sSup>
+      </m:oMath>
+    </w:p>
+    <w:p>
+      <w:pPr>
+        <w:pStyle w:val="ListParagraph"/>
+        <w:numPr>
+          <w:ilvl w:val="0"/>
+          <w:numId w:val="4"/>
+        </w:numPr>
+        <w:rPr>
+          <w:rFonts w:ascii="David" w:eastAsiaTheme="minorEastAsia" w:hAnsi="David" w:cs="David" w:hint="cs"/>
+          <w:i/>
+          <w:rtl/>
+        </w:rPr>
+      </w:pPr>
+      <w:r>
+        <w:rPr>
+          <w:rFonts w:ascii="David" w:eastAsiaTheme="minorEastAsia" w:hAnsi="David" w:cs="David" w:hint="cs"/>
+          <w:i/>
+          <w:rtl/>
+        </w:rPr>
+        <w:t xml:space="preserve">לפי </w:t>
+      </w:r>
+      <w:proofErr w:type="spellStart"/>
+      <w:r>
+        <w:rPr>
+          <w:rFonts w:ascii="David" w:eastAsiaTheme="minorEastAsia" w:hAnsi="David" w:cs="David" w:hint="cs"/>
+          <w:i/>
+          <w:rtl/>
+        </w:rPr>
+        <w:t>קומבינטוריקה</w:t>
+      </w:r>
+      <w:proofErr w:type="spellEnd"/>
+      <w:r>
+        <w:rPr>
+          <w:rFonts w:ascii="David" w:eastAsiaTheme="minorEastAsia" w:hAnsi="David" w:cs="David" w:hint="cs"/>
+          <w:i/>
+          <w:rtl/>
+        </w:rPr>
+        <w:t xml:space="preserve"> נקבל שמספר תתי-קבוצות התכונות בגודל </w:t>
+      </w:r>
+      <w:r>
+        <w:rPr>
+          <w:rFonts w:ascii="David" w:eastAsiaTheme="minorEastAsia" w:hAnsi="David" w:cs="David"/>
+          <w:iCs/>
+        </w:rPr>
+        <w:t>b</w:t>
+      </w:r>
+      <w:r>
+        <w:rPr>
+          <w:rFonts w:ascii="David" w:eastAsiaTheme="minorEastAsia" w:hAnsi="David" w:cs="David" w:hint="cs"/>
+          <w:i/>
+          <w:rtl/>
+        </w:rPr>
+        <w:t xml:space="preserve"> שווה למספר הדרכים לבחור </w:t>
+      </w:r>
+      <w:r>
+        <w:rPr>
+          <w:rFonts w:ascii="David" w:eastAsiaTheme="minorEastAsia" w:hAnsi="David" w:cs="David"/>
+          <w:i/>
+        </w:rPr>
+        <w:softHyphen/>
+      </w:r>
+      <w:r>
+        <w:rPr>
+          <w:rFonts w:ascii="David" w:eastAsiaTheme="minorEastAsia" w:hAnsi="David" w:cs="David"/>
+          <w:iCs/>
+        </w:rPr>
+        <w:t>b</w:t>
+      </w:r>
+      <w:r>
+        <w:rPr>
+          <w:rFonts w:ascii="David" w:eastAsiaTheme="minorEastAsia" w:hAnsi="David" w:cs="David" w:hint="cs"/>
+          <w:iCs/>
+          <w:rtl/>
+        </w:rPr>
+        <w:t xml:space="preserve"> </w:t>
+      </w:r>
+      <w:r>
+        <w:rPr>
+          <w:rFonts w:ascii="David" w:eastAsiaTheme="minorEastAsia" w:hAnsi="David" w:cs="David" w:hint="cs"/>
+          <w:i/>
+          <w:rtl/>
+        </w:rPr>
+        <w:t xml:space="preserve">איברים מתוך קבוצה </w:t>
+      </w:r>
+      <w:r>
+        <w:rPr>
+          <w:rFonts w:ascii="David" w:eastAsiaTheme="minorEastAsia" w:hAnsi="David" w:cs="David" w:hint="cs"/>
+          <w:i/>
+          <w:rtl/>
+        </w:rPr>
+        <w:t xml:space="preserve">של </w:t>
+      </w:r>
+      <w:r>
+        <w:rPr>
+          <w:rFonts w:ascii="David" w:eastAsiaTheme="minorEastAsia" w:hAnsi="David" w:cs="David"/>
+          <w:iCs/>
+        </w:rPr>
+        <w:t>D</w:t>
+      </w:r>
+      <w:r>
+        <w:rPr>
+          <w:rFonts w:ascii="David" w:eastAsiaTheme="minorEastAsia" w:hAnsi="David" w:cs="David" w:hint="cs"/>
+          <w:i/>
+          <w:rtl/>
+        </w:rPr>
+        <w:t xml:space="preserve"> איברים ולכן שווה </w:t>
+      </w:r>
+      <m:oMath>
+        <m:d>
+          <m:dPr>
+            <m:ctrlPr>
+              <w:rPr>
+                <w:rFonts w:ascii="Cambria Math" w:eastAsiaTheme="minorEastAsia" w:hAnsi="Cambria Math" w:cs="David"/>
+                <w:i/>
+              </w:rPr>
+            </m:ctrlPr>
+          </m:dPr>
+          <m:e>
+            <m:f>
+              <m:fPr>
+                <m:type m:val="noBar"/>
+                <m:ctrlPr>
+                  <w:rPr>
+                    <w:rFonts w:ascii="Cambria Math" w:eastAsiaTheme="minorEastAsia" w:hAnsi="Cambria Math" w:cs="David"/>
+                    <w:i/>
+                  </w:rPr>
+                </m:ctrlPr>
+              </m:fPr>
+              <m:num>
+                <m:r>
+                  <w:rPr>
+                    <w:rFonts w:ascii="Cambria Math" w:eastAsiaTheme="minorEastAsia" w:hAnsi="Cambria Math" w:cs="David"/>
+                  </w:rPr>
+                  <m:t>|S|</m:t>
+                </m:r>
+              </m:num>
+              <m:den>
+                <m:r>
+                  <w:rPr>
+                    <w:rFonts w:ascii="Cambria Math" w:eastAsiaTheme="minorEastAsia" w:hAnsi="Cambria Math" w:cs="David"/>
+                  </w:rPr>
+                  <m:t>b</m:t>
+                </m:r>
+              </m:den>
+            </m:f>
+          </m:e>
+        </m:d>
+        <m:r>
+          <w:rPr>
+            <w:rFonts w:ascii="Cambria Math" w:eastAsiaTheme="minorEastAsia" w:hAnsi="Cambria Math" w:cs="David"/>
+          </w:rPr>
+          <m:t>=</m:t>
+        </m:r>
+        <m:d>
+          <m:dPr>
+            <m:ctrlPr>
+              <w:rPr>
+                <w:rFonts w:ascii="Cambria Math" w:eastAsiaTheme="minorEastAsia" w:hAnsi="Cambria Math" w:cs="David"/>
+                <w:i/>
+              </w:rPr>
+            </m:ctrlPr>
+          </m:dPr>
+          <m:e>
+            <m:f>
+              <m:fPr>
+                <m:type m:val="noBar"/>
+                <m:ctrlPr>
+                  <w:rPr>
+                    <w:rFonts w:ascii="Cambria Math" w:eastAsiaTheme="minorEastAsia" w:hAnsi="Cambria Math" w:cs="David"/>
+                    <w:i/>
+                  </w:rPr>
+                </m:ctrlPr>
+              </m:fPr>
+              <m:num>
+                <m:r>
+                  <w:rPr>
+                    <w:rFonts w:ascii="Cambria Math" w:eastAsiaTheme="minorEastAsia" w:hAnsi="Cambria Math" w:cs="David"/>
+                  </w:rPr>
+                  <m:t>D</m:t>
+                </m:r>
+              </m:num>
+              <m:den>
+                <m:r>
+                  <w:rPr>
+                    <w:rFonts w:ascii="Cambria Math" w:eastAsiaTheme="minorEastAsia" w:hAnsi="Cambria Math" w:cs="David"/>
+                  </w:rPr>
+                  <m:t>b</m:t>
+                </m:r>
+              </m:den>
+            </m:f>
+          </m:e>
+        </m:d>
+      </m:oMath>
+    </w:p>
+    <w:p>
+      <w:pPr>
+        <w:rPr>
+          <w:rFonts w:ascii="David" w:eastAsiaTheme="minorEastAsia" w:hAnsi="David" w:cs="David" w:hint="cs"/>
           <w:i/>
           <w:rtl/>
         </w:rPr>
@@ -4419,6 +5687,92 @@
 <file path=word/numbering.xml><?xml version="1.0" encoding="utf-8"?>
 <w:numbering xmlns:wpc="http://schemas.microsoft.com/office/word/2010/wordprocessingCanvas" xmlns:cx="http://schemas.microsoft.com/office/drawing/2014/chartex" xmlns:cx1="http://schemas.microsoft.com/office/drawing/2015/9/8/chartex" xmlns:cx2="http://schemas.microsoft.com/office/drawing/2015/10/21/chartex" xmlns:cx3="http://schemas.microsoft.com/office/drawing/2016/5/9/chartex" xmlns:cx4="http://schemas.microsoft.com/office/drawing/2016/5/10/chartex" xmlns:cx5="http://schemas.microsoft.com/office/drawing/2016/5/11/chartex" xmlns:cx6="http://schemas.microsoft.com/office/drawing/2016/5/12/chartex" xmlns:cx7="http://schemas.microsoft.com/office/drawing/2016/5/13/chartex" xmlns:cx8="http://schemas.microsoft.com/office/drawing/2016/5/14/chartex" xmlns:mc="http://schemas.openxmlformats.org/markup-compatibility/2006" xmlns:aink="http://schemas.microsoft.com/office/drawing/2016/ink" xmlns:am3d="http://schemas.microsoft.com/office/drawing/2017/model3d" xmlns:o="urn:schemas-microsoft-com:office:office" xmlns:r="http://schemas.openxmlformats.org/officeDocument/2006/relationships" xmlns:m="http://schemas.openxmlformats.org/officeDocument/2006/math" xmlns:v="urn:schemas-microsoft-com:vml" xmlns:wp14="http://schemas.microsoft.com/office/word/2010/wordprocessingDrawing" xmlns:wp="http://schemas.openxmlformats.org/drawingml/2006/wordprocessingDrawing" xmlns:w10="urn:schemas-microsoft-com:office:word" xmlns:w="http://schemas.openxmlformats.org/wordprocessingml/2006/main" xmlns:w14="http://schemas.microsoft.com/office/word/2010/wordml" xmlns:w15="http://schemas.microsoft.com/office/word/2012/wordml" xmlns:w16cex="http://schemas.microsoft.com/office/word/2018/wordml/cex" xmlns:w16cid="http://schemas.microsoft.com/office/word/2016/wordml/cid" xmlns:w16="http://schemas.microsoft.com/office/word/2018/wordml" xmlns:w16sdtdh="http://schemas.microsoft.com/office/word/2020/wordml/sdtdatahash" xmlns:w16se="http://schemas.microsoft.com/office/word/2015/wordml/symex" xmlns:wpg="http://schemas.microsoft.com/office/word/2010/wordprocessingGroup" xmlns:wpi="http://schemas.microsoft.com/office/word/2010/wordprocessingInk" xmlns:wne="http://schemas.microsoft.com/office/word/2006/wordml" xmlns:wps="http://schemas.microsoft.com/office/word/2010/wordprocessingShape" mc:Ignorable="w14 w15 w16se w16cid w16 w16cex w16sdtdh wp14">
   <w:abstractNum w:abstractNumId="0" w15:restartNumberingAfterBreak="0">
+    <w:nsid w:val="2FA46B24"/>
+    <w:multiLevelType w:val="hybridMultilevel"/>
+    <w:tmpl w:val="083EA5B6"/>
+    <w:lvl w:ilvl="0" w:tplc="04090017">
+      <w:start w:val="1"/>
+      <w:numFmt w:val="lowerLetter"/>
+      <w:lvlText w:val="%1)"/>
+      <w:lvlJc w:val="left"/>
+      <w:pPr>
+        <w:ind w:left="1080" w:hanging="360"/>
+      </w:pPr>
+    </w:lvl>
+    <w:lvl w:ilvl="1" w:tplc="04090019" w:tentative="1">
+      <w:start w:val="1"/>
+      <w:numFmt w:val="lowerLetter"/>
+      <w:lvlText w:val="%2."/>
+      <w:lvlJc w:val="left"/>
+      <w:pPr>
+        <w:ind w:left="1800" w:hanging="360"/>
+      </w:pPr>
+    </w:lvl>
+    <w:lvl w:ilvl="2" w:tplc="0409001B" w:tentative="1">
+      <w:start w:val="1"/>
+      <w:numFmt w:val="lowerRoman"/>
+      <w:lvlText w:val="%3."/>
+      <w:lvlJc w:val="right"/>
+      <w:pPr>
+        <w:ind w:left="2520" w:hanging="180"/>
+      </w:pPr>
+    </w:lvl>
+    <w:lvl w:ilvl="3" w:tplc="0409000F" w:tentative="1">
+      <w:start w:val="1"/>
+      <w:numFmt w:val="decimal"/>
+      <w:lvlText w:val="%4."/>
+      <w:lvlJc w:val="left"/>
+      <w:pPr>
+        <w:ind w:left="3240" w:hanging="360"/>
+      </w:pPr>
+    </w:lvl>
+    <w:lvl w:ilvl="4" w:tplc="04090019" w:tentative="1">
+      <w:start w:val="1"/>
+      <w:numFmt w:val="lowerLetter"/>
+      <w:lvlText w:val="%5."/>
+      <w:lvlJc w:val="left"/>
+      <w:pPr>
+        <w:ind w:left="3960" w:hanging="360"/>
+      </w:pPr>
+    </w:lvl>
+    <w:lvl w:ilvl="5" w:tplc="0409001B" w:tentative="1">
+      <w:start w:val="1"/>
+      <w:numFmt w:val="lowerRoman"/>
+      <w:lvlText w:val="%6."/>
+      <w:lvlJc w:val="right"/>
+      <w:pPr>
+        <w:ind w:left="4680" w:hanging="180"/>
+      </w:pPr>
+    </w:lvl>
+    <w:lvl w:ilvl="6" w:tplc="0409000F" w:tentative="1">
+      <w:start w:val="1"/>
+      <w:numFmt w:val="decimal"/>
+      <w:lvlText w:val="%7."/>
+      <w:lvlJc w:val="left"/>
+      <w:pPr>
+        <w:ind w:left="5400" w:hanging="360"/>
+      </w:pPr>
+    </w:lvl>
+    <w:lvl w:ilvl="7" w:tplc="04090019" w:tentative="1">
+      <w:start w:val="1"/>
+      <w:numFmt w:val="lowerLetter"/>
+      <w:lvlText w:val="%8."/>
+      <w:lvlJc w:val="left"/>
+      <w:pPr>
+        <w:ind w:left="6120" w:hanging="360"/>
+      </w:pPr>
+    </w:lvl>
+    <w:lvl w:ilvl="8" w:tplc="0409001B" w:tentative="1">
+      <w:start w:val="1"/>
+      <w:numFmt w:val="lowerRoman"/>
+      <w:lvlText w:val="%9."/>
+      <w:lvlJc w:val="right"/>
+      <w:pPr>
+        <w:ind w:left="6840" w:hanging="180"/>
+      </w:pPr>
+    </w:lvl>
+  </w:abstractNum>
+  <w:abstractNum w:abstractNumId="1" w15:restartNumberingAfterBreak="0">
     <w:nsid w:val="33487E3F"/>
     <w:multiLevelType w:val="hybridMultilevel"/>
     <w:tmpl w:val="772A2CC8"/>
@@ -4504,7 +5858,7 @@
       </w:pPr>
     </w:lvl>
   </w:abstractNum>
-  <w:abstractNum w:abstractNumId="1" w15:restartNumberingAfterBreak="0">
+  <w:abstractNum w:abstractNumId="2" w15:restartNumberingAfterBreak="0">
     <w:nsid w:val="341B27B0"/>
     <w:multiLevelType w:val="hybridMultilevel"/>
     <w:tmpl w:val="AE825E4C"/>
@@ -4593,7 +5947,93 @@
       </w:pPr>
     </w:lvl>
   </w:abstractNum>
-  <w:abstractNum w:abstractNumId="2" w15:restartNumberingAfterBreak="0">
+  <w:abstractNum w:abstractNumId="3" w15:restartNumberingAfterBreak="0">
+    <w:nsid w:val="37C66A05"/>
+    <w:multiLevelType w:val="hybridMultilevel"/>
+    <w:tmpl w:val="058C2E7C"/>
+    <w:lvl w:ilvl="0" w:tplc="04090013">
+      <w:start w:val="1"/>
+      <w:numFmt w:val="hebrew1"/>
+      <w:lvlText w:val="%1."/>
+      <w:lvlJc w:val="center"/>
+      <w:pPr>
+        <w:ind w:left="720" w:hanging="360"/>
+      </w:pPr>
+    </w:lvl>
+    <w:lvl w:ilvl="1" w:tplc="04090019" w:tentative="1">
+      <w:start w:val="1"/>
+      <w:numFmt w:val="lowerLetter"/>
+      <w:lvlText w:val="%2."/>
+      <w:lvlJc w:val="left"/>
+      <w:pPr>
+        <w:ind w:left="1440" w:hanging="360"/>
+      </w:pPr>
+    </w:lvl>
+    <w:lvl w:ilvl="2" w:tplc="0409001B" w:tentative="1">
+      <w:start w:val="1"/>
+      <w:numFmt w:val="lowerRoman"/>
+      <w:lvlText w:val="%3."/>
+      <w:lvlJc w:val="right"/>
+      <w:pPr>
+        <w:ind w:left="2160" w:hanging="180"/>
+      </w:pPr>
+    </w:lvl>
+    <w:lvl w:ilvl="3" w:tplc="0409000F" w:tentative="1">
+      <w:start w:val="1"/>
+      <w:numFmt w:val="decimal"/>
+      <w:lvlText w:val="%4."/>
+      <w:lvlJc w:val="left"/>
+      <w:pPr>
+        <w:ind w:left="2880" w:hanging="360"/>
+      </w:pPr>
+    </w:lvl>
+    <w:lvl w:ilvl="4" w:tplc="04090019" w:tentative="1">
+      <w:start w:val="1"/>
+      <w:numFmt w:val="lowerLetter"/>
+      <w:lvlText w:val="%5."/>
+      <w:lvlJc w:val="left"/>
+      <w:pPr>
+        <w:ind w:left="3600" w:hanging="360"/>
+      </w:pPr>
+    </w:lvl>
+    <w:lvl w:ilvl="5" w:tplc="0409001B" w:tentative="1">
+      <w:start w:val="1"/>
+      <w:numFmt w:val="lowerRoman"/>
+      <w:lvlText w:val="%6."/>
+      <w:lvlJc w:val="right"/>
+      <w:pPr>
+        <w:ind w:left="4320" w:hanging="180"/>
+      </w:pPr>
+    </w:lvl>
+    <w:lvl w:ilvl="6" w:tplc="0409000F" w:tentative="1">
+      <w:start w:val="1"/>
+      <w:numFmt w:val="decimal"/>
+      <w:lvlText w:val="%7."/>
+      <w:lvlJc w:val="left"/>
+      <w:pPr>
+        <w:ind w:left="5040" w:hanging="360"/>
+      </w:pPr>
+    </w:lvl>
+    <w:lvl w:ilvl="7" w:tplc="04090019" w:tentative="1">
+      <w:start w:val="1"/>
+      <w:numFmt w:val="lowerLetter"/>
+      <w:lvlText w:val="%8."/>
+      <w:lvlJc w:val="left"/>
+      <w:pPr>
+        <w:ind w:left="5760" w:hanging="360"/>
+      </w:pPr>
+    </w:lvl>
+    <w:lvl w:ilvl="8" w:tplc="0409001B" w:tentative="1">
+      <w:start w:val="1"/>
+      <w:numFmt w:val="lowerRoman"/>
+      <w:lvlText w:val="%9."/>
+      <w:lvlJc w:val="right"/>
+      <w:pPr>
+        <w:ind w:left="6480" w:hanging="180"/>
+      </w:pPr>
+    </w:lvl>
+  </w:abstractNum>
+  <w:abstractNum w:abstractNumId="4" w15:restartNumberingAfterBreak="0">
     <w:nsid w:val="4CD13207"/>
     <w:multiLevelType w:val="hybridMultilevel"/>
     <w:tmpl w:val="FD4A940C"/>
@@ -4680,13 +6120,19 @@
     </w:lvl>
   </w:abstractNum>
   <w:num w:numId="1">
+    <w:abstractNumId w:val="1"/>
+  </w:num>
+  <w:num w:numId="2">
+    <w:abstractNumId w:val="4"/>
+  </w:num>
+  <w:num w:numId="3">
+    <w:abstractNumId w:val="2"/>
+  </w:num>
+  <w:num w:numId="4">
     <w:abstractNumId w:val="0"/>
   </w:num>
-  <w:num w:numId="2">
-    <w:abstractNumId w:val="2"/>
-  </w:num>
-  <w:num w:numId="3">
-    <w:abstractNumId w:val="1"/>
+  <w:num w:numId="5">
+    <w:abstractNumId w:val="3"/>
   </w:num>
 </w:numbering>
 </file>

</xml_diff>

<commit_message>
needs better answer for part b q 2 but have a simple one ready
</commit_message>
<xml_diff>
--- a/hw3-documentation.docx
+++ b/hw3-documentation.docx
@@ -3466,7 +3466,13 @@
                   <w:rPr>
                     <w:rFonts w:ascii="Cambria Math" w:eastAsiaTheme="minorEastAsia" w:hAnsi="Cambria Math" w:cs="David"/>
                   </w:rPr>
-                  <m:t xml:space="preserve">+ | </m:t>
+                  <m:t>0</m:t>
+                </m:r>
+                <m:r>
+                  <w:rPr>
+                    <w:rFonts w:ascii="Cambria Math" w:eastAsiaTheme="minorEastAsia" w:hAnsi="Cambria Math" w:cs="David"/>
+                  </w:rPr>
+                  <m:t xml:space="preserve"> | </m:t>
                 </m:r>
                 <m:sSub>
                   <m:sSubPr>
@@ -3498,7 +3504,7 @@
                   <w:rPr>
                     <w:rFonts w:ascii="Cambria Math" w:eastAsiaTheme="minorEastAsia" w:hAnsi="Cambria Math" w:cs="David"/>
                   </w:rPr>
-                  <m:t>&gt;</m:t>
+                  <m:t>≤</m:t>
                 </m:r>
                 <m:r>
                   <w:rPr>
@@ -3536,7 +3542,7 @@
                   <w:rPr>
                     <w:rFonts w:ascii="Cambria Math" w:eastAsiaTheme="minorEastAsia" w:hAnsi="Cambria Math" w:cs="David"/>
                   </w:rPr>
-                  <m:t>&gt;</m:t>
+                  <m:t>≤</m:t>
                 </m:r>
                 <m:r>
                   <w:rPr>
@@ -3550,7 +3556,13 @@
                   <w:rPr>
                     <w:rFonts w:ascii="Cambria Math" w:eastAsiaTheme="minorEastAsia" w:hAnsi="Cambria Math" w:cs="David"/>
                   </w:rPr>
-                  <m:t>-             | otherwise</m:t>
+                  <m:t>1</m:t>
+                </m:r>
+                <m:r>
+                  <w:rPr>
+                    <w:rFonts w:ascii="Cambria Math" w:eastAsiaTheme="minorEastAsia" w:hAnsi="Cambria Math" w:cs="David"/>
+                  </w:rPr>
+                  <m:t xml:space="preserve">             | otherwise</m:t>
                 </m:r>
               </m:e>
             </m:eqArr>
@@ -3568,7 +3580,7 @@
     </w:p>
     <w:p>
       <w:pPr>
-        <w:pStyle w:val="ListParagraph"/>
+        <w:ind w:left="360"/>
         <w:rPr>
           <w:rFonts w:ascii="David" w:eastAsiaTheme="minorEastAsia" w:hAnsi="David" w:cs="David"/>
           <w:i/>
@@ -3581,7 +3593,13 @@
             <w:rPr>
               <w:rFonts w:ascii="Cambria Math" w:eastAsiaTheme="minorEastAsia" w:hAnsi="Cambria Math" w:cs="David"/>
             </w:rPr>
-            <m:t>D={</m:t>
+            <m:t>D</m:t>
+          </m:r>
+          <m:r>
+            <w:rPr>
+              <w:rFonts w:ascii="Cambria Math" w:eastAsiaTheme="minorEastAsia" w:hAnsi="Cambria Math" w:cs="David"/>
+            </w:rPr>
+            <m:t>={</m:t>
           </m:r>
           <m:d>
             <m:dPr>
@@ -3615,7 +3633,13 @@
                 <w:rPr>
                   <w:rFonts w:ascii="Cambria Math" w:eastAsiaTheme="minorEastAsia" w:hAnsi="Cambria Math" w:cs="David"/>
                 </w:rPr>
-                <m:t>, -</m:t>
+                <m:t>,</m:t>
+              </m:r>
+              <m:r>
+                <w:rPr>
+                  <w:rFonts w:ascii="Cambria Math" w:eastAsiaTheme="minorEastAsia" w:hAnsi="Cambria Math" w:cs="David"/>
+                </w:rPr>
+                <m:t>0</m:t>
               </m:r>
             </m:e>
           </m:d>
@@ -3657,7 +3681,13 @@
                 <w:rPr>
                   <w:rFonts w:ascii="Cambria Math" w:eastAsiaTheme="minorEastAsia" w:hAnsi="Cambria Math" w:cs="David"/>
                 </w:rPr>
-                <m:t>,+</m:t>
+                <m:t>,</m:t>
+              </m:r>
+              <m:r>
+                <w:rPr>
+                  <w:rFonts w:ascii="Cambria Math" w:eastAsiaTheme="minorEastAsia" w:hAnsi="Cambria Math" w:cs="David"/>
+                </w:rPr>
+                <m:t>1</m:t>
               </m:r>
             </m:e>
           </m:d>
@@ -3691,7 +3721,7 @@
                     <w:rPr>
                       <w:rFonts w:ascii="Cambria Math" w:eastAsiaTheme="minorEastAsia" w:hAnsi="Cambria Math" w:cs="David"/>
                     </w:rPr>
-                    <m:t>5.5</m:t>
+                    <m:t>4.9</m:t>
                   </m:r>
                   <m:r>
                     <w:rPr>
@@ -3711,7 +3741,13 @@
                 <w:rPr>
                   <w:rFonts w:ascii="Cambria Math" w:eastAsiaTheme="minorEastAsia" w:hAnsi="Cambria Math" w:cs="David"/>
                 </w:rPr>
-                <m:t>,+</m:t>
+                <m:t>,</m:t>
+              </m:r>
+              <m:r>
+                <w:rPr>
+                  <w:rFonts w:ascii="Cambria Math" w:eastAsiaTheme="minorEastAsia" w:hAnsi="Cambria Math" w:cs="David"/>
+                </w:rPr>
+                <m:t>0</m:t>
               </m:r>
             </m:e>
           </m:d>
@@ -3763,7 +3799,7 @@
                     <w:rPr>
                       <w:rFonts w:ascii="Cambria Math" w:eastAsiaTheme="minorEastAsia" w:hAnsi="Cambria Math" w:cs="David"/>
                     </w:rPr>
-                    <m:t>5.5</m:t>
+                    <m:t>4.9</m:t>
                   </m:r>
                 </m:e>
               </m:d>
@@ -3771,7 +3807,13 @@
                 <w:rPr>
                   <w:rFonts w:ascii="Cambria Math" w:eastAsiaTheme="minorEastAsia" w:hAnsi="Cambria Math" w:cs="David"/>
                 </w:rPr>
-                <m:t>,+</m:t>
+                <m:t>,</m:t>
+              </m:r>
+              <m:r>
+                <w:rPr>
+                  <w:rFonts w:ascii="Cambria Math" w:eastAsiaTheme="minorEastAsia" w:hAnsi="Cambria Math" w:cs="David"/>
+                </w:rPr>
+                <m:t>1</m:t>
               </m:r>
             </m:e>
           </m:d>
@@ -3819,7 +3861,13 @@
                 <w:rPr>
                   <w:rFonts w:ascii="Cambria Math" w:eastAsiaTheme="minorEastAsia" w:hAnsi="Cambria Math" w:cs="David"/>
                 </w:rPr>
-                <m:t>,-</m:t>
+                <m:t>,</m:t>
+              </m:r>
+              <m:r>
+                <w:rPr>
+                  <w:rFonts w:ascii="Cambria Math" w:eastAsiaTheme="minorEastAsia" w:hAnsi="Cambria Math" w:cs="David"/>
+                </w:rPr>
+                <m:t>1</m:t>
               </m:r>
             </m:e>
           </m:d>
@@ -3867,7 +3915,13 @@
                 <w:rPr>
                   <w:rFonts w:ascii="Cambria Math" w:eastAsiaTheme="minorEastAsia" w:hAnsi="Cambria Math" w:cs="David"/>
                 </w:rPr>
-                <m:t>,-</m:t>
+                <m:t>,</m:t>
+              </m:r>
+              <m:r>
+                <w:rPr>
+                  <w:rFonts w:ascii="Cambria Math" w:eastAsiaTheme="minorEastAsia" w:hAnsi="Cambria Math" w:cs="David"/>
+                </w:rPr>
+                <m:t>1</m:t>
               </m:r>
             </m:e>
           </m:d>
@@ -3884,7 +3938,7 @@
       <w:pPr>
         <w:pStyle w:val="ListParagraph"/>
         <w:rPr>
-          <w:rFonts w:ascii="David" w:eastAsiaTheme="minorEastAsia" w:hAnsi="David" w:cs="David" w:hint="cs"/>
+          <w:rFonts w:ascii="David" w:eastAsiaTheme="minorEastAsia" w:hAnsi="David" w:cs="David"/>
           <w:i/>
           <w:rtl/>
         </w:rPr>
@@ -4003,9 +4057,2562 @@
           <w:rPr>
             <w:rFonts w:ascii="Cambria Math" w:eastAsiaTheme="minorEastAsia" w:hAnsi="Cambria Math" w:cs="David"/>
           </w:rPr>
-          <m:t>),-)</m:t>
+          <m:t>),</m:t>
+        </m:r>
+        <m:r>
+          <w:rPr>
+            <w:rFonts w:ascii="Cambria Math" w:eastAsiaTheme="minorEastAsia" w:hAnsi="Cambria Math" w:cs="David"/>
+          </w:rPr>
+          <m:t>0</m:t>
+        </m:r>
+        <m:r>
+          <w:rPr>
+            <w:rFonts w:ascii="Cambria Math" w:eastAsiaTheme="minorEastAsia" w:hAnsi="Cambria Math" w:cs="David"/>
+          </w:rPr>
+          <m:t>)</m:t>
         </m:r>
       </m:oMath>
+    </w:p>
+    <w:p>
+      <w:pPr>
+        <w:pStyle w:val="ListParagraph"/>
+        <w:rPr>
+          <w:rFonts w:ascii="David" w:eastAsiaTheme="minorEastAsia" w:hAnsi="David" w:cs="David"/>
+          <w:i/>
+          <w:rtl/>
+        </w:rPr>
+      </w:pPr>
+      <w:r>
+        <w:rPr>
+          <w:rFonts w:ascii="David" w:eastAsiaTheme="minorEastAsia" w:hAnsi="David" w:cs="David"/>
+          <w:i/>
+          <w:noProof/>
+        </w:rPr>
+        <w:drawing>
+          <wp:anchor distT="0" distB="0" distL="114300" distR="114300" simplePos="0" relativeHeight="251659264" behindDoc="0" locked="0" layoutInCell="1" allowOverlap="1" wp14:anchorId="7CFCC578" wp14:editId="16BF796C">
+            <wp:simplePos x="0" y="0"/>
+            <wp:positionH relativeFrom="column">
+              <wp:posOffset>2933700</wp:posOffset>
+            </wp:positionH>
+            <wp:positionV relativeFrom="paragraph">
+              <wp:posOffset>78105</wp:posOffset>
+            </wp:positionV>
+            <wp:extent cx="2014075" cy="1838325"/>
+            <wp:effectExtent l="0" t="0" r="5715" b="0"/>
+            <wp:wrapNone/>
+            <wp:docPr id="2" name="Picture 2"/>
+            <wp:cNvGraphicFramePr>
+              <a:graphicFrameLocks xmlns:a="http://schemas.openxmlformats.org/drawingml/2006/main" noChangeAspect="1"/>
+            </wp:cNvGraphicFramePr>
+            <a:graphic xmlns:a="http://schemas.openxmlformats.org/drawingml/2006/main">
+              <a:graphicData uri="http://schemas.openxmlformats.org/drawingml/2006/picture">
+                <pic:pic xmlns:pic="http://schemas.openxmlformats.org/drawingml/2006/picture">
+                  <pic:nvPicPr>
+                    <pic:cNvPr id="0" name="Picture 2"/>
+                    <pic:cNvPicPr>
+                      <a:picLocks noChangeAspect="1" noChangeArrowheads="1"/>
+                    </pic:cNvPicPr>
+                  </pic:nvPicPr>
+                  <pic:blipFill>
+                    <a:blip r:embed="rId7" cstate="print">
+                      <a:extLst>
+                        <a:ext uri="{28A0092B-C50C-407E-A947-70E740481C1C}">
+                          <a14:useLocalDpi xmlns:a14="http://schemas.microsoft.com/office/drawing/2010/main" val="0"/>
+                        </a:ext>
+                      </a:extLst>
+                    </a:blip>
+                    <a:srcRect/>
+                    <a:stretch>
+                      <a:fillRect/>
+                    </a:stretch>
+                  </pic:blipFill>
+                  <pic:spPr bwMode="auto">
+                    <a:xfrm>
+                      <a:off x="0" y="0"/>
+                      <a:ext cx="2018014" cy="1841920"/>
+                    </a:xfrm>
+                    <a:prstGeom prst="rect">
+                      <a:avLst/>
+                    </a:prstGeom>
+                    <a:noFill/>
+                  </pic:spPr>
+                </pic:pic>
+              </a:graphicData>
+            </a:graphic>
+            <wp14:sizeRelH relativeFrom="margin">
+              <wp14:pctWidth>0</wp14:pctWidth>
+            </wp14:sizeRelH>
+            <wp14:sizeRelV relativeFrom="margin">
+              <wp14:pctHeight>0</wp14:pctHeight>
+            </wp14:sizeRelV>
+          </wp:anchor>
+        </w:drawing>
+      </w:r>
+      <w:r>
+        <w:rPr>
+          <w:rFonts w:ascii="David" w:eastAsiaTheme="minorEastAsia" w:hAnsi="David" w:cs="David"/>
+          <w:i/>
+          <w:noProof/>
+        </w:rPr>
+        <w:drawing>
+          <wp:anchor distT="0" distB="0" distL="114300" distR="114300" simplePos="0" relativeHeight="251660288" behindDoc="0" locked="0" layoutInCell="1" allowOverlap="1" wp14:anchorId="5FE12CA3" wp14:editId="75F75ADF">
+            <wp:simplePos x="0" y="0"/>
+            <wp:positionH relativeFrom="column">
+              <wp:posOffset>-219075</wp:posOffset>
+            </wp:positionH>
+            <wp:positionV relativeFrom="paragraph">
+              <wp:posOffset>154305</wp:posOffset>
+            </wp:positionV>
+            <wp:extent cx="2968435" cy="1784350"/>
+            <wp:effectExtent l="0" t="0" r="3810" b="6350"/>
+            <wp:wrapNone/>
+            <wp:docPr id="3" name="Picture 3"/>
+            <wp:cNvGraphicFramePr>
+              <a:graphicFrameLocks xmlns:a="http://schemas.openxmlformats.org/drawingml/2006/main" noChangeAspect="1"/>
+            </wp:cNvGraphicFramePr>
+            <a:graphic xmlns:a="http://schemas.openxmlformats.org/drawingml/2006/main">
+              <a:graphicData uri="http://schemas.openxmlformats.org/drawingml/2006/picture">
+                <pic:pic xmlns:pic="http://schemas.openxmlformats.org/drawingml/2006/picture">
+                  <pic:nvPicPr>
+                    <pic:cNvPr id="0" name="Picture 3"/>
+                    <pic:cNvPicPr>
+                      <a:picLocks noChangeAspect="1" noChangeArrowheads="1"/>
+                    </pic:cNvPicPr>
+                  </pic:nvPicPr>
+                  <pic:blipFill>
+                    <a:blip r:embed="rId8" cstate="print">
+                      <a:extLst>
+                        <a:ext uri="{28A0092B-C50C-407E-A947-70E740481C1C}">
+                          <a14:useLocalDpi xmlns:a14="http://schemas.microsoft.com/office/drawing/2010/main" val="0"/>
+                        </a:ext>
+                      </a:extLst>
+                    </a:blip>
+                    <a:srcRect/>
+                    <a:stretch>
+                      <a:fillRect/>
+                    </a:stretch>
+                  </pic:blipFill>
+                  <pic:spPr bwMode="auto">
+                    <a:xfrm>
+                      <a:off x="0" y="0"/>
+                      <a:ext cx="2968435" cy="1784350"/>
+                    </a:xfrm>
+                    <a:prstGeom prst="rect">
+                      <a:avLst/>
+                    </a:prstGeom>
+                    <a:noFill/>
+                  </pic:spPr>
+                </pic:pic>
+              </a:graphicData>
+            </a:graphic>
+            <wp14:sizeRelH relativeFrom="margin">
+              <wp14:pctWidth>0</wp14:pctWidth>
+            </wp14:sizeRelH>
+            <wp14:sizeRelV relativeFrom="margin">
+              <wp14:pctHeight>0</wp14:pctHeight>
+            </wp14:sizeRelV>
+          </wp:anchor>
+        </w:drawing>
+      </w:r>
+    </w:p>
+    <w:p>
+      <w:pPr>
+        <w:pStyle w:val="ListParagraph"/>
+        <w:rPr>
+          <w:rFonts w:ascii="David" w:eastAsiaTheme="minorEastAsia" w:hAnsi="David" w:cs="David" w:hint="cs"/>
+          <w:i/>
+          <w:rtl/>
+        </w:rPr>
+      </w:pPr>
+    </w:p>
+    <w:p>
+      <w:pPr>
+        <w:pStyle w:val="ListParagraph"/>
+        <w:rPr>
+          <w:rFonts w:ascii="David" w:eastAsiaTheme="minorEastAsia" w:hAnsi="David" w:cs="David"/>
+          <w:i/>
+          <w:rtl/>
+        </w:rPr>
+      </w:pPr>
+    </w:p>
+    <w:p>
+      <w:pPr>
+        <w:pStyle w:val="ListParagraph"/>
+        <w:rPr>
+          <w:rFonts w:ascii="David" w:eastAsiaTheme="minorEastAsia" w:hAnsi="David" w:cs="David"/>
+          <w:i/>
+          <w:rtl/>
+        </w:rPr>
+      </w:pPr>
+    </w:p>
+    <w:p>
+      <w:pPr>
+        <w:pStyle w:val="ListParagraph"/>
+        <w:rPr>
+          <w:rFonts w:ascii="David" w:eastAsiaTheme="minorEastAsia" w:hAnsi="David" w:cs="David"/>
+          <w:i/>
+          <w:rtl/>
+        </w:rPr>
+      </w:pPr>
+    </w:p>
+    <w:p>
+      <w:pPr>
+        <w:pStyle w:val="ListParagraph"/>
+        <w:rPr>
+          <w:rFonts w:ascii="David" w:eastAsiaTheme="minorEastAsia" w:hAnsi="David" w:cs="David"/>
+          <w:i/>
+          <w:rtl/>
+        </w:rPr>
+      </w:pPr>
+    </w:p>
+    <w:p>
+      <w:pPr>
+        <w:pStyle w:val="ListParagraph"/>
+        <w:rPr>
+          <w:rFonts w:ascii="David" w:eastAsiaTheme="minorEastAsia" w:hAnsi="David" w:cs="David"/>
+          <w:i/>
+          <w:rtl/>
+        </w:rPr>
+      </w:pPr>
+    </w:p>
+    <w:p>
+      <w:pPr>
+        <w:pStyle w:val="ListParagraph"/>
+        <w:rPr>
+          <w:rFonts w:ascii="David" w:eastAsiaTheme="minorEastAsia" w:hAnsi="David" w:cs="David"/>
+          <w:i/>
+          <w:rtl/>
+        </w:rPr>
+      </w:pPr>
+    </w:p>
+    <w:p>
+      <w:pPr>
+        <w:pStyle w:val="ListParagraph"/>
+        <w:rPr>
+          <w:rFonts w:ascii="David" w:eastAsiaTheme="minorEastAsia" w:hAnsi="David" w:cs="David"/>
+          <w:i/>
+          <w:rtl/>
+        </w:rPr>
+      </w:pPr>
+    </w:p>
+    <w:p>
+      <w:pPr>
+        <w:pStyle w:val="ListParagraph"/>
+        <w:rPr>
+          <w:rFonts w:ascii="David" w:eastAsiaTheme="minorEastAsia" w:hAnsi="David" w:cs="David"/>
+          <w:i/>
+          <w:rtl/>
+        </w:rPr>
+      </w:pPr>
+    </w:p>
+    <w:p>
+      <w:pPr>
+        <w:pStyle w:val="ListParagraph"/>
+        <w:rPr>
+          <w:rFonts w:ascii="David" w:eastAsiaTheme="minorEastAsia" w:hAnsi="David" w:cs="David"/>
+          <w:i/>
+          <w:rtl/>
+        </w:rPr>
+      </w:pPr>
+    </w:p>
+    <w:p>
+      <w:pPr>
+        <w:pStyle w:val="ListParagraph"/>
+        <w:rPr>
+          <w:rFonts w:ascii="David" w:eastAsiaTheme="minorEastAsia" w:hAnsi="David" w:cs="David"/>
+          <w:i/>
+          <w:rtl/>
+        </w:rPr>
+      </w:pPr>
+    </w:p>
+    <w:p>
+      <w:pPr>
+        <w:pStyle w:val="ListParagraph"/>
+        <w:rPr>
+          <w:rFonts w:ascii="David" w:eastAsiaTheme="minorEastAsia" w:hAnsi="David" w:cs="David" w:hint="cs"/>
+          <w:i/>
+          <w:rtl/>
+        </w:rPr>
+      </w:pPr>
+    </w:p>
+    <w:p>
+      <w:pPr>
+        <w:pStyle w:val="ListParagraph"/>
+        <w:numPr>
+          <w:ilvl w:val="0"/>
+          <w:numId w:val="5"/>
+        </w:numPr>
+        <w:rPr>
+          <w:rFonts w:ascii="David" w:eastAsiaTheme="minorEastAsia" w:hAnsi="David" w:cs="David"/>
+          <w:i/>
+        </w:rPr>
+      </w:pPr>
+      <w:r>
+        <w:rPr>
+          <w:rFonts w:ascii="David" w:eastAsiaTheme="minorEastAsia" w:hAnsi="David" w:cs="David" w:hint="cs"/>
+          <w:i/>
+          <w:rtl/>
+        </w:rPr>
+        <w:t xml:space="preserve">נגדיר סיווג מטרה </w:t>
+      </w:r>
+      <m:oMath>
+        <m:r>
+          <w:rPr>
+            <w:rFonts w:ascii="Cambria Math" w:eastAsiaTheme="minorEastAsia" w:hAnsi="Cambria Math" w:cs="David"/>
+          </w:rPr>
+          <m:t>f</m:t>
+        </m:r>
+        <m:d>
+          <m:dPr>
+            <m:ctrlPr>
+              <w:rPr>
+                <w:rFonts w:ascii="Cambria Math" w:eastAsiaTheme="minorEastAsia" w:hAnsi="Cambria Math" w:cs="David"/>
+                <w:i/>
+              </w:rPr>
+            </m:ctrlPr>
+          </m:dPr>
+          <m:e>
+            <m:sSub>
+              <m:sSubPr>
+                <m:ctrlPr>
+                  <w:rPr>
+                    <w:rFonts w:ascii="Cambria Math" w:eastAsiaTheme="minorEastAsia" w:hAnsi="Cambria Math" w:cs="David"/>
+                    <w:i/>
+                  </w:rPr>
+                </m:ctrlPr>
+              </m:sSubPr>
+              <m:e>
+                <m:r>
+                  <w:rPr>
+                    <w:rFonts w:ascii="Cambria Math" w:eastAsiaTheme="minorEastAsia" w:hAnsi="Cambria Math" w:cs="David"/>
+                  </w:rPr>
+                  <m:t>v</m:t>
+                </m:r>
+              </m:e>
+              <m:sub>
+                <m:r>
+                  <w:rPr>
+                    <w:rFonts w:ascii="Cambria Math" w:eastAsiaTheme="minorEastAsia" w:hAnsi="Cambria Math" w:cs="David"/>
+                  </w:rPr>
+                  <m:t>1</m:t>
+                </m:r>
+              </m:sub>
+            </m:sSub>
+            <m:r>
+              <w:rPr>
+                <w:rFonts w:ascii="Cambria Math" w:eastAsiaTheme="minorEastAsia" w:hAnsi="Cambria Math" w:cs="David"/>
+              </w:rPr>
+              <m:t>,</m:t>
+            </m:r>
+            <m:sSub>
+              <m:sSubPr>
+                <m:ctrlPr>
+                  <w:rPr>
+                    <w:rFonts w:ascii="Cambria Math" w:eastAsiaTheme="minorEastAsia" w:hAnsi="Cambria Math" w:cs="David"/>
+                    <w:i/>
+                  </w:rPr>
+                </m:ctrlPr>
+              </m:sSubPr>
+              <m:e>
+                <m:r>
+                  <w:rPr>
+                    <w:rFonts w:ascii="Cambria Math" w:eastAsiaTheme="minorEastAsia" w:hAnsi="Cambria Math" w:cs="David"/>
+                  </w:rPr>
+                  <m:t>v</m:t>
+                </m:r>
+              </m:e>
+              <m:sub>
+                <m:r>
+                  <w:rPr>
+                    <w:rFonts w:ascii="Cambria Math" w:eastAsiaTheme="minorEastAsia" w:hAnsi="Cambria Math" w:cs="David"/>
+                  </w:rPr>
+                  <m:t>2</m:t>
+                </m:r>
+              </m:sub>
+            </m:sSub>
+          </m:e>
+        </m:d>
+        <m:r>
+          <w:rPr>
+            <w:rFonts w:ascii="Cambria Math" w:eastAsiaTheme="minorEastAsia" w:hAnsi="Cambria Math" w:cs="David"/>
+          </w:rPr>
+          <m:t>=</m:t>
+        </m:r>
+        <m:d>
+          <m:dPr>
+            <m:begChr m:val="{"/>
+            <m:endChr m:val=""/>
+            <m:ctrlPr>
+              <w:rPr>
+                <w:rFonts w:ascii="Cambria Math" w:eastAsiaTheme="minorEastAsia" w:hAnsi="Cambria Math" w:cs="David"/>
+                <w:i/>
+              </w:rPr>
+            </m:ctrlPr>
+          </m:dPr>
+          <m:e>
+            <m:eqArr>
+              <m:eqArrPr>
+                <m:ctrlPr>
+                  <w:rPr>
+                    <w:rFonts w:ascii="Cambria Math" w:eastAsiaTheme="minorEastAsia" w:hAnsi="Cambria Math" w:cs="David"/>
+                    <w:i/>
+                  </w:rPr>
+                </m:ctrlPr>
+              </m:eqArrPr>
+              <m:e>
+                <m:r>
+                  <w:rPr>
+                    <w:rFonts w:ascii="Cambria Math" w:eastAsiaTheme="minorEastAsia" w:hAnsi="Cambria Math" w:cs="David"/>
+                  </w:rPr>
+                  <m:t xml:space="preserve">1 | </m:t>
+                </m:r>
+                <m:rad>
+                  <m:radPr>
+                    <m:degHide m:val="1"/>
+                    <m:ctrlPr>
+                      <w:rPr>
+                        <w:rFonts w:ascii="Cambria Math" w:eastAsiaTheme="minorEastAsia" w:hAnsi="Cambria Math" w:cs="David"/>
+                        <w:i/>
+                      </w:rPr>
+                    </m:ctrlPr>
+                  </m:radPr>
+                  <m:deg/>
+                  <m:e>
+                    <m:sSup>
+                      <m:sSupPr>
+                        <m:ctrlPr>
+                          <w:rPr>
+                            <w:rFonts w:ascii="Cambria Math" w:eastAsiaTheme="minorEastAsia" w:hAnsi="Cambria Math" w:cs="David"/>
+                            <w:i/>
+                          </w:rPr>
+                        </m:ctrlPr>
+                      </m:sSupPr>
+                      <m:e>
+                        <m:d>
+                          <m:dPr>
+                            <m:ctrlPr>
+                              <w:rPr>
+                                <w:rFonts w:ascii="Cambria Math" w:eastAsiaTheme="minorEastAsia" w:hAnsi="Cambria Math" w:cs="David"/>
+                                <w:i/>
+                              </w:rPr>
+                            </m:ctrlPr>
+                          </m:dPr>
+                          <m:e>
+                            <m:sSub>
+                              <m:sSubPr>
+                                <m:ctrlPr>
+                                  <w:rPr>
+                                    <w:rFonts w:ascii="Cambria Math" w:eastAsiaTheme="minorEastAsia" w:hAnsi="Cambria Math" w:cs="David"/>
+                                    <w:i/>
+                                  </w:rPr>
+                                </m:ctrlPr>
+                              </m:sSubPr>
+                              <m:e>
+                                <m:r>
+                                  <w:rPr>
+                                    <w:rFonts w:ascii="Cambria Math" w:eastAsiaTheme="minorEastAsia" w:hAnsi="Cambria Math" w:cs="David"/>
+                                  </w:rPr>
+                                  <m:t>v</m:t>
+                                </m:r>
+                              </m:e>
+                              <m:sub>
+                                <m:r>
+                                  <w:rPr>
+                                    <w:rFonts w:ascii="Cambria Math" w:eastAsiaTheme="minorEastAsia" w:hAnsi="Cambria Math" w:cs="David"/>
+                                  </w:rPr>
+                                  <m:t>2</m:t>
+                                </m:r>
+                              </m:sub>
+                            </m:sSub>
+                            <m:r>
+                              <w:rPr>
+                                <w:rFonts w:ascii="Cambria Math" w:eastAsiaTheme="minorEastAsia" w:hAnsi="Cambria Math" w:cs="David"/>
+                              </w:rPr>
+                              <m:t>-5</m:t>
+                            </m:r>
+                          </m:e>
+                        </m:d>
+                      </m:e>
+                      <m:sup>
+                        <m:r>
+                          <w:rPr>
+                            <w:rFonts w:ascii="Cambria Math" w:eastAsiaTheme="minorEastAsia" w:hAnsi="Cambria Math" w:cs="David"/>
+                          </w:rPr>
+                          <m:t>2</m:t>
+                        </m:r>
+                      </m:sup>
+                    </m:sSup>
+                  </m:e>
+                </m:rad>
+                <m:r>
+                  <w:rPr>
+                    <w:rFonts w:ascii="Cambria Math" w:eastAsiaTheme="minorEastAsia" w:hAnsi="Cambria Math" w:cs="David"/>
+                  </w:rPr>
+                  <m:t>≤</m:t>
+                </m:r>
+                <m:r>
+                  <w:rPr>
+                    <w:rFonts w:ascii="Cambria Math" w:eastAsiaTheme="minorEastAsia" w:hAnsi="Cambria Math" w:cs="David"/>
+                  </w:rPr>
+                  <m:t>2</m:t>
+                </m:r>
+                <m:r>
+                  <w:rPr>
+                    <w:rFonts w:ascii="Cambria Math" w:eastAsiaTheme="minorEastAsia" w:hAnsi="Cambria Math" w:cs="David"/>
+                  </w:rPr>
+                  <m:t>.5</m:t>
+                </m:r>
+              </m:e>
+              <m:e>
+                <m:r>
+                  <w:rPr>
+                    <w:rFonts w:ascii="Cambria Math" w:eastAsiaTheme="minorEastAsia" w:hAnsi="Cambria Math" w:cs="David"/>
+                  </w:rPr>
+                  <m:t xml:space="preserve">0 |       otherwise       </m:t>
+                </m:r>
+              </m:e>
+            </m:eqArr>
+          </m:e>
+        </m:d>
+      </m:oMath>
+      <w:r>
+        <w:rPr>
+          <w:rFonts w:ascii="David" w:eastAsiaTheme="minorEastAsia" w:hAnsi="David" w:cs="David" w:hint="cs"/>
+          <w:i/>
+          <w:rtl/>
+        </w:rPr>
+        <w:t xml:space="preserve"> עם דאטה</w:t>
+      </w:r>
+    </w:p>
+    <w:p>
+      <w:pPr>
+        <w:pStyle w:val="ListParagraph"/>
+        <w:rPr>
+          <w:rFonts w:ascii="David" w:eastAsiaTheme="minorEastAsia" w:hAnsi="David" w:cs="David"/>
+          <w:i/>
+          <w:rtl/>
+        </w:rPr>
+      </w:pPr>
+      <w:r>
+        <w:rPr>
+          <w:rFonts w:ascii="David" w:eastAsiaTheme="minorEastAsia" w:hAnsi="David" w:cs="David" w:hint="cs"/>
+          <w:i/>
+          <w:rtl/>
+        </w:rPr>
+        <w:t xml:space="preserve"> </w:t>
+      </w:r>
+      <m:oMath>
+        <m:r>
+          <w:rPr>
+            <w:rFonts w:ascii="Cambria Math" w:eastAsiaTheme="minorEastAsia" w:hAnsi="Cambria Math" w:cs="David"/>
+          </w:rPr>
+          <m:t>D={</m:t>
+        </m:r>
+        <m:d>
+          <m:dPr>
+            <m:ctrlPr>
+              <w:rPr>
+                <w:rFonts w:ascii="Cambria Math" w:eastAsiaTheme="minorEastAsia" w:hAnsi="Cambria Math" w:cs="David"/>
+                <w:i/>
+              </w:rPr>
+            </m:ctrlPr>
+          </m:dPr>
+          <m:e>
+            <m:d>
+              <m:dPr>
+                <m:ctrlPr>
+                  <w:rPr>
+                    <w:rFonts w:ascii="Cambria Math" w:eastAsiaTheme="minorEastAsia" w:hAnsi="Cambria Math" w:cs="David"/>
+                    <w:i/>
+                  </w:rPr>
+                </m:ctrlPr>
+              </m:dPr>
+              <m:e>
+                <m:r>
+                  <w:rPr>
+                    <w:rFonts w:ascii="Cambria Math" w:eastAsiaTheme="minorEastAsia" w:hAnsi="Cambria Math" w:cs="David"/>
+                  </w:rPr>
+                  <m:t>5,0</m:t>
+                </m:r>
+              </m:e>
+            </m:d>
+            <m:r>
+              <w:rPr>
+                <w:rFonts w:ascii="Cambria Math" w:eastAsiaTheme="minorEastAsia" w:hAnsi="Cambria Math" w:cs="David"/>
+              </w:rPr>
+              <m:t>,0</m:t>
+            </m:r>
+          </m:e>
+        </m:d>
+        <m:r>
+          <w:rPr>
+            <w:rFonts w:ascii="Cambria Math" w:eastAsiaTheme="minorEastAsia" w:hAnsi="Cambria Math" w:cs="David"/>
+          </w:rPr>
+          <m:t>,</m:t>
+        </m:r>
+        <m:d>
+          <m:dPr>
+            <m:ctrlPr>
+              <w:rPr>
+                <w:rFonts w:ascii="Cambria Math" w:eastAsiaTheme="minorEastAsia" w:hAnsi="Cambria Math" w:cs="David"/>
+                <w:i/>
+              </w:rPr>
+            </m:ctrlPr>
+          </m:dPr>
+          <m:e>
+            <m:d>
+              <m:dPr>
+                <m:ctrlPr>
+                  <w:rPr>
+                    <w:rFonts w:ascii="Cambria Math" w:eastAsiaTheme="minorEastAsia" w:hAnsi="Cambria Math" w:cs="David"/>
+                    <w:i/>
+                  </w:rPr>
+                </m:ctrlPr>
+              </m:dPr>
+              <m:e>
+                <m:r>
+                  <w:rPr>
+                    <w:rFonts w:ascii="Cambria Math" w:eastAsiaTheme="minorEastAsia" w:hAnsi="Cambria Math" w:cs="David"/>
+                  </w:rPr>
+                  <m:t>5,5</m:t>
+                </m:r>
+              </m:e>
+            </m:d>
+            <m:r>
+              <w:rPr>
+                <w:rFonts w:ascii="Cambria Math" w:eastAsiaTheme="minorEastAsia" w:hAnsi="Cambria Math" w:cs="David"/>
+              </w:rPr>
+              <m:t>,1</m:t>
+            </m:r>
+          </m:e>
+        </m:d>
+        <m:r>
+          <w:rPr>
+            <w:rFonts w:ascii="Cambria Math" w:eastAsiaTheme="minorEastAsia" w:hAnsi="Cambria Math" w:cs="David"/>
+          </w:rPr>
+          <m:t>,</m:t>
+        </m:r>
+        <m:d>
+          <m:dPr>
+            <m:ctrlPr>
+              <w:rPr>
+                <w:rFonts w:ascii="Cambria Math" w:eastAsiaTheme="minorEastAsia" w:hAnsi="Cambria Math" w:cs="David"/>
+                <w:i/>
+              </w:rPr>
+            </m:ctrlPr>
+          </m:dPr>
+          <m:e>
+            <m:d>
+              <m:dPr>
+                <m:ctrlPr>
+                  <w:rPr>
+                    <w:rFonts w:ascii="Cambria Math" w:eastAsiaTheme="minorEastAsia" w:hAnsi="Cambria Math" w:cs="David"/>
+                    <w:i/>
+                  </w:rPr>
+                </m:ctrlPr>
+              </m:dPr>
+              <m:e>
+                <m:r>
+                  <w:rPr>
+                    <w:rFonts w:ascii="Cambria Math" w:eastAsiaTheme="minorEastAsia" w:hAnsi="Cambria Math" w:cs="David"/>
+                  </w:rPr>
+                  <m:t>10,5</m:t>
+                </m:r>
+              </m:e>
+            </m:d>
+            <m:r>
+              <w:rPr>
+                <w:rFonts w:ascii="Cambria Math" w:eastAsiaTheme="minorEastAsia" w:hAnsi="Cambria Math" w:cs="David"/>
+              </w:rPr>
+              <m:t>,0</m:t>
+            </m:r>
+          </m:e>
+        </m:d>
+        <m:r>
+          <w:rPr>
+            <w:rFonts w:ascii="Cambria Math" w:eastAsiaTheme="minorEastAsia" w:hAnsi="Cambria Math" w:cs="David"/>
+          </w:rPr>
+          <m:t>}</m:t>
+        </m:r>
+      </m:oMath>
+      <w:r>
+        <w:rPr>
+          <w:rFonts w:ascii="David" w:eastAsiaTheme="minorEastAsia" w:hAnsi="David" w:cs="David" w:hint="cs"/>
+          <w:i/>
+          <w:rtl/>
+        </w:rPr>
+        <w:t xml:space="preserve"> נקבל שעבור </w:t>
+      </w:r>
+      <m:oMath>
+        <m:r>
+          <w:rPr>
+            <w:rFonts w:ascii="Cambria Math" w:eastAsiaTheme="minorEastAsia" w:hAnsi="Cambria Math" w:cs="David"/>
+          </w:rPr>
+          <m:t>K=1</m:t>
+        </m:r>
+      </m:oMath>
+      <w:r>
+        <w:rPr>
+          <w:rFonts w:ascii="David" w:eastAsiaTheme="minorEastAsia" w:hAnsi="David" w:cs="David" w:hint="cs"/>
+          <w:iCs/>
+          <w:rtl/>
+        </w:rPr>
+        <w:t xml:space="preserve"> </w:t>
+      </w:r>
+      <w:r>
+        <w:rPr>
+          <w:rFonts w:ascii="David" w:eastAsiaTheme="minorEastAsia" w:hAnsi="David" w:cs="David"/>
+          <w:iCs/>
+        </w:rPr>
+        <w:t>KNN</w:t>
+      </w:r>
+      <w:r>
+        <w:rPr>
+          <w:rFonts w:ascii="David" w:eastAsiaTheme="minorEastAsia" w:hAnsi="David" w:cs="David" w:hint="cs"/>
+          <w:iCs/>
+          <w:rtl/>
+        </w:rPr>
+        <w:t xml:space="preserve"> </w:t>
+      </w:r>
+      <w:r>
+        <w:rPr>
+          <w:rFonts w:ascii="David" w:eastAsiaTheme="minorEastAsia" w:hAnsi="David" w:cs="David" w:hint="cs"/>
+          <w:i/>
+          <w:rtl/>
+        </w:rPr>
+        <w:t xml:space="preserve">ייצג את  </w:t>
+      </w:r>
+      <w:r>
+        <w:rPr>
+          <w:rFonts w:ascii="David" w:eastAsiaTheme="minorEastAsia" w:hAnsi="David" w:cs="David"/>
+          <w:i/>
+        </w:rPr>
+        <w:t>f</w:t>
+      </w:r>
+      <w:r>
+        <w:rPr>
+          <w:rFonts w:ascii="David" w:eastAsiaTheme="minorEastAsia" w:hAnsi="David" w:cs="David" w:hint="cs"/>
+          <w:i/>
+          <w:rtl/>
+        </w:rPr>
+        <w:t xml:space="preserve"> ועבור הדוגמה </w:t>
+      </w:r>
+      <m:oMath>
+        <m:r>
+          <w:rPr>
+            <w:rFonts w:ascii="Cambria Math" w:eastAsiaTheme="minorEastAsia" w:hAnsi="Cambria Math" w:cs="David"/>
+          </w:rPr>
+          <m:t>d=(</m:t>
+        </m:r>
+        <m:d>
+          <m:dPr>
+            <m:ctrlPr>
+              <w:rPr>
+                <w:rFonts w:ascii="Cambria Math" w:eastAsiaTheme="minorEastAsia" w:hAnsi="Cambria Math" w:cs="David"/>
+                <w:i/>
+              </w:rPr>
+            </m:ctrlPr>
+          </m:dPr>
+          <m:e>
+            <m:r>
+              <w:rPr>
+                <w:rFonts w:ascii="Cambria Math" w:eastAsiaTheme="minorEastAsia" w:hAnsi="Cambria Math" w:cs="David"/>
+              </w:rPr>
+              <m:t>5,2.5</m:t>
+            </m:r>
+          </m:e>
+        </m:d>
+        <m:r>
+          <w:rPr>
+            <w:rFonts w:ascii="Cambria Math" w:eastAsiaTheme="minorEastAsia" w:hAnsi="Cambria Math" w:cs="David"/>
+          </w:rPr>
+          <m:t>,1)</m:t>
+        </m:r>
+      </m:oMath>
+      <w:r>
+        <w:rPr>
+          <w:rFonts w:ascii="David" w:eastAsiaTheme="minorEastAsia" w:hAnsi="David" w:cs="David" w:hint="cs"/>
+          <w:i/>
+          <w:rtl/>
+        </w:rPr>
+        <w:t xml:space="preserve"> </w:t>
+      </w:r>
+      <w:r>
+        <w:rPr>
+          <w:rFonts w:ascii="David" w:eastAsiaTheme="minorEastAsia" w:hAnsi="David" w:cs="David"/>
+          <w:iCs/>
+        </w:rPr>
+        <w:t>ID3</w:t>
+      </w:r>
+      <w:r>
+        <w:rPr>
+          <w:rFonts w:ascii="David" w:eastAsiaTheme="minorEastAsia" w:hAnsi="David" w:cs="David" w:hint="cs"/>
+          <w:iCs/>
+          <w:rtl/>
+        </w:rPr>
+        <w:t xml:space="preserve"> </w:t>
+      </w:r>
+      <w:r>
+        <w:rPr>
+          <w:rFonts w:ascii="David" w:eastAsiaTheme="minorEastAsia" w:hAnsi="David" w:cs="David" w:hint="cs"/>
+          <w:i/>
+          <w:rtl/>
+        </w:rPr>
+        <w:t>(כפי שנלמד בהרצאה) יטעה</w:t>
+      </w:r>
+      <w:r>
+        <w:rPr>
+          <w:rFonts w:ascii="David" w:eastAsiaTheme="minorEastAsia" w:hAnsi="David" w:cs="David" w:hint="cs"/>
+          <w:i/>
+          <w:rtl/>
+        </w:rPr>
+        <w:t>.</w:t>
+      </w:r>
+    </w:p>
+    <w:p>
+      <w:pPr>
+        <w:pStyle w:val="ListParagraph"/>
+        <w:rPr>
+          <w:rFonts w:ascii="David" w:eastAsiaTheme="minorEastAsia" w:hAnsi="David" w:cs="David" w:hint="cs"/>
+          <w:i/>
+          <w:rtl/>
+        </w:rPr>
+      </w:pPr>
+    </w:p>
+    <w:p>
+      <w:pPr>
+        <w:pStyle w:val="ListParagraph"/>
+        <w:rPr>
+          <w:rFonts w:ascii="David" w:eastAsiaTheme="minorEastAsia" w:hAnsi="David" w:cs="David"/>
+          <w:i/>
+          <w:rtl/>
+        </w:rPr>
+      </w:pPr>
+      <w:r>
+        <w:rPr>
+          <w:rFonts w:ascii="David" w:eastAsiaTheme="minorEastAsia" w:hAnsi="David" w:cs="David"/>
+          <w:i/>
+          <w:noProof/>
+        </w:rPr>
+        <w:drawing>
+          <wp:anchor distT="0" distB="0" distL="114300" distR="114300" simplePos="0" relativeHeight="251663360" behindDoc="0" locked="0" layoutInCell="1" allowOverlap="1" wp14:anchorId="3283E245" wp14:editId="70C5FFCE">
+            <wp:simplePos x="0" y="0"/>
+            <wp:positionH relativeFrom="column">
+              <wp:posOffset>2867660</wp:posOffset>
+            </wp:positionH>
+            <wp:positionV relativeFrom="paragraph">
+              <wp:posOffset>13335</wp:posOffset>
+            </wp:positionV>
+            <wp:extent cx="2573718" cy="2246630"/>
+            <wp:effectExtent l="0" t="0" r="0" b="1270"/>
+            <wp:wrapNone/>
+            <wp:docPr id="33" name="Picture 33"/>
+            <wp:cNvGraphicFramePr>
+              <a:graphicFrameLocks xmlns:a="http://schemas.openxmlformats.org/drawingml/2006/main" noChangeAspect="1"/>
+            </wp:cNvGraphicFramePr>
+            <a:graphic xmlns:a="http://schemas.openxmlformats.org/drawingml/2006/main">
+              <a:graphicData uri="http://schemas.openxmlformats.org/drawingml/2006/picture">
+                <pic:pic xmlns:pic="http://schemas.openxmlformats.org/drawingml/2006/picture">
+                  <pic:nvPicPr>
+                    <pic:cNvPr id="0" name="Picture 9"/>
+                    <pic:cNvPicPr>
+                      <a:picLocks noChangeAspect="1" noChangeArrowheads="1"/>
+                    </pic:cNvPicPr>
+                  </pic:nvPicPr>
+                  <pic:blipFill>
+                    <a:blip r:embed="rId9" cstate="print">
+                      <a:extLst>
+                        <a:ext uri="{28A0092B-C50C-407E-A947-70E740481C1C}">
+                          <a14:useLocalDpi xmlns:a14="http://schemas.microsoft.com/office/drawing/2010/main" val="0"/>
+                        </a:ext>
+                      </a:extLst>
+                    </a:blip>
+                    <a:srcRect/>
+                    <a:stretch>
+                      <a:fillRect/>
+                    </a:stretch>
+                  </pic:blipFill>
+                  <pic:spPr bwMode="auto">
+                    <a:xfrm>
+                      <a:off x="0" y="0"/>
+                      <a:ext cx="2573718" cy="2246630"/>
+                    </a:xfrm>
+                    <a:prstGeom prst="rect">
+                      <a:avLst/>
+                    </a:prstGeom>
+                    <a:noFill/>
+                  </pic:spPr>
+                </pic:pic>
+              </a:graphicData>
+            </a:graphic>
+            <wp14:sizeRelH relativeFrom="margin">
+              <wp14:pctWidth>0</wp14:pctWidth>
+            </wp14:sizeRelH>
+            <wp14:sizeRelV relativeFrom="margin">
+              <wp14:pctHeight>0</wp14:pctHeight>
+            </wp14:sizeRelV>
+          </wp:anchor>
+        </w:drawing>
+      </w:r>
+    </w:p>
+    <w:p>
+      <w:pPr>
+        <w:pStyle w:val="ListParagraph"/>
+        <w:rPr>
+          <w:rFonts w:ascii="David" w:eastAsiaTheme="minorEastAsia" w:hAnsi="David" w:cs="David"/>
+          <w:i/>
+          <w:rtl/>
+        </w:rPr>
+      </w:pPr>
+      <w:r>
+        <w:rPr>
+          <w:rFonts w:ascii="David" w:eastAsiaTheme="minorEastAsia" w:hAnsi="David" w:cs="David"/>
+          <w:i/>
+          <w:noProof/>
+        </w:rPr>
+        <w:drawing>
+          <wp:anchor distT="0" distB="0" distL="114300" distR="114300" simplePos="0" relativeHeight="251662336" behindDoc="0" locked="0" layoutInCell="1" allowOverlap="1" wp14:anchorId="3458993B" wp14:editId="15EDF040">
+            <wp:simplePos x="0" y="0"/>
+            <wp:positionH relativeFrom="column">
+              <wp:posOffset>-334010</wp:posOffset>
+            </wp:positionH>
+            <wp:positionV relativeFrom="paragraph">
+              <wp:posOffset>86995</wp:posOffset>
+            </wp:positionV>
+            <wp:extent cx="3105765" cy="1866900"/>
+            <wp:effectExtent l="0" t="0" r="0" b="0"/>
+            <wp:wrapNone/>
+            <wp:docPr id="32" name="Picture 32"/>
+            <wp:cNvGraphicFramePr>
+              <a:graphicFrameLocks xmlns:a="http://schemas.openxmlformats.org/drawingml/2006/main" noChangeAspect="1"/>
+            </wp:cNvGraphicFramePr>
+            <a:graphic xmlns:a="http://schemas.openxmlformats.org/drawingml/2006/main">
+              <a:graphicData uri="http://schemas.openxmlformats.org/drawingml/2006/picture">
+                <pic:pic xmlns:pic="http://schemas.openxmlformats.org/drawingml/2006/picture">
+                  <pic:nvPicPr>
+                    <pic:cNvPr id="0" name="Picture 8"/>
+                    <pic:cNvPicPr>
+                      <a:picLocks noChangeAspect="1" noChangeArrowheads="1"/>
+                    </pic:cNvPicPr>
+                  </pic:nvPicPr>
+                  <pic:blipFill>
+                    <a:blip r:embed="rId10" cstate="print">
+                      <a:extLst>
+                        <a:ext uri="{28A0092B-C50C-407E-A947-70E740481C1C}">
+                          <a14:useLocalDpi xmlns:a14="http://schemas.microsoft.com/office/drawing/2010/main" val="0"/>
+                        </a:ext>
+                      </a:extLst>
+                    </a:blip>
+                    <a:srcRect/>
+                    <a:stretch>
+                      <a:fillRect/>
+                    </a:stretch>
+                  </pic:blipFill>
+                  <pic:spPr bwMode="auto">
+                    <a:xfrm>
+                      <a:off x="0" y="0"/>
+                      <a:ext cx="3105765" cy="1866900"/>
+                    </a:xfrm>
+                    <a:prstGeom prst="rect">
+                      <a:avLst/>
+                    </a:prstGeom>
+                    <a:noFill/>
+                  </pic:spPr>
+                </pic:pic>
+              </a:graphicData>
+            </a:graphic>
+            <wp14:sizeRelH relativeFrom="margin">
+              <wp14:pctWidth>0</wp14:pctWidth>
+            </wp14:sizeRelH>
+            <wp14:sizeRelV relativeFrom="margin">
+              <wp14:pctHeight>0</wp14:pctHeight>
+            </wp14:sizeRelV>
+          </wp:anchor>
+        </w:drawing>
+      </w:r>
+    </w:p>
+    <w:p>
+      <w:pPr>
+        <w:pStyle w:val="ListParagraph"/>
+        <w:rPr>
+          <w:rFonts w:ascii="David" w:eastAsiaTheme="minorEastAsia" w:hAnsi="David" w:cs="David"/>
+          <w:i/>
+          <w:rtl/>
+        </w:rPr>
+      </w:pPr>
+    </w:p>
+    <w:p>
+      <w:pPr>
+        <w:pStyle w:val="ListParagraph"/>
+        <w:rPr>
+          <w:rFonts w:ascii="David" w:eastAsiaTheme="minorEastAsia" w:hAnsi="David" w:cs="David"/>
+          <w:i/>
+          <w:rtl/>
+        </w:rPr>
+      </w:pPr>
+    </w:p>
+    <w:p>
+      <w:pPr>
+        <w:pStyle w:val="ListParagraph"/>
+        <w:rPr>
+          <w:rFonts w:ascii="David" w:eastAsiaTheme="minorEastAsia" w:hAnsi="David" w:cs="David"/>
+          <w:i/>
+          <w:rtl/>
+        </w:rPr>
+      </w:pPr>
+    </w:p>
+    <w:p>
+      <w:pPr>
+        <w:pStyle w:val="ListParagraph"/>
+        <w:rPr>
+          <w:rFonts w:ascii="David" w:eastAsiaTheme="minorEastAsia" w:hAnsi="David" w:cs="David"/>
+          <w:i/>
+          <w:rtl/>
+        </w:rPr>
+      </w:pPr>
+    </w:p>
+    <w:p>
+      <w:pPr>
+        <w:pStyle w:val="ListParagraph"/>
+        <w:rPr>
+          <w:rFonts w:ascii="David" w:eastAsiaTheme="minorEastAsia" w:hAnsi="David" w:cs="David"/>
+          <w:i/>
+          <w:rtl/>
+        </w:rPr>
+      </w:pPr>
+    </w:p>
+    <w:p>
+      <w:pPr>
+        <w:pStyle w:val="ListParagraph"/>
+        <w:rPr>
+          <w:rFonts w:ascii="David" w:eastAsiaTheme="minorEastAsia" w:hAnsi="David" w:cs="David"/>
+          <w:i/>
+          <w:rtl/>
+        </w:rPr>
+      </w:pPr>
+    </w:p>
+    <w:p>
+      <w:pPr>
+        <w:pStyle w:val="ListParagraph"/>
+        <w:rPr>
+          <w:rFonts w:ascii="David" w:eastAsiaTheme="minorEastAsia" w:hAnsi="David" w:cs="David"/>
+          <w:i/>
+          <w:rtl/>
+        </w:rPr>
+      </w:pPr>
+    </w:p>
+    <w:p>
+      <w:pPr>
+        <w:pStyle w:val="ListParagraph"/>
+        <w:rPr>
+          <w:rFonts w:ascii="David" w:eastAsiaTheme="minorEastAsia" w:hAnsi="David" w:cs="David"/>
+          <w:i/>
+          <w:rtl/>
+        </w:rPr>
+      </w:pPr>
+    </w:p>
+    <w:p>
+      <w:pPr>
+        <w:pStyle w:val="ListParagraph"/>
+        <w:rPr>
+          <w:rFonts w:ascii="David" w:eastAsiaTheme="minorEastAsia" w:hAnsi="David" w:cs="David"/>
+          <w:i/>
+          <w:rtl/>
+        </w:rPr>
+      </w:pPr>
+    </w:p>
+    <w:p>
+      <w:pPr>
+        <w:pStyle w:val="ListParagraph"/>
+        <w:rPr>
+          <w:rFonts w:ascii="David" w:eastAsiaTheme="minorEastAsia" w:hAnsi="David" w:cs="David"/>
+          <w:i/>
+          <w:rtl/>
+        </w:rPr>
+      </w:pPr>
+    </w:p>
+    <w:p>
+      <w:pPr>
+        <w:pStyle w:val="ListParagraph"/>
+        <w:rPr>
+          <w:rFonts w:ascii="David" w:eastAsiaTheme="minorEastAsia" w:hAnsi="David" w:cs="David"/>
+          <w:i/>
+          <w:rtl/>
+        </w:rPr>
+      </w:pPr>
+    </w:p>
+    <w:p>
+      <w:pPr>
+        <w:pStyle w:val="ListParagraph"/>
+        <w:rPr>
+          <w:rFonts w:ascii="David" w:eastAsiaTheme="minorEastAsia" w:hAnsi="David" w:cs="David"/>
+          <w:i/>
+          <w:rtl/>
+        </w:rPr>
+      </w:pPr>
+    </w:p>
+    <w:p>
+      <w:pPr>
+        <w:pStyle w:val="ListParagraph"/>
+        <w:rPr>
+          <w:rFonts w:ascii="David" w:eastAsiaTheme="minorEastAsia" w:hAnsi="David" w:cs="David"/>
+          <w:i/>
+          <w:rtl/>
+        </w:rPr>
+      </w:pPr>
+    </w:p>
+    <w:p>
+      <w:pPr>
+        <w:pStyle w:val="ListParagraph"/>
+        <w:rPr>
+          <w:rFonts w:ascii="David" w:eastAsiaTheme="minorEastAsia" w:hAnsi="David" w:cs="David"/>
+          <w:i/>
+          <w:rtl/>
+        </w:rPr>
+      </w:pPr>
+    </w:p>
+    <w:p>
+      <w:pPr>
+        <w:pStyle w:val="ListParagraph"/>
+        <w:rPr>
+          <w:rFonts w:ascii="David" w:eastAsiaTheme="minorEastAsia" w:hAnsi="David" w:cs="David"/>
+          <w:i/>
+          <w:rtl/>
+        </w:rPr>
+      </w:pPr>
+    </w:p>
+    <w:p>
+      <w:pPr>
+        <w:pStyle w:val="ListParagraph"/>
+        <w:numPr>
+          <w:ilvl w:val="0"/>
+          <w:numId w:val="5"/>
+        </w:numPr>
+        <w:rPr>
+          <w:rFonts w:ascii="David" w:eastAsiaTheme="minorEastAsia" w:hAnsi="David" w:cs="David"/>
+          <w:i/>
+        </w:rPr>
+      </w:pPr>
+      <w:r>
+        <w:rPr>
+          <w:rFonts w:ascii="David" w:eastAsiaTheme="minorEastAsia" w:hAnsi="David" w:cs="David" w:hint="cs"/>
+          <w:i/>
+          <w:rtl/>
+        </w:rPr>
+        <w:t xml:space="preserve">נגדיר סיווג מטרה </w:t>
+      </w:r>
+      <m:oMath>
+        <m:r>
+          <w:rPr>
+            <w:rFonts w:ascii="Cambria Math" w:eastAsiaTheme="minorEastAsia" w:hAnsi="Cambria Math" w:cs="David"/>
+          </w:rPr>
+          <m:t>f</m:t>
+        </m:r>
+        <m:d>
+          <m:dPr>
+            <m:ctrlPr>
+              <w:rPr>
+                <w:rFonts w:ascii="Cambria Math" w:eastAsiaTheme="minorEastAsia" w:hAnsi="Cambria Math" w:cs="David"/>
+                <w:i/>
+              </w:rPr>
+            </m:ctrlPr>
+          </m:dPr>
+          <m:e>
+            <m:sSub>
+              <m:sSubPr>
+                <m:ctrlPr>
+                  <w:rPr>
+                    <w:rFonts w:ascii="Cambria Math" w:eastAsiaTheme="minorEastAsia" w:hAnsi="Cambria Math" w:cs="David"/>
+                    <w:i/>
+                  </w:rPr>
+                </m:ctrlPr>
+              </m:sSubPr>
+              <m:e>
+                <m:r>
+                  <w:rPr>
+                    <w:rFonts w:ascii="Cambria Math" w:eastAsiaTheme="minorEastAsia" w:hAnsi="Cambria Math" w:cs="David"/>
+                  </w:rPr>
+                  <m:t>v</m:t>
+                </m:r>
+              </m:e>
+              <m:sub>
+                <m:r>
+                  <w:rPr>
+                    <w:rFonts w:ascii="Cambria Math" w:eastAsiaTheme="minorEastAsia" w:hAnsi="Cambria Math" w:cs="David"/>
+                  </w:rPr>
+                  <m:t>1</m:t>
+                </m:r>
+              </m:sub>
+            </m:sSub>
+            <m:r>
+              <w:rPr>
+                <w:rFonts w:ascii="Cambria Math" w:eastAsiaTheme="minorEastAsia" w:hAnsi="Cambria Math" w:cs="David"/>
+              </w:rPr>
+              <m:t>,</m:t>
+            </m:r>
+            <m:sSub>
+              <m:sSubPr>
+                <m:ctrlPr>
+                  <w:rPr>
+                    <w:rFonts w:ascii="Cambria Math" w:eastAsiaTheme="minorEastAsia" w:hAnsi="Cambria Math" w:cs="David"/>
+                    <w:i/>
+                  </w:rPr>
+                </m:ctrlPr>
+              </m:sSubPr>
+              <m:e>
+                <m:r>
+                  <w:rPr>
+                    <w:rFonts w:ascii="Cambria Math" w:eastAsiaTheme="minorEastAsia" w:hAnsi="Cambria Math" w:cs="David"/>
+                  </w:rPr>
+                  <m:t>v</m:t>
+                </m:r>
+              </m:e>
+              <m:sub>
+                <m:r>
+                  <w:rPr>
+                    <w:rFonts w:ascii="Cambria Math" w:eastAsiaTheme="minorEastAsia" w:hAnsi="Cambria Math" w:cs="David"/>
+                  </w:rPr>
+                  <m:t>2</m:t>
+                </m:r>
+              </m:sub>
+            </m:sSub>
+          </m:e>
+        </m:d>
+        <m:r>
+          <w:rPr>
+            <w:rFonts w:ascii="Cambria Math" w:eastAsiaTheme="minorEastAsia" w:hAnsi="Cambria Math" w:cs="David"/>
+          </w:rPr>
+          <m:t>=</m:t>
+        </m:r>
+        <m:d>
+          <m:dPr>
+            <m:begChr m:val="{"/>
+            <m:endChr m:val=""/>
+            <m:ctrlPr>
+              <w:rPr>
+                <w:rFonts w:ascii="Cambria Math" w:eastAsiaTheme="minorEastAsia" w:hAnsi="Cambria Math" w:cs="David"/>
+                <w:i/>
+              </w:rPr>
+            </m:ctrlPr>
+          </m:dPr>
+          <m:e>
+            <m:eqArr>
+              <m:eqArrPr>
+                <m:ctrlPr>
+                  <w:rPr>
+                    <w:rFonts w:ascii="Cambria Math" w:eastAsiaTheme="minorEastAsia" w:hAnsi="Cambria Math" w:cs="David"/>
+                    <w:i/>
+                  </w:rPr>
+                </m:ctrlPr>
+              </m:eqArrPr>
+              <m:e>
+                <m:r>
+                  <w:rPr>
+                    <w:rFonts w:ascii="Cambria Math" w:eastAsiaTheme="minorEastAsia" w:hAnsi="Cambria Math" w:cs="David"/>
+                  </w:rPr>
+                  <m:t>1|2.5≤</m:t>
+                </m:r>
+                <m:sSub>
+                  <m:sSubPr>
+                    <m:ctrlPr>
+                      <w:rPr>
+                        <w:rFonts w:ascii="Cambria Math" w:eastAsiaTheme="minorEastAsia" w:hAnsi="Cambria Math" w:cs="David"/>
+                        <w:i/>
+                      </w:rPr>
+                    </m:ctrlPr>
+                  </m:sSubPr>
+                  <m:e>
+                    <m:r>
+                      <w:rPr>
+                        <w:rFonts w:ascii="Cambria Math" w:eastAsiaTheme="minorEastAsia" w:hAnsi="Cambria Math" w:cs="David"/>
+                      </w:rPr>
+                      <m:t>v</m:t>
+                    </m:r>
+                  </m:e>
+                  <m:sub>
+                    <m:r>
+                      <w:rPr>
+                        <w:rFonts w:ascii="Cambria Math" w:eastAsiaTheme="minorEastAsia" w:hAnsi="Cambria Math" w:cs="David"/>
+                      </w:rPr>
+                      <m:t>1</m:t>
+                    </m:r>
+                  </m:sub>
+                </m:sSub>
+                <m:r>
+                  <w:rPr>
+                    <w:rFonts w:ascii="Cambria Math" w:eastAsiaTheme="minorEastAsia" w:hAnsi="Cambria Math" w:cs="David"/>
+                  </w:rPr>
+                  <m:t>≤6.5 and 2.5≤</m:t>
+                </m:r>
+                <m:sSub>
+                  <m:sSubPr>
+                    <m:ctrlPr>
+                      <w:rPr>
+                        <w:rFonts w:ascii="Cambria Math" w:eastAsiaTheme="minorEastAsia" w:hAnsi="Cambria Math" w:cs="David"/>
+                        <w:i/>
+                      </w:rPr>
+                    </m:ctrlPr>
+                  </m:sSubPr>
+                  <m:e>
+                    <m:r>
+                      <w:rPr>
+                        <w:rFonts w:ascii="Cambria Math" w:eastAsiaTheme="minorEastAsia" w:hAnsi="Cambria Math" w:cs="David"/>
+                      </w:rPr>
+                      <m:t>v</m:t>
+                    </m:r>
+                  </m:e>
+                  <m:sub>
+                    <m:r>
+                      <w:rPr>
+                        <w:rFonts w:ascii="Cambria Math" w:eastAsiaTheme="minorEastAsia" w:hAnsi="Cambria Math" w:cs="David"/>
+                      </w:rPr>
+                      <m:t>2</m:t>
+                    </m:r>
+                  </m:sub>
+                </m:sSub>
+                <m:r>
+                  <w:rPr>
+                    <w:rFonts w:ascii="Cambria Math" w:eastAsiaTheme="minorEastAsia" w:hAnsi="Cambria Math" w:cs="David"/>
+                  </w:rPr>
+                  <m:t>≤6.5</m:t>
+                </m:r>
+              </m:e>
+              <m:e>
+                <m:r>
+                  <w:rPr>
+                    <w:rFonts w:ascii="Cambria Math" w:eastAsiaTheme="minorEastAsia" w:hAnsi="Cambria Math" w:cs="David"/>
+                  </w:rPr>
+                  <m:t xml:space="preserve">0 |                     otherwise                        </m:t>
+                </m:r>
+              </m:e>
+            </m:eqArr>
+          </m:e>
+        </m:d>
+      </m:oMath>
+      <w:r>
+        <w:rPr>
+          <w:rFonts w:ascii="David" w:eastAsiaTheme="minorEastAsia" w:hAnsi="David" w:cs="David" w:hint="cs"/>
+          <w:i/>
+          <w:rtl/>
+        </w:rPr>
+        <w:t xml:space="preserve"> עם דאטה</w:t>
+      </w:r>
+      <w:r>
+        <w:rPr>
+          <w:rFonts w:ascii="David" w:eastAsiaTheme="minorEastAsia" w:hAnsi="David" w:cs="David" w:hint="cs"/>
+          <w:i/>
+          <w:rtl/>
+        </w:rPr>
+        <w:t xml:space="preserve"> </w:t>
+      </w:r>
+    </w:p>
+    <w:p>
+      <w:pPr>
+        <w:pStyle w:val="ListParagraph"/>
+        <w:rPr>
+          <w:rFonts w:ascii="David" w:eastAsiaTheme="minorEastAsia" w:hAnsi="David" w:cs="David"/>
+          <w:i/>
+          <w:rtl/>
+        </w:rPr>
+      </w:pPr>
+      <m:oMath>
+        <m:r>
+          <w:rPr>
+            <w:rFonts w:ascii="Cambria Math" w:eastAsiaTheme="minorEastAsia" w:hAnsi="Cambria Math" w:cs="David"/>
+          </w:rPr>
+          <m:t>D</m:t>
+        </m:r>
+        <m:r>
+          <w:rPr>
+            <w:rFonts w:ascii="Cambria Math" w:eastAsiaTheme="minorEastAsia" w:hAnsi="Cambria Math" w:cs="David"/>
+          </w:rPr>
+          <m:t>={</m:t>
+        </m:r>
+        <m:d>
+          <m:dPr>
+            <m:ctrlPr>
+              <w:rPr>
+                <w:rFonts w:ascii="Cambria Math" w:eastAsiaTheme="minorEastAsia" w:hAnsi="Cambria Math" w:cs="David"/>
+                <w:i/>
+              </w:rPr>
+            </m:ctrlPr>
+          </m:dPr>
+          <m:e>
+            <m:d>
+              <m:dPr>
+                <m:ctrlPr>
+                  <w:rPr>
+                    <w:rFonts w:ascii="Cambria Math" w:eastAsiaTheme="minorEastAsia" w:hAnsi="Cambria Math" w:cs="David"/>
+                    <w:i/>
+                  </w:rPr>
+                </m:ctrlPr>
+              </m:dPr>
+              <m:e>
+                <m:r>
+                  <w:rPr>
+                    <w:rFonts w:ascii="Cambria Math" w:eastAsiaTheme="minorEastAsia" w:hAnsi="Cambria Math" w:cs="David"/>
+                  </w:rPr>
+                  <m:t>1,1</m:t>
+                </m:r>
+              </m:e>
+            </m:d>
+            <m:r>
+              <w:rPr>
+                <w:rFonts w:ascii="Cambria Math" w:eastAsiaTheme="minorEastAsia" w:hAnsi="Cambria Math" w:cs="David"/>
+              </w:rPr>
+              <m:t>,0</m:t>
+            </m:r>
+          </m:e>
+        </m:d>
+        <m:r>
+          <w:rPr>
+            <w:rFonts w:ascii="Cambria Math" w:eastAsiaTheme="minorEastAsia" w:hAnsi="Cambria Math" w:cs="David"/>
+          </w:rPr>
+          <m:t xml:space="preserve">, </m:t>
+        </m:r>
+        <m:d>
+          <m:dPr>
+            <m:ctrlPr>
+              <w:rPr>
+                <w:rFonts w:ascii="Cambria Math" w:eastAsiaTheme="minorEastAsia" w:hAnsi="Cambria Math" w:cs="David"/>
+                <w:i/>
+              </w:rPr>
+            </m:ctrlPr>
+          </m:dPr>
+          <m:e>
+            <m:d>
+              <m:dPr>
+                <m:ctrlPr>
+                  <w:rPr>
+                    <w:rFonts w:ascii="Cambria Math" w:eastAsiaTheme="minorEastAsia" w:hAnsi="Cambria Math" w:cs="David"/>
+                    <w:i/>
+                  </w:rPr>
+                </m:ctrlPr>
+              </m:dPr>
+              <m:e>
+                <m:r>
+                  <w:rPr>
+                    <w:rFonts w:ascii="Cambria Math" w:eastAsiaTheme="minorEastAsia" w:hAnsi="Cambria Math" w:cs="David"/>
+                  </w:rPr>
+                  <m:t>3,3</m:t>
+                </m:r>
+              </m:e>
+            </m:d>
+            <m:r>
+              <w:rPr>
+                <w:rFonts w:ascii="Cambria Math" w:eastAsiaTheme="minorEastAsia" w:hAnsi="Cambria Math" w:cs="David"/>
+              </w:rPr>
+              <m:t>,1</m:t>
+            </m:r>
+          </m:e>
+        </m:d>
+        <m:r>
+          <w:rPr>
+            <w:rFonts w:ascii="Cambria Math" w:eastAsiaTheme="minorEastAsia" w:hAnsi="Cambria Math" w:cs="David"/>
+          </w:rPr>
+          <m:t>,</m:t>
+        </m:r>
+        <m:d>
+          <m:dPr>
+            <m:ctrlPr>
+              <w:rPr>
+                <w:rFonts w:ascii="Cambria Math" w:eastAsiaTheme="minorEastAsia" w:hAnsi="Cambria Math" w:cs="David"/>
+                <w:i/>
+              </w:rPr>
+            </m:ctrlPr>
+          </m:dPr>
+          <m:e>
+            <m:d>
+              <m:dPr>
+                <m:ctrlPr>
+                  <w:rPr>
+                    <w:rFonts w:ascii="Cambria Math" w:eastAsiaTheme="minorEastAsia" w:hAnsi="Cambria Math" w:cs="David"/>
+                    <w:i/>
+                  </w:rPr>
+                </m:ctrlPr>
+              </m:dPr>
+              <m:e>
+                <m:r>
+                  <w:rPr>
+                    <w:rFonts w:ascii="Cambria Math" w:eastAsiaTheme="minorEastAsia" w:hAnsi="Cambria Math" w:cs="David"/>
+                  </w:rPr>
+                  <m:t>4,4</m:t>
+                </m:r>
+              </m:e>
+            </m:d>
+            <m:r>
+              <w:rPr>
+                <w:rFonts w:ascii="Cambria Math" w:eastAsiaTheme="minorEastAsia" w:hAnsi="Cambria Math" w:cs="David"/>
+              </w:rPr>
+              <m:t>,1</m:t>
+            </m:r>
+          </m:e>
+        </m:d>
+        <m:r>
+          <w:rPr>
+            <w:rFonts w:ascii="Cambria Math" w:eastAsiaTheme="minorEastAsia" w:hAnsi="Cambria Math" w:cs="David"/>
+          </w:rPr>
+          <m:t>,</m:t>
+        </m:r>
+        <m:d>
+          <m:dPr>
+            <m:ctrlPr>
+              <w:rPr>
+                <w:rFonts w:ascii="Cambria Math" w:eastAsiaTheme="minorEastAsia" w:hAnsi="Cambria Math" w:cs="David"/>
+                <w:i/>
+              </w:rPr>
+            </m:ctrlPr>
+          </m:dPr>
+          <m:e>
+            <m:d>
+              <m:dPr>
+                <m:ctrlPr>
+                  <w:rPr>
+                    <w:rFonts w:ascii="Cambria Math" w:eastAsiaTheme="minorEastAsia" w:hAnsi="Cambria Math" w:cs="David"/>
+                    <w:i/>
+                  </w:rPr>
+                </m:ctrlPr>
+              </m:dPr>
+              <m:e>
+                <m:r>
+                  <w:rPr>
+                    <w:rFonts w:ascii="Cambria Math" w:eastAsiaTheme="minorEastAsia" w:hAnsi="Cambria Math" w:cs="David"/>
+                  </w:rPr>
+                  <m:t>5,5</m:t>
+                </m:r>
+              </m:e>
+            </m:d>
+            <m:r>
+              <w:rPr>
+                <w:rFonts w:ascii="Cambria Math" w:eastAsiaTheme="minorEastAsia" w:hAnsi="Cambria Math" w:cs="David"/>
+              </w:rPr>
+              <m:t>,1</m:t>
+            </m:r>
+          </m:e>
+        </m:d>
+        <m:r>
+          <w:rPr>
+            <w:rFonts w:ascii="Cambria Math" w:eastAsiaTheme="minorEastAsia" w:hAnsi="Cambria Math" w:cs="David"/>
+          </w:rPr>
+          <m:t>,</m:t>
+        </m:r>
+        <m:d>
+          <m:dPr>
+            <m:ctrlPr>
+              <w:rPr>
+                <w:rFonts w:ascii="Cambria Math" w:eastAsiaTheme="minorEastAsia" w:hAnsi="Cambria Math" w:cs="David"/>
+                <w:i/>
+              </w:rPr>
+            </m:ctrlPr>
+          </m:dPr>
+          <m:e>
+            <m:d>
+              <m:dPr>
+                <m:ctrlPr>
+                  <w:rPr>
+                    <w:rFonts w:ascii="Cambria Math" w:eastAsiaTheme="minorEastAsia" w:hAnsi="Cambria Math" w:cs="David"/>
+                    <w:i/>
+                  </w:rPr>
+                </m:ctrlPr>
+              </m:dPr>
+              <m:e>
+                <m:r>
+                  <w:rPr>
+                    <w:rFonts w:ascii="Cambria Math" w:eastAsiaTheme="minorEastAsia" w:hAnsi="Cambria Math" w:cs="David"/>
+                  </w:rPr>
+                  <m:t>7,7</m:t>
+                </m:r>
+              </m:e>
+            </m:d>
+            <m:r>
+              <w:rPr>
+                <w:rFonts w:ascii="Cambria Math" w:eastAsiaTheme="minorEastAsia" w:hAnsi="Cambria Math" w:cs="David"/>
+              </w:rPr>
+              <m:t>,0</m:t>
+            </m:r>
+          </m:e>
+        </m:d>
+        <m:r>
+          <w:rPr>
+            <w:rFonts w:ascii="Cambria Math" w:eastAsiaTheme="minorEastAsia" w:hAnsi="Cambria Math" w:cs="David"/>
+          </w:rPr>
+          <m:t>}</m:t>
+        </m:r>
+      </m:oMath>
+      <w:r>
+        <w:rPr>
+          <w:rFonts w:ascii="David" w:eastAsiaTheme="minorEastAsia" w:hAnsi="David" w:cs="David" w:hint="cs"/>
+          <w:i/>
+          <w:rtl/>
+        </w:rPr>
+        <w:t xml:space="preserve"> כך שעבור </w:t>
+      </w:r>
+      <m:oMath>
+        <m:r>
+          <w:rPr>
+            <w:rFonts w:ascii="Cambria Math" w:eastAsiaTheme="minorEastAsia" w:hAnsi="Cambria Math" w:cs="David"/>
+          </w:rPr>
+          <m:t>K=1</m:t>
+        </m:r>
+      </m:oMath>
+      <w:r>
+        <w:rPr>
+          <w:rFonts w:ascii="David" w:eastAsiaTheme="minorEastAsia" w:hAnsi="David" w:cs="David" w:hint="cs"/>
+          <w:i/>
+          <w:rtl/>
+        </w:rPr>
+        <w:t xml:space="preserve"> </w:t>
+      </w:r>
+      <w:r>
+        <w:rPr>
+          <w:rFonts w:ascii="David" w:eastAsiaTheme="minorEastAsia" w:hAnsi="David" w:cs="David"/>
+          <w:iCs/>
+        </w:rPr>
+        <w:t>KNN</w:t>
+      </w:r>
+      <w:r>
+        <w:rPr>
+          <w:rFonts w:ascii="David" w:eastAsiaTheme="minorEastAsia" w:hAnsi="David" w:cs="David" w:hint="cs"/>
+          <w:iCs/>
+          <w:rtl/>
+        </w:rPr>
+        <w:t xml:space="preserve">  </w:t>
+      </w:r>
+      <w:r>
+        <w:rPr>
+          <w:rFonts w:ascii="David" w:eastAsiaTheme="minorEastAsia" w:hAnsi="David" w:cs="David" w:hint="cs"/>
+          <w:i/>
+          <w:rtl/>
+        </w:rPr>
+        <w:t xml:space="preserve">יטעה על </w:t>
+      </w:r>
+      <m:oMath>
+        <m:sSub>
+          <m:sSubPr>
+            <m:ctrlPr>
+              <w:rPr>
+                <w:rFonts w:ascii="Cambria Math" w:eastAsiaTheme="minorEastAsia" w:hAnsi="Cambria Math" w:cs="David"/>
+                <w:i/>
+              </w:rPr>
+            </m:ctrlPr>
+          </m:sSubPr>
+          <m:e>
+            <m:r>
+              <w:rPr>
+                <w:rFonts w:ascii="Cambria Math" w:eastAsiaTheme="minorEastAsia" w:hAnsi="Cambria Math" w:cs="David"/>
+              </w:rPr>
+              <m:t>d</m:t>
+            </m:r>
+          </m:e>
+          <m:sub>
+            <m:r>
+              <w:rPr>
+                <w:rFonts w:ascii="Cambria Math" w:eastAsiaTheme="minorEastAsia" w:hAnsi="Cambria Math" w:cs="David"/>
+              </w:rPr>
+              <m:t>1</m:t>
+            </m:r>
+          </m:sub>
+        </m:sSub>
+        <m:r>
+          <w:rPr>
+            <w:rFonts w:ascii="Cambria Math" w:eastAsiaTheme="minorEastAsia" w:hAnsi="Cambria Math" w:cs="David"/>
+          </w:rPr>
+          <m:t>=(</m:t>
+        </m:r>
+        <m:d>
+          <m:dPr>
+            <m:ctrlPr>
+              <w:rPr>
+                <w:rFonts w:ascii="Cambria Math" w:eastAsiaTheme="minorEastAsia" w:hAnsi="Cambria Math" w:cs="David"/>
+                <w:i/>
+              </w:rPr>
+            </m:ctrlPr>
+          </m:dPr>
+          <m:e>
+            <m:r>
+              <w:rPr>
+                <w:rFonts w:ascii="Cambria Math" w:eastAsiaTheme="minorEastAsia" w:hAnsi="Cambria Math" w:cs="David"/>
+              </w:rPr>
+              <m:t>1,4</m:t>
+            </m:r>
+          </m:e>
+        </m:d>
+        <m:r>
+          <w:rPr>
+            <w:rFonts w:ascii="Cambria Math" w:eastAsiaTheme="minorEastAsia" w:hAnsi="Cambria Math" w:cs="David"/>
+          </w:rPr>
+          <m:t>,0)</m:t>
+        </m:r>
+      </m:oMath>
+      <w:r>
+        <w:rPr>
+          <w:rFonts w:ascii="David" w:eastAsiaTheme="minorEastAsia" w:hAnsi="David" w:cs="David" w:hint="cs"/>
+          <w:i/>
+          <w:rtl/>
+        </w:rPr>
+        <w:t xml:space="preserve"> ו</w:t>
+      </w:r>
+      <w:r>
+        <w:rPr>
+          <w:rFonts w:ascii="David" w:eastAsiaTheme="minorEastAsia" w:hAnsi="David" w:cs="David"/>
+          <w:iCs/>
+        </w:rPr>
+        <w:t>ID3</w:t>
+      </w:r>
+      <w:r>
+        <w:rPr>
+          <w:rFonts w:ascii="David" w:eastAsiaTheme="minorEastAsia" w:hAnsi="David" w:cs="David" w:hint="cs"/>
+          <w:i/>
+          <w:rtl/>
+        </w:rPr>
+        <w:t xml:space="preserve"> יטעה על </w:t>
+      </w:r>
+      <m:oMath>
+        <m:sSub>
+          <m:sSubPr>
+            <m:ctrlPr>
+              <w:rPr>
+                <w:rFonts w:ascii="Cambria Math" w:eastAsiaTheme="minorEastAsia" w:hAnsi="Cambria Math" w:cs="David"/>
+                <w:i/>
+              </w:rPr>
+            </m:ctrlPr>
+          </m:sSubPr>
+          <m:e>
+            <m:r>
+              <w:rPr>
+                <w:rFonts w:ascii="Cambria Math" w:eastAsiaTheme="minorEastAsia" w:hAnsi="Cambria Math" w:cs="David"/>
+              </w:rPr>
+              <m:t>d</m:t>
+            </m:r>
+          </m:e>
+          <m:sub>
+            <m:r>
+              <w:rPr>
+                <w:rFonts w:ascii="Cambria Math" w:eastAsiaTheme="minorEastAsia" w:hAnsi="Cambria Math" w:cs="David"/>
+              </w:rPr>
+              <m:t>2</m:t>
+            </m:r>
+          </m:sub>
+        </m:sSub>
+        <m:r>
+          <w:rPr>
+            <w:rFonts w:ascii="Cambria Math" w:eastAsiaTheme="minorEastAsia" w:hAnsi="Cambria Math" w:cs="David"/>
+          </w:rPr>
+          <m:t>=(</m:t>
+        </m:r>
+        <m:d>
+          <m:dPr>
+            <m:ctrlPr>
+              <w:rPr>
+                <w:rFonts w:ascii="Cambria Math" w:eastAsiaTheme="minorEastAsia" w:hAnsi="Cambria Math" w:cs="David"/>
+                <w:i/>
+              </w:rPr>
+            </m:ctrlPr>
+          </m:dPr>
+          <m:e>
+            <m:r>
+              <w:rPr>
+                <w:rFonts w:ascii="Cambria Math" w:eastAsiaTheme="minorEastAsia" w:hAnsi="Cambria Math" w:cs="David"/>
+              </w:rPr>
+              <m:t>6.4,6.4</m:t>
+            </m:r>
+          </m:e>
+        </m:d>
+        <m:r>
+          <w:rPr>
+            <w:rFonts w:ascii="Cambria Math" w:eastAsiaTheme="minorEastAsia" w:hAnsi="Cambria Math" w:cs="David"/>
+          </w:rPr>
+          <m:t>,1)</m:t>
+        </m:r>
+      </m:oMath>
+    </w:p>
+    <w:p>
+      <w:pPr>
+        <w:pStyle w:val="ListParagraph"/>
+        <w:rPr>
+          <w:rFonts w:ascii="David" w:eastAsiaTheme="minorEastAsia" w:hAnsi="David" w:cs="David" w:hint="cs"/>
+          <w:i/>
+          <w:rtl/>
+        </w:rPr>
+      </w:pPr>
+      <w:r>
+        <w:rPr>
+          <w:rFonts w:ascii="David" w:eastAsiaTheme="minorEastAsia" w:hAnsi="David" w:cs="David"/>
+          <w:i/>
+          <w:noProof/>
+        </w:rPr>
+        <w:drawing>
+          <wp:anchor distT="0" distB="0" distL="114300" distR="114300" simplePos="0" relativeHeight="251665408" behindDoc="0" locked="0" layoutInCell="1" allowOverlap="1" wp14:anchorId="60404D8B" wp14:editId="3FE5439E">
+            <wp:simplePos x="0" y="0"/>
+            <wp:positionH relativeFrom="column">
+              <wp:posOffset>-567055</wp:posOffset>
+            </wp:positionH>
+            <wp:positionV relativeFrom="paragraph">
+              <wp:posOffset>150495</wp:posOffset>
+            </wp:positionV>
+            <wp:extent cx="3491344" cy="2098675"/>
+            <wp:effectExtent l="0" t="0" r="0" b="0"/>
+            <wp:wrapNone/>
+            <wp:docPr id="35" name="Picture 35"/>
+            <wp:cNvGraphicFramePr>
+              <a:graphicFrameLocks xmlns:a="http://schemas.openxmlformats.org/drawingml/2006/main" noChangeAspect="1"/>
+            </wp:cNvGraphicFramePr>
+            <a:graphic xmlns:a="http://schemas.openxmlformats.org/drawingml/2006/main">
+              <a:graphicData uri="http://schemas.openxmlformats.org/drawingml/2006/picture">
+                <pic:pic xmlns:pic="http://schemas.openxmlformats.org/drawingml/2006/picture">
+                  <pic:nvPicPr>
+                    <pic:cNvPr id="0" name="Picture 11"/>
+                    <pic:cNvPicPr>
+                      <a:picLocks noChangeAspect="1" noChangeArrowheads="1"/>
+                    </pic:cNvPicPr>
+                  </pic:nvPicPr>
+                  <pic:blipFill>
+                    <a:blip r:embed="rId11">
+                      <a:extLst>
+                        <a:ext uri="{28A0092B-C50C-407E-A947-70E740481C1C}">
+                          <a14:useLocalDpi xmlns:a14="http://schemas.microsoft.com/office/drawing/2010/main" val="0"/>
+                        </a:ext>
+                      </a:extLst>
+                    </a:blip>
+                    <a:srcRect/>
+                    <a:stretch>
+                      <a:fillRect/>
+                    </a:stretch>
+                  </pic:blipFill>
+                  <pic:spPr bwMode="auto">
+                    <a:xfrm>
+                      <a:off x="0" y="0"/>
+                      <a:ext cx="3491344" cy="2098675"/>
+                    </a:xfrm>
+                    <a:prstGeom prst="rect">
+                      <a:avLst/>
+                    </a:prstGeom>
+                    <a:noFill/>
+                  </pic:spPr>
+                </pic:pic>
+              </a:graphicData>
+            </a:graphic>
+            <wp14:sizeRelH relativeFrom="margin">
+              <wp14:pctWidth>0</wp14:pctWidth>
+            </wp14:sizeRelH>
+            <wp14:sizeRelV relativeFrom="margin">
+              <wp14:pctHeight>0</wp14:pctHeight>
+            </wp14:sizeRelV>
+          </wp:anchor>
+        </w:drawing>
+      </w:r>
+    </w:p>
+    <w:p>
+      <w:pPr>
+        <w:pStyle w:val="ListParagraph"/>
+        <w:rPr>
+          <w:rFonts w:ascii="David" w:eastAsiaTheme="minorEastAsia" w:hAnsi="David" w:cs="David" w:hint="cs"/>
+          <w:i/>
+          <w:rtl/>
+        </w:rPr>
+      </w:pPr>
+      <w:r>
+        <w:rPr>
+          <w:rFonts w:ascii="David" w:eastAsiaTheme="minorEastAsia" w:hAnsi="David" w:cs="David"/>
+          <w:i/>
+          <w:noProof/>
+        </w:rPr>
+        <w:drawing>
+          <wp:anchor distT="0" distB="0" distL="114300" distR="114300" simplePos="0" relativeHeight="251664384" behindDoc="0" locked="0" layoutInCell="1" allowOverlap="1" wp14:anchorId="2236578E" wp14:editId="45BECAC1">
+            <wp:simplePos x="0" y="0"/>
+            <wp:positionH relativeFrom="column">
+              <wp:posOffset>3019425</wp:posOffset>
+            </wp:positionH>
+            <wp:positionV relativeFrom="paragraph">
+              <wp:posOffset>1270</wp:posOffset>
+            </wp:positionV>
+            <wp:extent cx="2390775" cy="2182152"/>
+            <wp:effectExtent l="0" t="0" r="0" b="0"/>
+            <wp:wrapNone/>
+            <wp:docPr id="34" name="Picture 34"/>
+            <wp:cNvGraphicFramePr>
+              <a:graphicFrameLocks xmlns:a="http://schemas.openxmlformats.org/drawingml/2006/main" noChangeAspect="1"/>
+            </wp:cNvGraphicFramePr>
+            <a:graphic xmlns:a="http://schemas.openxmlformats.org/drawingml/2006/main">
+              <a:graphicData uri="http://schemas.openxmlformats.org/drawingml/2006/picture">
+                <pic:pic xmlns:pic="http://schemas.openxmlformats.org/drawingml/2006/picture">
+                  <pic:nvPicPr>
+                    <pic:cNvPr id="0" name="Picture 10"/>
+                    <pic:cNvPicPr>
+                      <a:picLocks noChangeAspect="1" noChangeArrowheads="1"/>
+                    </pic:cNvPicPr>
+                  </pic:nvPicPr>
+                  <pic:blipFill>
+                    <a:blip r:embed="rId12" cstate="print">
+                      <a:extLst>
+                        <a:ext uri="{28A0092B-C50C-407E-A947-70E740481C1C}">
+                          <a14:useLocalDpi xmlns:a14="http://schemas.microsoft.com/office/drawing/2010/main" val="0"/>
+                        </a:ext>
+                      </a:extLst>
+                    </a:blip>
+                    <a:srcRect/>
+                    <a:stretch>
+                      <a:fillRect/>
+                    </a:stretch>
+                  </pic:blipFill>
+                  <pic:spPr bwMode="auto">
+                    <a:xfrm>
+                      <a:off x="0" y="0"/>
+                      <a:ext cx="2390775" cy="2182152"/>
+                    </a:xfrm>
+                    <a:prstGeom prst="rect">
+                      <a:avLst/>
+                    </a:prstGeom>
+                    <a:noFill/>
+                  </pic:spPr>
+                </pic:pic>
+              </a:graphicData>
+            </a:graphic>
+            <wp14:sizeRelH relativeFrom="margin">
+              <wp14:pctWidth>0</wp14:pctWidth>
+            </wp14:sizeRelH>
+            <wp14:sizeRelV relativeFrom="margin">
+              <wp14:pctHeight>0</wp14:pctHeight>
+            </wp14:sizeRelV>
+          </wp:anchor>
+        </w:drawing>
+      </w:r>
+    </w:p>
+    <w:p>
+      <w:pPr>
+        <w:pStyle w:val="ListParagraph"/>
+        <w:rPr>
+          <w:rFonts w:ascii="David" w:eastAsiaTheme="minorEastAsia" w:hAnsi="David" w:cs="David"/>
+          <w:i/>
+          <w:rtl/>
+        </w:rPr>
+      </w:pPr>
+    </w:p>
+    <w:p>
+      <w:pPr>
+        <w:pStyle w:val="ListParagraph"/>
+        <w:rPr>
+          <w:rFonts w:ascii="David" w:eastAsiaTheme="minorEastAsia" w:hAnsi="David" w:cs="David"/>
+          <w:i/>
+        </w:rPr>
+      </w:pPr>
+    </w:p>
+    <w:p>
+      <w:pPr>
+        <w:pStyle w:val="ListParagraph"/>
+        <w:rPr>
+          <w:rFonts w:ascii="David" w:eastAsiaTheme="minorEastAsia" w:hAnsi="David" w:cs="David"/>
+          <w:i/>
+          <w:rtl/>
+        </w:rPr>
+      </w:pPr>
+    </w:p>
+    <w:p>
+      <w:pPr>
+        <w:pStyle w:val="ListParagraph"/>
+        <w:rPr>
+          <w:rFonts w:ascii="David" w:eastAsiaTheme="minorEastAsia" w:hAnsi="David" w:cs="David"/>
+          <w:i/>
+          <w:rtl/>
+        </w:rPr>
+      </w:pPr>
+    </w:p>
+    <w:p>
+      <w:pPr>
+        <w:pStyle w:val="ListParagraph"/>
+        <w:rPr>
+          <w:rFonts w:ascii="David" w:eastAsiaTheme="minorEastAsia" w:hAnsi="David" w:cs="David"/>
+          <w:i/>
+          <w:rtl/>
+        </w:rPr>
+      </w:pPr>
+    </w:p>
+    <w:p>
+      <w:pPr>
+        <w:pStyle w:val="ListParagraph"/>
+        <w:rPr>
+          <w:rFonts w:ascii="David" w:eastAsiaTheme="minorEastAsia" w:hAnsi="David" w:cs="David"/>
+          <w:i/>
+          <w:rtl/>
+        </w:rPr>
+      </w:pPr>
+    </w:p>
+    <w:p>
+      <w:pPr>
+        <w:pStyle w:val="ListParagraph"/>
+        <w:rPr>
+          <w:rFonts w:ascii="David" w:eastAsiaTheme="minorEastAsia" w:hAnsi="David" w:cs="David"/>
+          <w:i/>
+          <w:rtl/>
+        </w:rPr>
+      </w:pPr>
+    </w:p>
+    <w:p>
+      <w:pPr>
+        <w:pStyle w:val="ListParagraph"/>
+        <w:rPr>
+          <w:rFonts w:ascii="David" w:eastAsiaTheme="minorEastAsia" w:hAnsi="David" w:cs="David"/>
+          <w:i/>
+          <w:rtl/>
+        </w:rPr>
+      </w:pPr>
+    </w:p>
+    <w:p>
+      <w:pPr>
+        <w:pStyle w:val="ListParagraph"/>
+        <w:rPr>
+          <w:rFonts w:ascii="David" w:eastAsiaTheme="minorEastAsia" w:hAnsi="David" w:cs="David"/>
+          <w:i/>
+          <w:rtl/>
+        </w:rPr>
+      </w:pPr>
+    </w:p>
+    <w:p>
+      <w:pPr>
+        <w:pStyle w:val="ListParagraph"/>
+        <w:rPr>
+          <w:rFonts w:ascii="David" w:eastAsiaTheme="minorEastAsia" w:hAnsi="David" w:cs="David"/>
+          <w:i/>
+          <w:rtl/>
+        </w:rPr>
+      </w:pPr>
+    </w:p>
+    <w:p>
+      <w:pPr>
+        <w:pStyle w:val="ListParagraph"/>
+        <w:rPr>
+          <w:rFonts w:ascii="David" w:eastAsiaTheme="minorEastAsia" w:hAnsi="David" w:cs="David"/>
+          <w:i/>
+          <w:rtl/>
+        </w:rPr>
+      </w:pPr>
+    </w:p>
+    <w:p>
+      <w:pPr>
+        <w:pStyle w:val="ListParagraph"/>
+        <w:rPr>
+          <w:rFonts w:ascii="David" w:eastAsiaTheme="minorEastAsia" w:hAnsi="David" w:cs="David"/>
+          <w:i/>
+          <w:rtl/>
+        </w:rPr>
+      </w:pPr>
+    </w:p>
+    <w:p>
+      <w:pPr>
+        <w:pStyle w:val="ListParagraph"/>
+        <w:rPr>
+          <w:rFonts w:ascii="David" w:eastAsiaTheme="minorEastAsia" w:hAnsi="David" w:cs="David"/>
+          <w:i/>
+          <w:rtl/>
+        </w:rPr>
+      </w:pPr>
+    </w:p>
+    <w:p>
+      <w:pPr>
+        <w:pStyle w:val="ListParagraph"/>
+        <w:rPr>
+          <w:rFonts w:ascii="David" w:eastAsiaTheme="minorEastAsia" w:hAnsi="David" w:cs="David"/>
+          <w:i/>
+          <w:rtl/>
+        </w:rPr>
+      </w:pPr>
+    </w:p>
+    <w:p>
+      <w:pPr>
+        <w:pStyle w:val="ListParagraph"/>
+        <w:rPr>
+          <w:rFonts w:ascii="David" w:eastAsiaTheme="minorEastAsia" w:hAnsi="David" w:cs="David" w:hint="cs"/>
+          <w:i/>
+          <w:rtl/>
+        </w:rPr>
+      </w:pPr>
+    </w:p>
+    <w:p>
+      <w:pPr>
+        <w:pStyle w:val="ListParagraph"/>
+        <w:numPr>
+          <w:ilvl w:val="0"/>
+          <w:numId w:val="5"/>
+        </w:numPr>
+        <w:rPr>
+          <w:rFonts w:ascii="David" w:eastAsiaTheme="minorEastAsia" w:hAnsi="David" w:cs="David"/>
+          <w:i/>
+          <w:rtl/>
+        </w:rPr>
+      </w:pPr>
+      <w:r>
+        <w:rPr>
+          <w:rFonts w:ascii="David" w:eastAsiaTheme="minorEastAsia" w:hAnsi="David" w:cs="David" w:hint="cs"/>
+          <w:i/>
+          <w:rtl/>
+        </w:rPr>
+        <w:t xml:space="preserve">נגדיר סיווג מטרה </w:t>
+      </w:r>
+      <m:oMath>
+        <m:r>
+          <w:rPr>
+            <w:rFonts w:ascii="Cambria Math" w:eastAsiaTheme="minorEastAsia" w:hAnsi="Cambria Math" w:cs="David"/>
+          </w:rPr>
+          <m:t>f</m:t>
+        </m:r>
+        <m:d>
+          <m:dPr>
+            <m:ctrlPr>
+              <w:rPr>
+                <w:rFonts w:ascii="Cambria Math" w:eastAsiaTheme="minorEastAsia" w:hAnsi="Cambria Math" w:cs="David"/>
+                <w:i/>
+              </w:rPr>
+            </m:ctrlPr>
+          </m:dPr>
+          <m:e>
+            <m:sSub>
+              <m:sSubPr>
+                <m:ctrlPr>
+                  <w:rPr>
+                    <w:rFonts w:ascii="Cambria Math" w:eastAsiaTheme="minorEastAsia" w:hAnsi="Cambria Math" w:cs="David"/>
+                    <w:i/>
+                  </w:rPr>
+                </m:ctrlPr>
+              </m:sSubPr>
+              <m:e>
+                <m:r>
+                  <w:rPr>
+                    <w:rFonts w:ascii="Cambria Math" w:eastAsiaTheme="minorEastAsia" w:hAnsi="Cambria Math" w:cs="David"/>
+                  </w:rPr>
+                  <m:t>v</m:t>
+                </m:r>
+              </m:e>
+              <m:sub>
+                <m:r>
+                  <w:rPr>
+                    <w:rFonts w:ascii="Cambria Math" w:eastAsiaTheme="minorEastAsia" w:hAnsi="Cambria Math" w:cs="David"/>
+                  </w:rPr>
+                  <m:t>1</m:t>
+                </m:r>
+              </m:sub>
+            </m:sSub>
+            <m:r>
+              <w:rPr>
+                <w:rFonts w:ascii="Cambria Math" w:eastAsiaTheme="minorEastAsia" w:hAnsi="Cambria Math" w:cs="David"/>
+              </w:rPr>
+              <m:t>,</m:t>
+            </m:r>
+            <m:sSub>
+              <m:sSubPr>
+                <m:ctrlPr>
+                  <w:rPr>
+                    <w:rFonts w:ascii="Cambria Math" w:eastAsiaTheme="minorEastAsia" w:hAnsi="Cambria Math" w:cs="David"/>
+                    <w:i/>
+                  </w:rPr>
+                </m:ctrlPr>
+              </m:sSubPr>
+              <m:e>
+                <m:r>
+                  <w:rPr>
+                    <w:rFonts w:ascii="Cambria Math" w:eastAsiaTheme="minorEastAsia" w:hAnsi="Cambria Math" w:cs="David"/>
+                  </w:rPr>
+                  <m:t>v</m:t>
+                </m:r>
+              </m:e>
+              <m:sub>
+                <m:r>
+                  <w:rPr>
+                    <w:rFonts w:ascii="Cambria Math" w:eastAsiaTheme="minorEastAsia" w:hAnsi="Cambria Math" w:cs="David"/>
+                  </w:rPr>
+                  <m:t>2</m:t>
+                </m:r>
+              </m:sub>
+            </m:sSub>
+          </m:e>
+        </m:d>
+        <m:r>
+          <w:rPr>
+            <w:rFonts w:ascii="Cambria Math" w:eastAsiaTheme="minorEastAsia" w:hAnsi="Cambria Math" w:cs="David"/>
+          </w:rPr>
+          <m:t>=</m:t>
+        </m:r>
+        <m:d>
+          <m:dPr>
+            <m:begChr m:val="{"/>
+            <m:endChr m:val=""/>
+            <m:ctrlPr>
+              <w:rPr>
+                <w:rFonts w:ascii="Cambria Math" w:eastAsiaTheme="minorEastAsia" w:hAnsi="Cambria Math" w:cs="David"/>
+                <w:i/>
+              </w:rPr>
+            </m:ctrlPr>
+          </m:dPr>
+          <m:e>
+            <m:eqArr>
+              <m:eqArrPr>
+                <m:ctrlPr>
+                  <w:rPr>
+                    <w:rFonts w:ascii="Cambria Math" w:eastAsiaTheme="minorEastAsia" w:hAnsi="Cambria Math" w:cs="David"/>
+                    <w:i/>
+                  </w:rPr>
+                </m:ctrlPr>
+              </m:eqArrPr>
+              <m:e>
+                <m:r>
+                  <w:rPr>
+                    <w:rFonts w:ascii="Cambria Math" w:eastAsiaTheme="minorEastAsia" w:hAnsi="Cambria Math" w:cs="David"/>
+                  </w:rPr>
+                  <m:t xml:space="preserve">1 | </m:t>
+                </m:r>
+                <m:sSub>
+                  <m:sSubPr>
+                    <m:ctrlPr>
+                      <w:rPr>
+                        <w:rFonts w:ascii="Cambria Math" w:eastAsiaTheme="minorEastAsia" w:hAnsi="Cambria Math" w:cs="David"/>
+                        <w:i/>
+                      </w:rPr>
+                    </m:ctrlPr>
+                  </m:sSubPr>
+                  <m:e>
+                    <m:r>
+                      <w:rPr>
+                        <w:rFonts w:ascii="Cambria Math" w:eastAsiaTheme="minorEastAsia" w:hAnsi="Cambria Math" w:cs="David"/>
+                      </w:rPr>
+                      <m:t xml:space="preserve">   v</m:t>
+                    </m:r>
+                  </m:e>
+                  <m:sub>
+                    <m:r>
+                      <w:rPr>
+                        <w:rFonts w:ascii="Cambria Math" w:eastAsiaTheme="minorEastAsia" w:hAnsi="Cambria Math" w:cs="David"/>
+                      </w:rPr>
+                      <m:t>1</m:t>
+                    </m:r>
+                  </m:sub>
+                </m:sSub>
+                <m:r>
+                  <w:rPr>
+                    <w:rFonts w:ascii="Cambria Math" w:eastAsiaTheme="minorEastAsia" w:hAnsi="Cambria Math" w:cs="David"/>
+                  </w:rPr>
+                  <m:t xml:space="preserve">≥5     </m:t>
+                </m:r>
+              </m:e>
+              <m:e>
+                <m:r>
+                  <w:rPr>
+                    <w:rFonts w:ascii="Cambria Math" w:eastAsiaTheme="minorEastAsia" w:hAnsi="Cambria Math" w:cs="David"/>
+                  </w:rPr>
+                  <m:t>0 | otherwise</m:t>
+                </m:r>
+              </m:e>
+            </m:eqArr>
+          </m:e>
+        </m:d>
+      </m:oMath>
+      <w:r>
+        <w:rPr>
+          <w:rFonts w:ascii="David" w:eastAsiaTheme="minorEastAsia" w:hAnsi="David" w:cs="David" w:hint="cs"/>
+          <w:i/>
+          <w:rtl/>
+        </w:rPr>
+        <w:t xml:space="preserve"> עם דאטה </w:t>
+      </w:r>
+      <m:oMath>
+        <m:r>
+          <w:rPr>
+            <w:rFonts w:ascii="Cambria Math" w:eastAsiaTheme="minorEastAsia" w:hAnsi="Cambria Math" w:cs="David"/>
+          </w:rPr>
+          <m:t>D={</m:t>
+        </m:r>
+        <m:d>
+          <m:dPr>
+            <m:ctrlPr>
+              <w:rPr>
+                <w:rFonts w:ascii="Cambria Math" w:eastAsiaTheme="minorEastAsia" w:hAnsi="Cambria Math" w:cs="David"/>
+                <w:i/>
+              </w:rPr>
+            </m:ctrlPr>
+          </m:dPr>
+          <m:e>
+            <m:d>
+              <m:dPr>
+                <m:ctrlPr>
+                  <w:rPr>
+                    <w:rFonts w:ascii="Cambria Math" w:eastAsiaTheme="minorEastAsia" w:hAnsi="Cambria Math" w:cs="David"/>
+                    <w:i/>
+                  </w:rPr>
+                </m:ctrlPr>
+              </m:dPr>
+              <m:e>
+                <m:r>
+                  <w:rPr>
+                    <w:rFonts w:ascii="Cambria Math" w:eastAsiaTheme="minorEastAsia" w:hAnsi="Cambria Math" w:cs="David"/>
+                  </w:rPr>
+                  <m:t>2.5,1</m:t>
+                </m:r>
+              </m:e>
+            </m:d>
+            <m:r>
+              <w:rPr>
+                <w:rFonts w:ascii="Cambria Math" w:eastAsiaTheme="minorEastAsia" w:hAnsi="Cambria Math" w:cs="David"/>
+              </w:rPr>
+              <m:t>,0</m:t>
+            </m:r>
+          </m:e>
+        </m:d>
+        <m:r>
+          <w:rPr>
+            <w:rFonts w:ascii="Cambria Math" w:eastAsiaTheme="minorEastAsia" w:hAnsi="Cambria Math" w:cs="David"/>
+          </w:rPr>
+          <m:t>,(</m:t>
+        </m:r>
+        <m:d>
+          <m:dPr>
+            <m:ctrlPr>
+              <w:rPr>
+                <w:rFonts w:ascii="Cambria Math" w:eastAsiaTheme="minorEastAsia" w:hAnsi="Cambria Math" w:cs="David"/>
+                <w:i/>
+              </w:rPr>
+            </m:ctrlPr>
+          </m:dPr>
+          <m:e>
+            <m:r>
+              <w:rPr>
+                <w:rFonts w:ascii="Cambria Math" w:eastAsiaTheme="minorEastAsia" w:hAnsi="Cambria Math" w:cs="David"/>
+              </w:rPr>
+              <m:t>7.5,1</m:t>
+            </m:r>
+          </m:e>
+        </m:d>
+        <m:r>
+          <w:rPr>
+            <w:rFonts w:ascii="Cambria Math" w:eastAsiaTheme="minorEastAsia" w:hAnsi="Cambria Math" w:cs="David"/>
+          </w:rPr>
+          <m:t>,1)</m:t>
+        </m:r>
+      </m:oMath>
+      <w:r>
+        <w:rPr>
+          <w:rFonts w:ascii="David" w:eastAsiaTheme="minorEastAsia" w:hAnsi="David" w:cs="David"/>
+          <w:i/>
+        </w:rPr>
+        <w:t xml:space="preserve"> </w:t>
+      </w:r>
+      <w:r>
+        <w:rPr>
+          <w:rFonts w:ascii="David" w:eastAsiaTheme="minorEastAsia" w:hAnsi="David" w:cs="David" w:hint="cs"/>
+          <w:i/>
+          <w:rtl/>
+        </w:rPr>
+        <w:t xml:space="preserve">ונקבל שעבור </w:t>
+      </w:r>
+      <m:oMath>
+        <m:r>
+          <w:rPr>
+            <w:rFonts w:ascii="Cambria Math" w:eastAsiaTheme="minorEastAsia" w:hAnsi="Cambria Math" w:cs="David"/>
+          </w:rPr>
+          <m:t>K=1</m:t>
+        </m:r>
+      </m:oMath>
+      <w:r>
+        <w:rPr>
+          <w:rFonts w:ascii="David" w:eastAsiaTheme="minorEastAsia" w:hAnsi="David" w:cs="David" w:hint="cs"/>
+          <w:i/>
+          <w:rtl/>
+        </w:rPr>
+        <w:t xml:space="preserve"> </w:t>
+      </w:r>
+      <w:r>
+        <w:rPr>
+          <w:rFonts w:ascii="David" w:eastAsiaTheme="minorEastAsia" w:hAnsi="David" w:cs="David"/>
+          <w:iCs/>
+        </w:rPr>
+        <w:t>KNN</w:t>
+      </w:r>
+      <w:r>
+        <w:rPr>
+          <w:rFonts w:ascii="David" w:eastAsiaTheme="minorEastAsia" w:hAnsi="David" w:cs="David" w:hint="cs"/>
+          <w:iCs/>
+          <w:rtl/>
+        </w:rPr>
+        <w:t xml:space="preserve"> </w:t>
+      </w:r>
+      <w:r>
+        <w:rPr>
+          <w:rFonts w:ascii="David" w:eastAsiaTheme="minorEastAsia" w:hAnsi="David" w:cs="David" w:hint="cs"/>
+          <w:i/>
+          <w:rtl/>
+        </w:rPr>
+        <w:t xml:space="preserve">יקבל את  </w:t>
+      </w:r>
+      <w:r>
+        <w:rPr>
+          <w:rFonts w:ascii="David" w:eastAsiaTheme="minorEastAsia" w:hAnsi="David" w:cs="David"/>
+          <w:i/>
+        </w:rPr>
+        <w:t>f</w:t>
+      </w:r>
+      <w:r>
+        <w:rPr>
+          <w:rFonts w:ascii="David" w:eastAsiaTheme="minorEastAsia" w:hAnsi="David" w:cs="David" w:hint="cs"/>
+          <w:i/>
+          <w:rtl/>
+        </w:rPr>
+        <w:t xml:space="preserve"> וש </w:t>
+      </w:r>
+      <w:r>
+        <w:rPr>
+          <w:rFonts w:ascii="David" w:eastAsiaTheme="minorEastAsia" w:hAnsi="David" w:cs="David"/>
+          <w:iCs/>
+        </w:rPr>
+        <w:t>ID3</w:t>
+      </w:r>
+      <w:r>
+        <w:rPr>
+          <w:rFonts w:ascii="David" w:eastAsiaTheme="minorEastAsia" w:hAnsi="David" w:cs="David" w:hint="cs"/>
+          <w:iCs/>
+          <w:rtl/>
+        </w:rPr>
+        <w:t xml:space="preserve"> </w:t>
+      </w:r>
+      <w:r>
+        <w:rPr>
+          <w:rFonts w:ascii="David" w:eastAsiaTheme="minorEastAsia" w:hAnsi="David" w:cs="David" w:hint="cs"/>
+          <w:i/>
+          <w:rtl/>
+        </w:rPr>
+        <w:t xml:space="preserve">יקבל את  </w:t>
+      </w:r>
+      <w:r>
+        <w:rPr>
+          <w:rFonts w:ascii="David" w:eastAsiaTheme="minorEastAsia" w:hAnsi="David" w:cs="David"/>
+          <w:i/>
+        </w:rPr>
+        <w:t>f</w:t>
+      </w:r>
+      <w:r>
+        <w:rPr>
+          <w:rFonts w:ascii="David" w:eastAsiaTheme="minorEastAsia" w:hAnsi="David" w:cs="David" w:hint="cs"/>
+          <w:i/>
+          <w:rtl/>
+        </w:rPr>
+        <w:t>.</w:t>
+      </w:r>
+    </w:p>
+    <w:p>
+      <w:pPr>
+        <w:pStyle w:val="ListParagraph"/>
+        <w:rPr>
+          <w:rFonts w:ascii="David" w:eastAsiaTheme="minorEastAsia" w:hAnsi="David" w:cs="David"/>
+          <w:i/>
+          <w:rtl/>
+        </w:rPr>
+      </w:pPr>
+    </w:p>
+    <w:p>
+      <w:pPr>
+        <w:pStyle w:val="ListParagraph"/>
+        <w:rPr>
+          <w:rFonts w:ascii="David" w:eastAsiaTheme="minorEastAsia" w:hAnsi="David" w:cs="David"/>
+          <w:i/>
+          <w:rtl/>
+        </w:rPr>
+      </w:pPr>
+    </w:p>
+    <w:p>
+      <w:pPr>
+        <w:pStyle w:val="ListParagraph"/>
+        <w:rPr>
+          <w:rFonts w:ascii="David" w:eastAsiaTheme="minorEastAsia" w:hAnsi="David" w:cs="David"/>
+          <w:i/>
+          <w:rtl/>
+        </w:rPr>
+      </w:pPr>
+    </w:p>
+    <w:p>
+      <w:pPr>
+        <w:pStyle w:val="ListParagraph"/>
+        <w:rPr>
+          <w:rFonts w:ascii="David" w:eastAsiaTheme="minorEastAsia" w:hAnsi="David" w:cs="David"/>
+          <w:i/>
+          <w:rtl/>
+        </w:rPr>
+      </w:pPr>
+    </w:p>
+    <w:p>
+      <w:pPr>
+        <w:pStyle w:val="ListParagraph"/>
+        <w:rPr>
+          <w:rFonts w:ascii="David" w:eastAsiaTheme="minorEastAsia" w:hAnsi="David" w:cs="David"/>
+          <w:i/>
+          <w:rtl/>
+        </w:rPr>
+      </w:pPr>
+    </w:p>
+    <w:p>
+      <w:pPr>
+        <w:pStyle w:val="ListParagraph"/>
+        <w:rPr>
+          <w:rFonts w:ascii="David" w:eastAsiaTheme="minorEastAsia" w:hAnsi="David" w:cs="David"/>
+          <w:i/>
+          <w:rtl/>
+        </w:rPr>
+      </w:pPr>
+    </w:p>
+    <w:p>
+      <w:pPr>
+        <w:pStyle w:val="ListParagraph"/>
+        <w:rPr>
+          <w:rFonts w:ascii="David" w:eastAsiaTheme="minorEastAsia" w:hAnsi="David" w:cs="David"/>
+          <w:i/>
+          <w:rtl/>
+        </w:rPr>
+      </w:pPr>
+    </w:p>
+    <w:p>
+      <w:pPr>
+        <w:pStyle w:val="ListParagraph"/>
+        <w:rPr>
+          <w:rFonts w:ascii="David" w:eastAsiaTheme="minorEastAsia" w:hAnsi="David" w:cs="David"/>
+          <w:i/>
+          <w:rtl/>
+        </w:rPr>
+      </w:pPr>
+    </w:p>
+    <w:p>
+      <w:pPr>
+        <w:pStyle w:val="ListParagraph"/>
+        <w:rPr>
+          <w:rFonts w:ascii="David" w:eastAsiaTheme="minorEastAsia" w:hAnsi="David" w:cs="David"/>
+          <w:i/>
+          <w:rtl/>
+        </w:rPr>
+      </w:pPr>
+    </w:p>
+    <w:p>
+      <w:pPr>
+        <w:pStyle w:val="ListParagraph"/>
+        <w:rPr>
+          <w:rFonts w:ascii="David" w:eastAsiaTheme="minorEastAsia" w:hAnsi="David" w:cs="David"/>
+          <w:i/>
+          <w:rtl/>
+        </w:rPr>
+      </w:pPr>
+    </w:p>
+    <w:p>
+      <w:pPr>
+        <w:pStyle w:val="ListParagraph"/>
+        <w:rPr>
+          <w:rFonts w:ascii="David" w:eastAsiaTheme="minorEastAsia" w:hAnsi="David" w:cs="David"/>
+          <w:i/>
+          <w:rtl/>
+        </w:rPr>
+      </w:pPr>
+    </w:p>
+    <w:p>
+      <w:pPr>
+        <w:pStyle w:val="ListParagraph"/>
+        <w:rPr>
+          <w:rFonts w:ascii="David" w:eastAsiaTheme="minorEastAsia" w:hAnsi="David" w:cs="David" w:hint="cs"/>
+          <w:i/>
+          <w:rtl/>
+        </w:rPr>
+      </w:pPr>
     </w:p>
     <w:p>
       <w:pPr>
@@ -4065,61 +6672,7 @@
           <w:i/>
           <w:rtl/>
         </w:rPr>
-        <w:t xml:space="preserve">יחזיר תמיד 1 (מכיוון מספר </w:t>
-      </w:r>
-      <w:proofErr w:type="spellStart"/>
-      <w:r>
-        <w:rPr>
-          <w:rFonts w:ascii="David" w:eastAsiaTheme="minorEastAsia" w:hAnsi="David" w:cs="David" w:hint="cs"/>
-          <w:i/>
-          <w:rtl/>
-        </w:rPr>
-        <w:t>הנק</w:t>
-      </w:r>
-      <w:proofErr w:type="spellEnd"/>
-      <w:r>
-        <w:rPr>
-          <w:rFonts w:ascii="David" w:eastAsiaTheme="minorEastAsia" w:hAnsi="David" w:cs="David" w:hint="cs"/>
-          <w:i/>
-          <w:rtl/>
-        </w:rPr>
-        <w:t xml:space="preserve">' הדאטה שהתיוג שלהם 1 ומספר </w:t>
-      </w:r>
-      <w:proofErr w:type="spellStart"/>
-      <w:r>
-        <w:rPr>
-          <w:rFonts w:ascii="David" w:eastAsiaTheme="minorEastAsia" w:hAnsi="David" w:cs="David" w:hint="cs"/>
-          <w:i/>
-          <w:rtl/>
-        </w:rPr>
-        <w:t>הנק</w:t>
-      </w:r>
-      <w:proofErr w:type="spellEnd"/>
-      <w:r>
-        <w:rPr>
-          <w:rFonts w:ascii="David" w:eastAsiaTheme="minorEastAsia" w:hAnsi="David" w:cs="David" w:hint="cs"/>
-          <w:i/>
-          <w:rtl/>
-        </w:rPr>
-        <w:t xml:space="preserve">' שהתיוג שלהם 0 שווה). ישנם 10 דוגמאות סך </w:t>
-      </w:r>
-      <w:proofErr w:type="spellStart"/>
-      <w:r>
-        <w:rPr>
-          <w:rFonts w:ascii="David" w:eastAsiaTheme="minorEastAsia" w:hAnsi="David" w:cs="David" w:hint="cs"/>
-          <w:i/>
-          <w:rtl/>
-        </w:rPr>
-        <w:t>הכל</w:t>
-      </w:r>
-      <w:proofErr w:type="spellEnd"/>
-      <w:r>
-        <w:rPr>
-          <w:rFonts w:ascii="David" w:eastAsiaTheme="minorEastAsia" w:hAnsi="David" w:cs="David" w:hint="cs"/>
-          <w:i/>
-          <w:rtl/>
-        </w:rPr>
-        <w:t xml:space="preserve"> ומתוכם 5 התיוג שלהם 1. לכן הדיוק על קבוצת האימון היא </w:t>
+        <w:t xml:space="preserve">יחזיר תמיד 1 (מכיוון מספר הנק' הדאטה שהתיוג שלהם 1 ומספר הנק' שהתיוג שלהם 0 שווה). ישנם 10 דוגמאות סך הכל ומתוכם 5 התיוג שלהם 1. לכן הדיוק על קבוצת האימון היא </w:t>
       </w:r>
       <m:oMath>
         <m:f>
@@ -4195,25 +6748,7 @@
           <w:i/>
           <w:rtl/>
         </w:rPr>
-        <w:t xml:space="preserve">עבור 5 </w:t>
-      </w:r>
-      <w:proofErr w:type="spellStart"/>
-      <w:r>
-        <w:rPr>
-          <w:rFonts w:ascii="David" w:eastAsiaTheme="minorEastAsia" w:hAnsi="David" w:cs="David" w:hint="cs"/>
-          <w:i/>
-          <w:rtl/>
-        </w:rPr>
-        <w:t>הנק</w:t>
-      </w:r>
-      <w:proofErr w:type="spellEnd"/>
-      <w:r>
-        <w:rPr>
-          <w:rFonts w:ascii="David" w:eastAsiaTheme="minorEastAsia" w:hAnsi="David" w:cs="David" w:hint="cs"/>
-          <w:i/>
-          <w:rtl/>
-        </w:rPr>
-        <w:t>' השמאליות כקבות אימון נקבל שה</w:t>
+        <w:t>עבור 5 הנק' השמאליות כקבות אימון נקבל שה</w:t>
       </w:r>
       <w:r>
         <w:rPr>
@@ -4236,25 +6771,7 @@
           <w:i/>
           <w:rtl/>
         </w:rPr>
-        <w:t xml:space="preserve">מחזיר תמיד 1, ועבור 5 </w:t>
-      </w:r>
-      <w:proofErr w:type="spellStart"/>
-      <w:r>
-        <w:rPr>
-          <w:rFonts w:ascii="David" w:eastAsiaTheme="minorEastAsia" w:hAnsi="David" w:cs="David" w:hint="cs"/>
-          <w:i/>
-          <w:rtl/>
-        </w:rPr>
-        <w:t>הנק</w:t>
-      </w:r>
-      <w:proofErr w:type="spellEnd"/>
-      <w:r>
-        <w:rPr>
-          <w:rFonts w:ascii="David" w:eastAsiaTheme="minorEastAsia" w:hAnsi="David" w:cs="David" w:hint="cs"/>
-          <w:i/>
-          <w:rtl/>
-        </w:rPr>
-        <w:t xml:space="preserve">' הנותרות בתור קבוצת מבחן יש אחת שהתיוג שלה 1 והשאר 0, ולכן נקבל דיוק של </w:t>
+        <w:t xml:space="preserve">מחזיר תמיד 1, ועבור 5 הנק' הנותרות בתור קבוצת מבחן יש אחת שהתיוג שלה 1 והשאר 0, ולכן נקבל דיוק של </w:t>
       </w:r>
       <m:oMath>
         <m:f>
@@ -4317,26 +6834,7 @@
           <w:i/>
           <w:rtl/>
         </w:rPr>
-        <w:lastRenderedPageBreak/>
-        <w:t xml:space="preserve">עבור 5 </w:t>
-      </w:r>
-      <w:proofErr w:type="spellStart"/>
-      <w:r>
-        <w:rPr>
-          <w:rFonts w:ascii="David" w:eastAsiaTheme="minorEastAsia" w:hAnsi="David" w:cs="David" w:hint="cs"/>
-          <w:i/>
-          <w:rtl/>
-        </w:rPr>
-        <w:t>הנק</w:t>
-      </w:r>
-      <w:proofErr w:type="spellEnd"/>
-      <w:r>
-        <w:rPr>
-          <w:rFonts w:ascii="David" w:eastAsiaTheme="minorEastAsia" w:hAnsi="David" w:cs="David" w:hint="cs"/>
-          <w:i/>
-          <w:rtl/>
-        </w:rPr>
-        <w:t>' הימניות כקבוצת אימון נקבל שה</w:t>
+        <w:t>עבור 5 הנק' הימניות כקבוצת אימון נקבל שה</w:t>
       </w:r>
       <w:r>
         <w:rPr>
@@ -4359,25 +6857,7 @@
           <w:i/>
           <w:rtl/>
         </w:rPr>
-        <w:t xml:space="preserve">מחזיר תמיד 0, ועבור 5 </w:t>
-      </w:r>
-      <w:proofErr w:type="spellStart"/>
-      <w:r>
-        <w:rPr>
-          <w:rFonts w:ascii="David" w:eastAsiaTheme="minorEastAsia" w:hAnsi="David" w:cs="David" w:hint="cs"/>
-          <w:i/>
-          <w:rtl/>
-        </w:rPr>
-        <w:t>הנק</w:t>
-      </w:r>
-      <w:proofErr w:type="spellEnd"/>
-      <w:r>
-        <w:rPr>
-          <w:rFonts w:ascii="David" w:eastAsiaTheme="minorEastAsia" w:hAnsi="David" w:cs="David" w:hint="cs"/>
-          <w:i/>
-          <w:rtl/>
-        </w:rPr>
-        <w:t xml:space="preserve">' הנותרות בתור קבוצת מבחן יש אחת שהתיוג שלה 0 והשאר 1, לכן נקבלך דיוק של </w:t>
+        <w:t xml:space="preserve">מחזיר תמיד 0, ועבור 5 הנק' הנותרות בתור קבוצת מבחן יש אחת שהתיוג שלה 0 והשאר 1, לכן נקבלך דיוק של </w:t>
       </w:r>
       <m:oMath>
         <m:f>
@@ -4421,6 +6901,142 @@
         </w:rPr>
         <w:t>.</w:t>
       </w:r>
+    </w:p>
+    <w:p>
+      <w:pPr>
+        <w:ind w:left="720"/>
+        <w:rPr>
+          <w:rFonts w:ascii="David" w:eastAsiaTheme="minorEastAsia" w:hAnsi="David" w:cs="David" w:hint="cs"/>
+          <w:i/>
+          <w:rtl/>
+        </w:rPr>
+      </w:pPr>
+      <w:r>
+        <w:rPr>
+          <w:rFonts w:ascii="David" w:eastAsiaTheme="minorEastAsia" w:hAnsi="David" w:cs="David" w:hint="cs"/>
+          <w:i/>
+          <w:rtl/>
+        </w:rPr>
+        <w:t xml:space="preserve">לכן נקבל שהדיוק הכללי הוא </w:t>
+      </w:r>
+      <m:oMath>
+        <m:f>
+          <m:fPr>
+            <m:ctrlPr>
+              <w:rPr>
+                <w:rFonts w:ascii="Cambria Math" w:eastAsiaTheme="minorEastAsia" w:hAnsi="Cambria Math" w:cs="David"/>
+                <w:i/>
+              </w:rPr>
+            </m:ctrlPr>
+          </m:fPr>
+          <m:num>
+            <m:f>
+              <m:fPr>
+                <m:ctrlPr>
+                  <w:rPr>
+                    <w:rFonts w:ascii="Cambria Math" w:eastAsiaTheme="minorEastAsia" w:hAnsi="Cambria Math" w:cs="David"/>
+                    <w:i/>
+                  </w:rPr>
+                </m:ctrlPr>
+              </m:fPr>
+              <m:num>
+                <m:r>
+                  <w:rPr>
+                    <w:rFonts w:ascii="Cambria Math" w:eastAsiaTheme="minorEastAsia" w:hAnsi="Cambria Math" w:cs="David"/>
+                  </w:rPr>
+                  <m:t>1</m:t>
+                </m:r>
+              </m:num>
+              <m:den>
+                <m:r>
+                  <w:rPr>
+                    <w:rFonts w:ascii="Cambria Math" w:eastAsiaTheme="minorEastAsia" w:hAnsi="Cambria Math" w:cs="David"/>
+                  </w:rPr>
+                  <m:t>5</m:t>
+                </m:r>
+              </m:den>
+            </m:f>
+            <m:r>
+              <w:rPr>
+                <w:rFonts w:ascii="Cambria Math" w:eastAsiaTheme="minorEastAsia" w:hAnsi="Cambria Math" w:cs="David"/>
+              </w:rPr>
+              <m:t>+</m:t>
+            </m:r>
+            <m:f>
+              <m:fPr>
+                <m:ctrlPr>
+                  <w:rPr>
+                    <w:rFonts w:ascii="Cambria Math" w:eastAsiaTheme="minorEastAsia" w:hAnsi="Cambria Math" w:cs="David"/>
+                    <w:i/>
+                  </w:rPr>
+                </m:ctrlPr>
+              </m:fPr>
+              <m:num>
+                <m:r>
+                  <w:rPr>
+                    <w:rFonts w:ascii="Cambria Math" w:eastAsiaTheme="minorEastAsia" w:hAnsi="Cambria Math" w:cs="David"/>
+                  </w:rPr>
+                  <m:t>1</m:t>
+                </m:r>
+              </m:num>
+              <m:den>
+                <m:r>
+                  <w:rPr>
+                    <w:rFonts w:ascii="Cambria Math" w:eastAsiaTheme="minorEastAsia" w:hAnsi="Cambria Math" w:cs="David"/>
+                  </w:rPr>
+                  <m:t>5</m:t>
+                </m:r>
+              </m:den>
+            </m:f>
+          </m:num>
+          <m:den>
+            <m:r>
+              <w:rPr>
+                <w:rFonts w:ascii="Cambria Math" w:eastAsiaTheme="minorEastAsia" w:hAnsi="Cambria Math" w:cs="David"/>
+              </w:rPr>
+              <m:t>2</m:t>
+            </m:r>
+          </m:den>
+        </m:f>
+        <m:r>
+          <w:rPr>
+            <w:rFonts w:ascii="Cambria Math" w:eastAsiaTheme="minorEastAsia" w:hAnsi="Cambria Math" w:cs="David"/>
+          </w:rPr>
+          <m:t>=</m:t>
+        </m:r>
+        <m:f>
+          <m:fPr>
+            <m:ctrlPr>
+              <w:rPr>
+                <w:rFonts w:ascii="Cambria Math" w:eastAsiaTheme="minorEastAsia" w:hAnsi="Cambria Math" w:cs="David"/>
+                <w:i/>
+              </w:rPr>
+            </m:ctrlPr>
+          </m:fPr>
+          <m:num>
+            <m:r>
+              <w:rPr>
+                <w:rFonts w:ascii="Cambria Math" w:eastAsiaTheme="minorEastAsia" w:hAnsi="Cambria Math" w:cs="David"/>
+              </w:rPr>
+              <m:t>1</m:t>
+            </m:r>
+          </m:num>
+          <m:den>
+            <m:r>
+              <w:rPr>
+                <w:rFonts w:ascii="Cambria Math" w:eastAsiaTheme="minorEastAsia" w:hAnsi="Cambria Math" w:cs="David"/>
+              </w:rPr>
+              <m:t>5</m:t>
+            </m:r>
+          </m:den>
+        </m:f>
+        <m:r>
+          <w:rPr>
+            <w:rFonts w:ascii="Cambria Math" w:eastAsiaTheme="minorEastAsia" w:hAnsi="Cambria Math" w:cs="David"/>
+          </w:rPr>
+          <m:t>=20%</m:t>
+        </m:r>
+      </m:oMath>
     </w:p>
     <w:p>
       <w:pPr>
@@ -4680,7 +7296,7 @@
                     </pic:cNvPicPr>
                   </pic:nvPicPr>
                   <pic:blipFill>
-                    <a:blip r:embed="rId7">
+                    <a:blip r:embed="rId13">
                       <a:extLst>
                         <a:ext uri="{28A0092B-C50C-407E-A947-70E740481C1C}">
                           <a14:useLocalDpi xmlns:a14="http://schemas.microsoft.com/office/drawing/2010/main" val="0"/>
@@ -5132,6 +7748,7 @@
           <w:i/>
           <w:rtl/>
         </w:rPr>
+        <w:lastRenderedPageBreak/>
         <w:t>שאלה 7)</w:t>
       </w:r>
     </w:p>
@@ -5173,61 +7790,7 @@
           <w:i/>
           <w:rtl/>
         </w:rPr>
-        <w:t xml:space="preserve">מסווג </w:t>
-      </w:r>
-      <w:proofErr w:type="spellStart"/>
-      <w:r>
-        <w:rPr>
-          <w:rFonts w:ascii="David" w:eastAsiaTheme="minorEastAsia" w:hAnsi="David" w:cs="David" w:hint="cs"/>
-          <w:i/>
-          <w:rtl/>
-        </w:rPr>
-        <w:t>נק</w:t>
-      </w:r>
-      <w:proofErr w:type="spellEnd"/>
-      <w:r>
-        <w:rPr>
-          <w:rFonts w:ascii="David" w:eastAsiaTheme="minorEastAsia" w:hAnsi="David" w:cs="David" w:hint="cs"/>
-          <w:i/>
-          <w:rtl/>
-        </w:rPr>
-        <w:t xml:space="preserve"> דאטה חדשה על ידי כך שהוא מחשב את המרחק </w:t>
-      </w:r>
-      <w:proofErr w:type="spellStart"/>
-      <w:r>
-        <w:rPr>
-          <w:rFonts w:ascii="David" w:eastAsiaTheme="minorEastAsia" w:hAnsi="David" w:cs="David" w:hint="cs"/>
-          <w:i/>
-          <w:rtl/>
-        </w:rPr>
-        <w:t>האוקלידי</w:t>
-      </w:r>
-      <w:proofErr w:type="spellEnd"/>
-      <w:r>
-        <w:rPr>
-          <w:rFonts w:ascii="David" w:eastAsiaTheme="minorEastAsia" w:hAnsi="David" w:cs="David" w:hint="cs"/>
-          <w:i/>
-          <w:rtl/>
-        </w:rPr>
-        <w:t xml:space="preserve"> שלה מכל </w:t>
-      </w:r>
-      <w:proofErr w:type="spellStart"/>
-      <w:r>
-        <w:rPr>
-          <w:rFonts w:ascii="David" w:eastAsiaTheme="minorEastAsia" w:hAnsi="David" w:cs="David" w:hint="cs"/>
-          <w:i/>
-          <w:rtl/>
-        </w:rPr>
-        <w:t>הנק</w:t>
-      </w:r>
-      <w:proofErr w:type="spellEnd"/>
-      <w:r>
-        <w:rPr>
-          <w:rFonts w:ascii="David" w:eastAsiaTheme="minorEastAsia" w:hAnsi="David" w:cs="David" w:hint="cs"/>
-          <w:i/>
-          <w:rtl/>
-        </w:rPr>
-        <w:t xml:space="preserve">' הדאטה שהתאמן עליהם כך שהערך של כך תכונה מסמן מיקום על ציר התכונה ומחזיר את המסווג של רוב </w:t>
+        <w:t xml:space="preserve">מסווג נק דאטה חדשה על ידי כך שהוא מחשב את המרחק האוקלידי שלה מכל הנק' הדאטה שהתאמן עליהם כך שהערך של כך תכונה מסמן מיקום על ציר התכונה ומחזיר את המסווג של רוב </w:t>
       </w:r>
       <w:r>
         <w:rPr>
@@ -5488,25 +8051,7 @@
           <w:i/>
           <w:rtl/>
         </w:rPr>
-        <w:t xml:space="preserve">לפי </w:t>
-      </w:r>
-      <w:proofErr w:type="spellStart"/>
-      <w:r>
-        <w:rPr>
-          <w:rFonts w:ascii="David" w:eastAsiaTheme="minorEastAsia" w:hAnsi="David" w:cs="David" w:hint="cs"/>
-          <w:i/>
-          <w:rtl/>
-        </w:rPr>
-        <w:t>קומבינטוריקה</w:t>
-      </w:r>
-      <w:proofErr w:type="spellEnd"/>
-      <w:r>
-        <w:rPr>
-          <w:rFonts w:ascii="David" w:eastAsiaTheme="minorEastAsia" w:hAnsi="David" w:cs="David" w:hint="cs"/>
-          <w:i/>
-          <w:rtl/>
-        </w:rPr>
-        <w:t xml:space="preserve"> נקבל שמספר תתי-קבוצות התכונות בגודל </w:t>
+        <w:t xml:space="preserve">לפי קומבינטוריקה נקבל שמספר תתי-קבוצות התכונות בגודל </w:t>
       </w:r>
       <w:r>
         <w:rPr>
@@ -6544,7 +9089,6 @@
   <w:style w:type="character" w:default="1" w:styleId="DefaultParagraphFont">
     <w:name w:val="Default Paragraph Font"/>
     <w:uiPriority w:val="1"/>
-    <w:semiHidden/>
     <w:unhideWhenUsed/>
   </w:style>
   <w:style w:type="table" w:default="1" w:styleId="TableNormal">

</xml_diff>

<commit_message>
did a simple answer for the bonus, hope its worth some points
</commit_message>
<xml_diff>
--- a/hw3-documentation.docx
+++ b/hw3-documentation.docx
@@ -3466,13 +3466,7 @@
                   <w:rPr>
                     <w:rFonts w:ascii="Cambria Math" w:eastAsiaTheme="minorEastAsia" w:hAnsi="Cambria Math" w:cs="David"/>
                   </w:rPr>
-                  <m:t>0</m:t>
-                </m:r>
-                <m:r>
-                  <w:rPr>
-                    <w:rFonts w:ascii="Cambria Math" w:eastAsiaTheme="minorEastAsia" w:hAnsi="Cambria Math" w:cs="David"/>
-                  </w:rPr>
-                  <m:t xml:space="preserve"> | </m:t>
+                  <m:t xml:space="preserve">0 | </m:t>
                 </m:r>
                 <m:sSub>
                   <m:sSubPr>
@@ -3504,13 +3498,7 @@
                   <w:rPr>
                     <w:rFonts w:ascii="Cambria Math" w:eastAsiaTheme="minorEastAsia" w:hAnsi="Cambria Math" w:cs="David"/>
                   </w:rPr>
-                  <m:t>≤</m:t>
-                </m:r>
-                <m:r>
-                  <w:rPr>
-                    <w:rFonts w:ascii="Cambria Math" w:eastAsiaTheme="minorEastAsia" w:hAnsi="Cambria Math" w:cs="David"/>
-                  </w:rPr>
-                  <m:t xml:space="preserve">5 or </m:t>
+                  <m:t xml:space="preserve">≤5 or </m:t>
                 </m:r>
                 <m:sSub>
                   <m:sSubPr>
@@ -3542,13 +3530,7 @@
                   <w:rPr>
                     <w:rFonts w:ascii="Cambria Math" w:eastAsiaTheme="minorEastAsia" w:hAnsi="Cambria Math" w:cs="David"/>
                   </w:rPr>
-                  <m:t>≤</m:t>
-                </m:r>
-                <m:r>
-                  <w:rPr>
-                    <w:rFonts w:ascii="Cambria Math" w:eastAsiaTheme="minorEastAsia" w:hAnsi="Cambria Math" w:cs="David"/>
-                  </w:rPr>
-                  <m:t>5</m:t>
+                  <m:t>≤5</m:t>
                 </m:r>
               </m:e>
               <m:e>
@@ -3556,13 +3538,7 @@
                   <w:rPr>
                     <w:rFonts w:ascii="Cambria Math" w:eastAsiaTheme="minorEastAsia" w:hAnsi="Cambria Math" w:cs="David"/>
                   </w:rPr>
-                  <m:t>1</m:t>
-                </m:r>
-                <m:r>
-                  <w:rPr>
-                    <w:rFonts w:ascii="Cambria Math" w:eastAsiaTheme="minorEastAsia" w:hAnsi="Cambria Math" w:cs="David"/>
-                  </w:rPr>
-                  <m:t xml:space="preserve">             | otherwise</m:t>
+                  <m:t>1             | otherwise</m:t>
                 </m:r>
               </m:e>
             </m:eqArr>
@@ -3593,13 +3569,7 @@
             <w:rPr>
               <w:rFonts w:ascii="Cambria Math" w:eastAsiaTheme="minorEastAsia" w:hAnsi="Cambria Math" w:cs="David"/>
             </w:rPr>
-            <m:t>D</m:t>
-          </m:r>
-          <m:r>
-            <w:rPr>
-              <w:rFonts w:ascii="Cambria Math" w:eastAsiaTheme="minorEastAsia" w:hAnsi="Cambria Math" w:cs="David"/>
-            </w:rPr>
-            <m:t>={</m:t>
+            <m:t>D={</m:t>
           </m:r>
           <m:d>
             <m:dPr>
@@ -3633,13 +3603,7 @@
                 <w:rPr>
                   <w:rFonts w:ascii="Cambria Math" w:eastAsiaTheme="minorEastAsia" w:hAnsi="Cambria Math" w:cs="David"/>
                 </w:rPr>
-                <m:t>,</m:t>
-              </m:r>
-              <m:r>
-                <w:rPr>
-                  <w:rFonts w:ascii="Cambria Math" w:eastAsiaTheme="minorEastAsia" w:hAnsi="Cambria Math" w:cs="David"/>
-                </w:rPr>
-                <m:t>0</m:t>
+                <m:t>,0</m:t>
               </m:r>
             </m:e>
           </m:d>
@@ -3681,13 +3645,7 @@
                 <w:rPr>
                   <w:rFonts w:ascii="Cambria Math" w:eastAsiaTheme="minorEastAsia" w:hAnsi="Cambria Math" w:cs="David"/>
                 </w:rPr>
-                <m:t>,</m:t>
-              </m:r>
-              <m:r>
-                <w:rPr>
-                  <w:rFonts w:ascii="Cambria Math" w:eastAsiaTheme="minorEastAsia" w:hAnsi="Cambria Math" w:cs="David"/>
-                </w:rPr>
-                <m:t>1</m:t>
+                <m:t>,1</m:t>
               </m:r>
             </m:e>
           </m:d>
@@ -3721,19 +3679,7 @@
                     <w:rPr>
                       <w:rFonts w:ascii="Cambria Math" w:eastAsiaTheme="minorEastAsia" w:hAnsi="Cambria Math" w:cs="David"/>
                     </w:rPr>
-                    <m:t>4.9</m:t>
-                  </m:r>
-                  <m:r>
-                    <w:rPr>
-                      <w:rFonts w:ascii="Cambria Math" w:eastAsiaTheme="minorEastAsia" w:hAnsi="Cambria Math" w:cs="David"/>
-                    </w:rPr>
-                    <m:t>,</m:t>
-                  </m:r>
-                  <m:r>
-                    <w:rPr>
-                      <w:rFonts w:ascii="Cambria Math" w:eastAsiaTheme="minorEastAsia" w:hAnsi="Cambria Math" w:cs="David"/>
-                    </w:rPr>
-                    <m:t>5.6</m:t>
+                    <m:t>4.9,5.6</m:t>
                   </m:r>
                 </m:e>
               </m:d>
@@ -3741,13 +3687,7 @@
                 <w:rPr>
                   <w:rFonts w:ascii="Cambria Math" w:eastAsiaTheme="minorEastAsia" w:hAnsi="Cambria Math" w:cs="David"/>
                 </w:rPr>
-                <m:t>,</m:t>
-              </m:r>
-              <m:r>
-                <w:rPr>
-                  <w:rFonts w:ascii="Cambria Math" w:eastAsiaTheme="minorEastAsia" w:hAnsi="Cambria Math" w:cs="David"/>
-                </w:rPr>
-                <m:t>0</m:t>
+                <m:t>,0</m:t>
               </m:r>
             </m:e>
           </m:d>
@@ -3781,25 +3721,7 @@
                     <w:rPr>
                       <w:rFonts w:ascii="Cambria Math" w:eastAsiaTheme="minorEastAsia" w:hAnsi="Cambria Math" w:cs="David"/>
                     </w:rPr>
-                    <m:t>5.</m:t>
-                  </m:r>
-                  <m:r>
-                    <w:rPr>
-                      <w:rFonts w:ascii="Cambria Math" w:eastAsiaTheme="minorEastAsia" w:hAnsi="Cambria Math" w:cs="David"/>
-                    </w:rPr>
-                    <m:t>6</m:t>
-                  </m:r>
-                  <m:r>
-                    <w:rPr>
-                      <w:rFonts w:ascii="Cambria Math" w:eastAsiaTheme="minorEastAsia" w:hAnsi="Cambria Math" w:cs="David"/>
-                    </w:rPr>
-                    <m:t>,</m:t>
-                  </m:r>
-                  <m:r>
-                    <w:rPr>
-                      <w:rFonts w:ascii="Cambria Math" w:eastAsiaTheme="minorEastAsia" w:hAnsi="Cambria Math" w:cs="David"/>
-                    </w:rPr>
-                    <m:t>4.9</m:t>
+                    <m:t>5.6,4.9</m:t>
                   </m:r>
                 </m:e>
               </m:d>
@@ -3807,13 +3729,7 @@
                 <w:rPr>
                   <w:rFonts w:ascii="Cambria Math" w:eastAsiaTheme="minorEastAsia" w:hAnsi="Cambria Math" w:cs="David"/>
                 </w:rPr>
-                <m:t>,</m:t>
-              </m:r>
-              <m:r>
-                <w:rPr>
-                  <w:rFonts w:ascii="Cambria Math" w:eastAsiaTheme="minorEastAsia" w:hAnsi="Cambria Math" w:cs="David"/>
-                </w:rPr>
-                <m:t>1</m:t>
+                <m:t>,1</m:t>
               </m:r>
             </m:e>
           </m:d>
@@ -3847,13 +3763,7 @@
                     <w:rPr>
                       <w:rFonts w:ascii="Cambria Math" w:eastAsiaTheme="minorEastAsia" w:hAnsi="Cambria Math" w:cs="David"/>
                     </w:rPr>
-                    <m:t>4,</m:t>
-                  </m:r>
-                  <m:r>
-                    <w:rPr>
-                      <w:rFonts w:ascii="Cambria Math" w:eastAsiaTheme="minorEastAsia" w:hAnsi="Cambria Math" w:cs="David"/>
-                    </w:rPr>
-                    <m:t>2</m:t>
+                    <m:t>4,2</m:t>
                   </m:r>
                 </m:e>
               </m:d>
@@ -3861,13 +3771,7 @@
                 <w:rPr>
                   <w:rFonts w:ascii="Cambria Math" w:eastAsiaTheme="minorEastAsia" w:hAnsi="Cambria Math" w:cs="David"/>
                 </w:rPr>
-                <m:t>,</m:t>
-              </m:r>
-              <m:r>
-                <w:rPr>
-                  <w:rFonts w:ascii="Cambria Math" w:eastAsiaTheme="minorEastAsia" w:hAnsi="Cambria Math" w:cs="David"/>
-                </w:rPr>
-                <m:t>1</m:t>
+                <m:t>,1</m:t>
               </m:r>
             </m:e>
           </m:d>
@@ -3901,13 +3805,7 @@
                     <w:rPr>
                       <w:rFonts w:ascii="Cambria Math" w:eastAsiaTheme="minorEastAsia" w:hAnsi="Cambria Math" w:cs="David"/>
                     </w:rPr>
-                    <m:t>2</m:t>
-                  </m:r>
-                  <m:r>
-                    <w:rPr>
-                      <w:rFonts w:ascii="Cambria Math" w:eastAsiaTheme="minorEastAsia" w:hAnsi="Cambria Math" w:cs="David"/>
-                    </w:rPr>
-                    <m:t>,4</m:t>
+                    <m:t>2,4</m:t>
                   </m:r>
                 </m:e>
               </m:d>
@@ -3915,13 +3813,7 @@
                 <w:rPr>
                   <w:rFonts w:ascii="Cambria Math" w:eastAsiaTheme="minorEastAsia" w:hAnsi="Cambria Math" w:cs="David"/>
                 </w:rPr>
-                <m:t>,</m:t>
-              </m:r>
-              <m:r>
-                <w:rPr>
-                  <w:rFonts w:ascii="Cambria Math" w:eastAsiaTheme="minorEastAsia" w:hAnsi="Cambria Math" w:cs="David"/>
-                </w:rPr>
-                <m:t>1</m:t>
+                <m:t>,1</m:t>
               </m:r>
             </m:e>
           </m:d>
@@ -4033,43 +3925,7 @@
           <w:rPr>
             <w:rFonts w:ascii="Cambria Math" w:eastAsiaTheme="minorEastAsia" w:hAnsi="Cambria Math" w:cs="David"/>
           </w:rPr>
-          <m:t>d=((</m:t>
-        </m:r>
-        <m:r>
-          <w:rPr>
-            <w:rFonts w:ascii="Cambria Math" w:eastAsiaTheme="minorEastAsia" w:hAnsi="Cambria Math" w:cs="David"/>
-          </w:rPr>
-          <m:t>5</m:t>
-        </m:r>
-        <m:r>
-          <w:rPr>
-            <w:rFonts w:ascii="Cambria Math" w:eastAsiaTheme="minorEastAsia" w:hAnsi="Cambria Math" w:cs="David"/>
-          </w:rPr>
-          <m:t>,</m:t>
-        </m:r>
-        <m:r>
-          <w:rPr>
-            <w:rFonts w:ascii="Cambria Math" w:eastAsiaTheme="minorEastAsia" w:hAnsi="Cambria Math" w:cs="David"/>
-          </w:rPr>
-          <m:t>5</m:t>
-        </m:r>
-        <m:r>
-          <w:rPr>
-            <w:rFonts w:ascii="Cambria Math" w:eastAsiaTheme="minorEastAsia" w:hAnsi="Cambria Math" w:cs="David"/>
-          </w:rPr>
-          <m:t>),</m:t>
-        </m:r>
-        <m:r>
-          <w:rPr>
-            <w:rFonts w:ascii="Cambria Math" w:eastAsiaTheme="minorEastAsia" w:hAnsi="Cambria Math" w:cs="David"/>
-          </w:rPr>
-          <m:t>0</m:t>
-        </m:r>
-        <m:r>
-          <w:rPr>
-            <w:rFonts w:ascii="Cambria Math" w:eastAsiaTheme="minorEastAsia" w:hAnsi="Cambria Math" w:cs="David"/>
-          </w:rPr>
-          <m:t>)</m:t>
+          <m:t>d=((5,5),0)</m:t>
         </m:r>
       </m:oMath>
     </w:p>
@@ -4219,117 +4075,117 @@
       <w:pPr>
         <w:pStyle w:val="ListParagraph"/>
         <w:rPr>
-          <w:rFonts w:ascii="David" w:eastAsiaTheme="minorEastAsia" w:hAnsi="David" w:cs="David" w:hint="cs"/>
-          <w:i/>
-          <w:rtl/>
-        </w:rPr>
-      </w:pPr>
-    </w:p>
-    <w:p>
-      <w:pPr>
-        <w:pStyle w:val="ListParagraph"/>
-        <w:rPr>
-          <w:rFonts w:ascii="David" w:eastAsiaTheme="minorEastAsia" w:hAnsi="David" w:cs="David"/>
-          <w:i/>
-          <w:rtl/>
-        </w:rPr>
-      </w:pPr>
-    </w:p>
-    <w:p>
-      <w:pPr>
-        <w:pStyle w:val="ListParagraph"/>
-        <w:rPr>
-          <w:rFonts w:ascii="David" w:eastAsiaTheme="minorEastAsia" w:hAnsi="David" w:cs="David"/>
-          <w:i/>
-          <w:rtl/>
-        </w:rPr>
-      </w:pPr>
-    </w:p>
-    <w:p>
-      <w:pPr>
-        <w:pStyle w:val="ListParagraph"/>
-        <w:rPr>
-          <w:rFonts w:ascii="David" w:eastAsiaTheme="minorEastAsia" w:hAnsi="David" w:cs="David"/>
-          <w:i/>
-          <w:rtl/>
-        </w:rPr>
-      </w:pPr>
-    </w:p>
-    <w:p>
-      <w:pPr>
-        <w:pStyle w:val="ListParagraph"/>
-        <w:rPr>
-          <w:rFonts w:ascii="David" w:eastAsiaTheme="minorEastAsia" w:hAnsi="David" w:cs="David"/>
-          <w:i/>
-          <w:rtl/>
-        </w:rPr>
-      </w:pPr>
-    </w:p>
-    <w:p>
-      <w:pPr>
-        <w:pStyle w:val="ListParagraph"/>
-        <w:rPr>
-          <w:rFonts w:ascii="David" w:eastAsiaTheme="minorEastAsia" w:hAnsi="David" w:cs="David"/>
-          <w:i/>
-          <w:rtl/>
-        </w:rPr>
-      </w:pPr>
-    </w:p>
-    <w:p>
-      <w:pPr>
-        <w:pStyle w:val="ListParagraph"/>
-        <w:rPr>
-          <w:rFonts w:ascii="David" w:eastAsiaTheme="minorEastAsia" w:hAnsi="David" w:cs="David"/>
-          <w:i/>
-          <w:rtl/>
-        </w:rPr>
-      </w:pPr>
-    </w:p>
-    <w:p>
-      <w:pPr>
-        <w:pStyle w:val="ListParagraph"/>
-        <w:rPr>
-          <w:rFonts w:ascii="David" w:eastAsiaTheme="minorEastAsia" w:hAnsi="David" w:cs="David"/>
-          <w:i/>
-          <w:rtl/>
-        </w:rPr>
-      </w:pPr>
-    </w:p>
-    <w:p>
-      <w:pPr>
-        <w:pStyle w:val="ListParagraph"/>
-        <w:rPr>
-          <w:rFonts w:ascii="David" w:eastAsiaTheme="minorEastAsia" w:hAnsi="David" w:cs="David"/>
-          <w:i/>
-          <w:rtl/>
-        </w:rPr>
-      </w:pPr>
-    </w:p>
-    <w:p>
-      <w:pPr>
-        <w:pStyle w:val="ListParagraph"/>
-        <w:rPr>
-          <w:rFonts w:ascii="David" w:eastAsiaTheme="minorEastAsia" w:hAnsi="David" w:cs="David"/>
-          <w:i/>
-          <w:rtl/>
-        </w:rPr>
-      </w:pPr>
-    </w:p>
-    <w:p>
-      <w:pPr>
-        <w:pStyle w:val="ListParagraph"/>
-        <w:rPr>
-          <w:rFonts w:ascii="David" w:eastAsiaTheme="minorEastAsia" w:hAnsi="David" w:cs="David"/>
-          <w:i/>
-          <w:rtl/>
-        </w:rPr>
-      </w:pPr>
-    </w:p>
-    <w:p>
-      <w:pPr>
-        <w:pStyle w:val="ListParagraph"/>
-        <w:rPr>
-          <w:rFonts w:ascii="David" w:eastAsiaTheme="minorEastAsia" w:hAnsi="David" w:cs="David" w:hint="cs"/>
+          <w:rFonts w:ascii="David" w:eastAsiaTheme="minorEastAsia" w:hAnsi="David" w:cs="David"/>
+          <w:i/>
+          <w:rtl/>
+        </w:rPr>
+      </w:pPr>
+    </w:p>
+    <w:p>
+      <w:pPr>
+        <w:pStyle w:val="ListParagraph"/>
+        <w:rPr>
+          <w:rFonts w:ascii="David" w:eastAsiaTheme="minorEastAsia" w:hAnsi="David" w:cs="David"/>
+          <w:i/>
+          <w:rtl/>
+        </w:rPr>
+      </w:pPr>
+    </w:p>
+    <w:p>
+      <w:pPr>
+        <w:pStyle w:val="ListParagraph"/>
+        <w:rPr>
+          <w:rFonts w:ascii="David" w:eastAsiaTheme="minorEastAsia" w:hAnsi="David" w:cs="David"/>
+          <w:i/>
+          <w:rtl/>
+        </w:rPr>
+      </w:pPr>
+    </w:p>
+    <w:p>
+      <w:pPr>
+        <w:pStyle w:val="ListParagraph"/>
+        <w:rPr>
+          <w:rFonts w:ascii="David" w:eastAsiaTheme="minorEastAsia" w:hAnsi="David" w:cs="David"/>
+          <w:i/>
+          <w:rtl/>
+        </w:rPr>
+      </w:pPr>
+    </w:p>
+    <w:p>
+      <w:pPr>
+        <w:pStyle w:val="ListParagraph"/>
+        <w:rPr>
+          <w:rFonts w:ascii="David" w:eastAsiaTheme="minorEastAsia" w:hAnsi="David" w:cs="David"/>
+          <w:i/>
+          <w:rtl/>
+        </w:rPr>
+      </w:pPr>
+    </w:p>
+    <w:p>
+      <w:pPr>
+        <w:pStyle w:val="ListParagraph"/>
+        <w:rPr>
+          <w:rFonts w:ascii="David" w:eastAsiaTheme="minorEastAsia" w:hAnsi="David" w:cs="David"/>
+          <w:i/>
+          <w:rtl/>
+        </w:rPr>
+      </w:pPr>
+    </w:p>
+    <w:p>
+      <w:pPr>
+        <w:pStyle w:val="ListParagraph"/>
+        <w:rPr>
+          <w:rFonts w:ascii="David" w:eastAsiaTheme="minorEastAsia" w:hAnsi="David" w:cs="David"/>
+          <w:i/>
+          <w:rtl/>
+        </w:rPr>
+      </w:pPr>
+    </w:p>
+    <w:p>
+      <w:pPr>
+        <w:pStyle w:val="ListParagraph"/>
+        <w:rPr>
+          <w:rFonts w:ascii="David" w:eastAsiaTheme="minorEastAsia" w:hAnsi="David" w:cs="David"/>
+          <w:i/>
+          <w:rtl/>
+        </w:rPr>
+      </w:pPr>
+    </w:p>
+    <w:p>
+      <w:pPr>
+        <w:pStyle w:val="ListParagraph"/>
+        <w:rPr>
+          <w:rFonts w:ascii="David" w:eastAsiaTheme="minorEastAsia" w:hAnsi="David" w:cs="David"/>
+          <w:i/>
+          <w:rtl/>
+        </w:rPr>
+      </w:pPr>
+    </w:p>
+    <w:p>
+      <w:pPr>
+        <w:pStyle w:val="ListParagraph"/>
+        <w:rPr>
+          <w:rFonts w:ascii="David" w:eastAsiaTheme="minorEastAsia" w:hAnsi="David" w:cs="David"/>
+          <w:i/>
+          <w:rtl/>
+        </w:rPr>
+      </w:pPr>
+    </w:p>
+    <w:p>
+      <w:pPr>
+        <w:pStyle w:val="ListParagraph"/>
+        <w:rPr>
+          <w:rFonts w:ascii="David" w:eastAsiaTheme="minorEastAsia" w:hAnsi="David" w:cs="David"/>
+          <w:i/>
+          <w:rtl/>
+        </w:rPr>
+      </w:pPr>
+    </w:p>
+    <w:p>
+      <w:pPr>
+        <w:pStyle w:val="ListParagraph"/>
+        <w:rPr>
+          <w:rFonts w:ascii="David" w:eastAsiaTheme="minorEastAsia" w:hAnsi="David" w:cs="David"/>
           <w:i/>
           <w:rtl/>
         </w:rPr>
@@ -4548,19 +4404,7 @@
                   <w:rPr>
                     <w:rFonts w:ascii="Cambria Math" w:eastAsiaTheme="minorEastAsia" w:hAnsi="Cambria Math" w:cs="David"/>
                   </w:rPr>
-                  <m:t>≤</m:t>
-                </m:r>
-                <m:r>
-                  <w:rPr>
-                    <w:rFonts w:ascii="Cambria Math" w:eastAsiaTheme="minorEastAsia" w:hAnsi="Cambria Math" w:cs="David"/>
-                  </w:rPr>
-                  <m:t>2</m:t>
-                </m:r>
-                <m:r>
-                  <w:rPr>
-                    <w:rFonts w:ascii="Cambria Math" w:eastAsiaTheme="minorEastAsia" w:hAnsi="Cambria Math" w:cs="David"/>
-                  </w:rPr>
-                  <m:t>.5</m:t>
+                  <m:t>≤2.5</m:t>
                 </m:r>
               </m:e>
               <m:e>
@@ -4858,7 +4702,17 @@
           <w:i/>
           <w:rtl/>
         </w:rPr>
-        <w:t>(כפי שנלמד בהרצאה) יטעה</w:t>
+        <w:t xml:space="preserve">(כפי שנלמד בהרצאה) </w:t>
+      </w:r>
+      <w:r>
+        <w:rPr>
+          <w:rFonts w:ascii="David" w:eastAsiaTheme="minorEastAsia" w:hAnsi="David" w:cs="David" w:hint="cs"/>
+          <w:b/>
+          <w:bCs/>
+          <w:i/>
+          <w:rtl/>
+        </w:rPr>
+        <w:t>יטעה</w:t>
       </w:r>
       <w:r>
         <w:rPr>
@@ -4873,7 +4727,7 @@
       <w:pPr>
         <w:pStyle w:val="ListParagraph"/>
         <w:rPr>
-          <w:rFonts w:ascii="David" w:eastAsiaTheme="minorEastAsia" w:hAnsi="David" w:cs="David" w:hint="cs"/>
+          <w:rFonts w:ascii="David" w:eastAsiaTheme="minorEastAsia" w:hAnsi="David" w:cs="David"/>
           <w:i/>
           <w:rtl/>
         </w:rPr>
@@ -5420,13 +5274,7 @@
           <w:rPr>
             <w:rFonts w:ascii="Cambria Math" w:eastAsiaTheme="minorEastAsia" w:hAnsi="Cambria Math" w:cs="David"/>
           </w:rPr>
-          <m:t>D</m:t>
-        </m:r>
-        <m:r>
-          <w:rPr>
-            <w:rFonts w:ascii="Cambria Math" w:eastAsiaTheme="minorEastAsia" w:hAnsi="Cambria Math" w:cs="David"/>
-          </w:rPr>
-          <m:t>={</m:t>
+          <m:t>D={</m:t>
         </m:r>
         <m:d>
           <m:dPr>
@@ -5830,7 +5678,7 @@
       <w:pPr>
         <w:pStyle w:val="ListParagraph"/>
         <w:rPr>
-          <w:rFonts w:ascii="David" w:eastAsiaTheme="minorEastAsia" w:hAnsi="David" w:cs="David" w:hint="cs"/>
+          <w:rFonts w:ascii="David" w:eastAsiaTheme="minorEastAsia" w:hAnsi="David" w:cs="David"/>
           <w:i/>
           <w:rtl/>
         </w:rPr>
@@ -5906,7 +5754,7 @@
       <w:pPr>
         <w:pStyle w:val="ListParagraph"/>
         <w:rPr>
-          <w:rFonts w:ascii="David" w:eastAsiaTheme="minorEastAsia" w:hAnsi="David" w:cs="David" w:hint="cs"/>
+          <w:rFonts w:ascii="David" w:eastAsiaTheme="minorEastAsia" w:hAnsi="David" w:cs="David"/>
           <w:i/>
           <w:rtl/>
         </w:rPr>
@@ -6121,7 +5969,7 @@
       <w:pPr>
         <w:pStyle w:val="ListParagraph"/>
         <w:rPr>
-          <w:rFonts w:ascii="David" w:eastAsiaTheme="minorEastAsia" w:hAnsi="David" w:cs="David" w:hint="cs"/>
+          <w:rFonts w:ascii="David" w:eastAsiaTheme="minorEastAsia" w:hAnsi="David" w:cs="David"/>
           <w:i/>
           <w:rtl/>
         </w:rPr>
@@ -6453,7 +6301,25 @@
           <w:i/>
           <w:rtl/>
         </w:rPr>
-        <w:t xml:space="preserve"> וש </w:t>
+        <w:t xml:space="preserve"> </w:t>
+      </w:r>
+      <w:proofErr w:type="spellStart"/>
+      <w:r>
+        <w:rPr>
+          <w:rFonts w:ascii="David" w:eastAsiaTheme="minorEastAsia" w:hAnsi="David" w:cs="David" w:hint="cs"/>
+          <w:i/>
+          <w:rtl/>
+        </w:rPr>
+        <w:t>וש</w:t>
+      </w:r>
+      <w:proofErr w:type="spellEnd"/>
+      <w:r>
+        <w:rPr>
+          <w:rFonts w:ascii="David" w:eastAsiaTheme="minorEastAsia" w:hAnsi="David" w:cs="David" w:hint="cs"/>
+          <w:i/>
+          <w:rtl/>
+        </w:rPr>
+        <w:t xml:space="preserve"> </w:t>
       </w:r>
       <w:r>
         <w:rPr>
@@ -6608,7 +6474,7 @@
       <w:pPr>
         <w:pStyle w:val="ListParagraph"/>
         <w:rPr>
-          <w:rFonts w:ascii="David" w:eastAsiaTheme="minorEastAsia" w:hAnsi="David" w:cs="David" w:hint="cs"/>
+          <w:rFonts w:ascii="David" w:eastAsiaTheme="minorEastAsia" w:hAnsi="David" w:cs="David"/>
           <w:i/>
           <w:rtl/>
         </w:rPr>
@@ -6672,7 +6538,61 @@
           <w:i/>
           <w:rtl/>
         </w:rPr>
-        <w:t xml:space="preserve">יחזיר תמיד 1 (מכיוון מספר הנק' הדאטה שהתיוג שלהם 1 ומספר הנק' שהתיוג שלהם 0 שווה). ישנם 10 דוגמאות סך הכל ומתוכם 5 התיוג שלהם 1. לכן הדיוק על קבוצת האימון היא </w:t>
+        <w:t xml:space="preserve">יחזיר תמיד 1 (מכיוון מספר </w:t>
+      </w:r>
+      <w:proofErr w:type="spellStart"/>
+      <w:r>
+        <w:rPr>
+          <w:rFonts w:ascii="David" w:eastAsiaTheme="minorEastAsia" w:hAnsi="David" w:cs="David" w:hint="cs"/>
+          <w:i/>
+          <w:rtl/>
+        </w:rPr>
+        <w:t>הנק</w:t>
+      </w:r>
+      <w:proofErr w:type="spellEnd"/>
+      <w:r>
+        <w:rPr>
+          <w:rFonts w:ascii="David" w:eastAsiaTheme="minorEastAsia" w:hAnsi="David" w:cs="David" w:hint="cs"/>
+          <w:i/>
+          <w:rtl/>
+        </w:rPr>
+        <w:t xml:space="preserve">' הדאטה שהתיוג שלהם 1 ומספר </w:t>
+      </w:r>
+      <w:proofErr w:type="spellStart"/>
+      <w:r>
+        <w:rPr>
+          <w:rFonts w:ascii="David" w:eastAsiaTheme="minorEastAsia" w:hAnsi="David" w:cs="David" w:hint="cs"/>
+          <w:i/>
+          <w:rtl/>
+        </w:rPr>
+        <w:t>הנק</w:t>
+      </w:r>
+      <w:proofErr w:type="spellEnd"/>
+      <w:r>
+        <w:rPr>
+          <w:rFonts w:ascii="David" w:eastAsiaTheme="minorEastAsia" w:hAnsi="David" w:cs="David" w:hint="cs"/>
+          <w:i/>
+          <w:rtl/>
+        </w:rPr>
+        <w:t xml:space="preserve">' שהתיוג שלהם 0 שווה). ישנם 10 דוגמאות סך </w:t>
+      </w:r>
+      <w:proofErr w:type="spellStart"/>
+      <w:r>
+        <w:rPr>
+          <w:rFonts w:ascii="David" w:eastAsiaTheme="minorEastAsia" w:hAnsi="David" w:cs="David" w:hint="cs"/>
+          <w:i/>
+          <w:rtl/>
+        </w:rPr>
+        <w:t>הכל</w:t>
+      </w:r>
+      <w:proofErr w:type="spellEnd"/>
+      <w:r>
+        <w:rPr>
+          <w:rFonts w:ascii="David" w:eastAsiaTheme="minorEastAsia" w:hAnsi="David" w:cs="David" w:hint="cs"/>
+          <w:i/>
+          <w:rtl/>
+        </w:rPr>
+        <w:t xml:space="preserve"> ומתוכם 5 התיוג שלהם 1. לכן הדיוק על קבוצת האימון היא </w:t>
       </w:r>
       <m:oMath>
         <m:f>
@@ -6748,7 +6668,25 @@
           <w:i/>
           <w:rtl/>
         </w:rPr>
-        <w:t>עבור 5 הנק' השמאליות כקבות אימון נקבל שה</w:t>
+        <w:t xml:space="preserve">עבור 5 </w:t>
+      </w:r>
+      <w:proofErr w:type="spellStart"/>
+      <w:r>
+        <w:rPr>
+          <w:rFonts w:ascii="David" w:eastAsiaTheme="minorEastAsia" w:hAnsi="David" w:cs="David" w:hint="cs"/>
+          <w:i/>
+          <w:rtl/>
+        </w:rPr>
+        <w:t>הנק</w:t>
+      </w:r>
+      <w:proofErr w:type="spellEnd"/>
+      <w:r>
+        <w:rPr>
+          <w:rFonts w:ascii="David" w:eastAsiaTheme="minorEastAsia" w:hAnsi="David" w:cs="David" w:hint="cs"/>
+          <w:i/>
+          <w:rtl/>
+        </w:rPr>
+        <w:t>' השמאליות כקבות אימון נקבל שה</w:t>
       </w:r>
       <w:r>
         <w:rPr>
@@ -6771,7 +6709,25 @@
           <w:i/>
           <w:rtl/>
         </w:rPr>
-        <w:t xml:space="preserve">מחזיר תמיד 1, ועבור 5 הנק' הנותרות בתור קבוצת מבחן יש אחת שהתיוג שלה 1 והשאר 0, ולכן נקבל דיוק של </w:t>
+        <w:t xml:space="preserve">מחזיר תמיד 1, ועבור 5 </w:t>
+      </w:r>
+      <w:proofErr w:type="spellStart"/>
+      <w:r>
+        <w:rPr>
+          <w:rFonts w:ascii="David" w:eastAsiaTheme="minorEastAsia" w:hAnsi="David" w:cs="David" w:hint="cs"/>
+          <w:i/>
+          <w:rtl/>
+        </w:rPr>
+        <w:t>הנק</w:t>
+      </w:r>
+      <w:proofErr w:type="spellEnd"/>
+      <w:r>
+        <w:rPr>
+          <w:rFonts w:ascii="David" w:eastAsiaTheme="minorEastAsia" w:hAnsi="David" w:cs="David" w:hint="cs"/>
+          <w:i/>
+          <w:rtl/>
+        </w:rPr>
+        <w:t xml:space="preserve">' הנותרות בתור קבוצת מבחן יש אחת שהתיוג שלה 1 והשאר 0, ולכן נקבל דיוק של </w:t>
       </w:r>
       <m:oMath>
         <m:f>
@@ -6834,7 +6790,25 @@
           <w:i/>
           <w:rtl/>
         </w:rPr>
-        <w:t>עבור 5 הנק' הימניות כקבוצת אימון נקבל שה</w:t>
+        <w:t xml:space="preserve">עבור 5 </w:t>
+      </w:r>
+      <w:proofErr w:type="spellStart"/>
+      <w:r>
+        <w:rPr>
+          <w:rFonts w:ascii="David" w:eastAsiaTheme="minorEastAsia" w:hAnsi="David" w:cs="David" w:hint="cs"/>
+          <w:i/>
+          <w:rtl/>
+        </w:rPr>
+        <w:t>הנק</w:t>
+      </w:r>
+      <w:proofErr w:type="spellEnd"/>
+      <w:r>
+        <w:rPr>
+          <w:rFonts w:ascii="David" w:eastAsiaTheme="minorEastAsia" w:hAnsi="David" w:cs="David" w:hint="cs"/>
+          <w:i/>
+          <w:rtl/>
+        </w:rPr>
+        <w:t>' הימניות כקבוצת אימון נקבל שה</w:t>
       </w:r>
       <w:r>
         <w:rPr>
@@ -6857,7 +6831,25 @@
           <w:i/>
           <w:rtl/>
         </w:rPr>
-        <w:t xml:space="preserve">מחזיר תמיד 0, ועבור 5 הנק' הנותרות בתור קבוצת מבחן יש אחת שהתיוג שלה 0 והשאר 1, לכן נקבלך דיוק של </w:t>
+        <w:t xml:space="preserve">מחזיר תמיד 0, ועבור 5 </w:t>
+      </w:r>
+      <w:proofErr w:type="spellStart"/>
+      <w:r>
+        <w:rPr>
+          <w:rFonts w:ascii="David" w:eastAsiaTheme="minorEastAsia" w:hAnsi="David" w:cs="David" w:hint="cs"/>
+          <w:i/>
+          <w:rtl/>
+        </w:rPr>
+        <w:t>הנק</w:t>
+      </w:r>
+      <w:proofErr w:type="spellEnd"/>
+      <w:r>
+        <w:rPr>
+          <w:rFonts w:ascii="David" w:eastAsiaTheme="minorEastAsia" w:hAnsi="David" w:cs="David" w:hint="cs"/>
+          <w:i/>
+          <w:rtl/>
+        </w:rPr>
+        <w:t xml:space="preserve">' הנותרות בתור קבוצת מבחן יש אחת שהתיוג שלה 0 והשאר 1, לכן נקבלך דיוק של </w:t>
       </w:r>
       <m:oMath>
         <m:f>
@@ -6906,7 +6898,7 @@
       <w:pPr>
         <w:ind w:left="720"/>
         <w:rPr>
-          <w:rFonts w:ascii="David" w:eastAsiaTheme="minorEastAsia" w:hAnsi="David" w:cs="David" w:hint="cs"/>
+          <w:rFonts w:ascii="David" w:eastAsiaTheme="minorEastAsia" w:hAnsi="David" w:cs="David"/>
           <w:i/>
           <w:rtl/>
         </w:rPr>
@@ -7790,7 +7782,61 @@
           <w:i/>
           <w:rtl/>
         </w:rPr>
-        <w:t xml:space="preserve">מסווג נק דאטה חדשה על ידי כך שהוא מחשב את המרחק האוקלידי שלה מכל הנק' הדאטה שהתאמן עליהם כך שהערך של כך תכונה מסמן מיקום על ציר התכונה ומחזיר את המסווג של רוב </w:t>
+        <w:t xml:space="preserve">מסווג </w:t>
+      </w:r>
+      <w:proofErr w:type="spellStart"/>
+      <w:r>
+        <w:rPr>
+          <w:rFonts w:ascii="David" w:eastAsiaTheme="minorEastAsia" w:hAnsi="David" w:cs="David" w:hint="cs"/>
+          <w:i/>
+          <w:rtl/>
+        </w:rPr>
+        <w:t>נק</w:t>
+      </w:r>
+      <w:proofErr w:type="spellEnd"/>
+      <w:r>
+        <w:rPr>
+          <w:rFonts w:ascii="David" w:eastAsiaTheme="minorEastAsia" w:hAnsi="David" w:cs="David" w:hint="cs"/>
+          <w:i/>
+          <w:rtl/>
+        </w:rPr>
+        <w:t xml:space="preserve"> דאטה חדשה על ידי כך שהוא מחשב את המרחק </w:t>
+      </w:r>
+      <w:proofErr w:type="spellStart"/>
+      <w:r>
+        <w:rPr>
+          <w:rFonts w:ascii="David" w:eastAsiaTheme="minorEastAsia" w:hAnsi="David" w:cs="David" w:hint="cs"/>
+          <w:i/>
+          <w:rtl/>
+        </w:rPr>
+        <w:t>האוקלידי</w:t>
+      </w:r>
+      <w:proofErr w:type="spellEnd"/>
+      <w:r>
+        <w:rPr>
+          <w:rFonts w:ascii="David" w:eastAsiaTheme="minorEastAsia" w:hAnsi="David" w:cs="David" w:hint="cs"/>
+          <w:i/>
+          <w:rtl/>
+        </w:rPr>
+        <w:t xml:space="preserve"> שלה מכל </w:t>
+      </w:r>
+      <w:proofErr w:type="spellStart"/>
+      <w:r>
+        <w:rPr>
+          <w:rFonts w:ascii="David" w:eastAsiaTheme="minorEastAsia" w:hAnsi="David" w:cs="David" w:hint="cs"/>
+          <w:i/>
+          <w:rtl/>
+        </w:rPr>
+        <w:t>הנק</w:t>
+      </w:r>
+      <w:proofErr w:type="spellEnd"/>
+      <w:r>
+        <w:rPr>
+          <w:rFonts w:ascii="David" w:eastAsiaTheme="minorEastAsia" w:hAnsi="David" w:cs="David" w:hint="cs"/>
+          <w:i/>
+          <w:rtl/>
+        </w:rPr>
+        <w:t xml:space="preserve">' הדאטה שהתאמן עליהם כך שהערך של כך תכונה מסמן מיקום על ציר התכונה ומחזיר את המסווג של רוב </w:t>
       </w:r>
       <w:r>
         <w:rPr>
@@ -8040,18 +8086,36 @@
           <w:numId w:val="4"/>
         </w:numPr>
         <w:rPr>
-          <w:rFonts w:ascii="David" w:eastAsiaTheme="minorEastAsia" w:hAnsi="David" w:cs="David" w:hint="cs"/>
-          <w:i/>
-          <w:rtl/>
-        </w:rPr>
-      </w:pPr>
-      <w:r>
-        <w:rPr>
-          <w:rFonts w:ascii="David" w:eastAsiaTheme="minorEastAsia" w:hAnsi="David" w:cs="David" w:hint="cs"/>
-          <w:i/>
-          <w:rtl/>
-        </w:rPr>
-        <w:t xml:space="preserve">לפי קומבינטוריקה נקבל שמספר תתי-קבוצות התכונות בגודל </w:t>
+          <w:rFonts w:ascii="David" w:eastAsiaTheme="minorEastAsia" w:hAnsi="David" w:cs="David"/>
+          <w:i/>
+          <w:rtl/>
+        </w:rPr>
+      </w:pPr>
+      <w:r>
+        <w:rPr>
+          <w:rFonts w:ascii="David" w:eastAsiaTheme="minorEastAsia" w:hAnsi="David" w:cs="David" w:hint="cs"/>
+          <w:i/>
+          <w:rtl/>
+        </w:rPr>
+        <w:t xml:space="preserve">לפי </w:t>
+      </w:r>
+      <w:proofErr w:type="spellStart"/>
+      <w:r>
+        <w:rPr>
+          <w:rFonts w:ascii="David" w:eastAsiaTheme="minorEastAsia" w:hAnsi="David" w:cs="David" w:hint="cs"/>
+          <w:i/>
+          <w:rtl/>
+        </w:rPr>
+        <w:t>קומבינטוריקה</w:t>
+      </w:r>
+      <w:proofErr w:type="spellEnd"/>
+      <w:r>
+        <w:rPr>
+          <w:rFonts w:ascii="David" w:eastAsiaTheme="minorEastAsia" w:hAnsi="David" w:cs="David" w:hint="cs"/>
+          <w:i/>
+          <w:rtl/>
+        </w:rPr>
+        <w:t xml:space="preserve"> נקבל שמספר תתי-קבוצות התכונות בגודל </w:t>
       </w:r>
       <w:r>
         <w:rPr>
@@ -8211,9 +8275,780 @@
     <w:p>
       <w:pPr>
         <w:rPr>
-          <w:rFonts w:ascii="David" w:eastAsiaTheme="minorEastAsia" w:hAnsi="David" w:cs="David" w:hint="cs"/>
-          <w:i/>
-          <w:rtl/>
+          <w:rFonts w:ascii="David" w:eastAsiaTheme="minorEastAsia" w:hAnsi="David" w:cs="David"/>
+          <w:i/>
+          <w:rtl/>
+        </w:rPr>
+      </w:pPr>
+      <w:r>
+        <w:rPr>
+          <w:rFonts w:ascii="David" w:eastAsiaTheme="minorEastAsia" w:hAnsi="David" w:cs="David" w:hint="cs"/>
+          <w:i/>
+          <w:rtl/>
+        </w:rPr>
+        <w:t>שאלה 9)</w:t>
+      </w:r>
+    </w:p>
+    <w:p>
+      <w:pPr>
+        <w:pStyle w:val="ListParagraph"/>
+        <w:numPr>
+          <w:ilvl w:val="0"/>
+          <w:numId w:val="7"/>
+        </w:numPr>
+        <w:rPr>
+          <w:rFonts w:ascii="David" w:eastAsiaTheme="minorEastAsia" w:hAnsi="David" w:cs="David"/>
+          <w:i/>
+        </w:rPr>
+      </w:pPr>
+      <w:r>
+        <w:rPr>
+          <w:rFonts w:ascii="David" w:eastAsiaTheme="minorEastAsia" w:hAnsi="David" w:cs="David" w:hint="cs"/>
+          <w:i/>
+          <w:rtl/>
+        </w:rPr>
+        <w:t>יש לבדוק את הביצועים על קבוצת הוולידציה. מה שצריך לעשות זה לקחת את קבוצת האימון ולחלק אותה לקבוצת אימון מצומצמת יותר וקבוצת ולידציה, יש לאמן את האלגוריתם על קבוצת האימון המצומצמת ועם המאפיינים שנבחרו ולבדוק את הביצועים על קבוצת הוולידצי</w:t>
+      </w:r>
+      <w:r>
+        <w:rPr>
+          <w:rFonts w:ascii="David" w:eastAsiaTheme="minorEastAsia" w:hAnsi="David" w:cs="David" w:hint="eastAsia"/>
+          <w:i/>
+          <w:rtl/>
+        </w:rPr>
+        <w:t>ה</w:t>
+      </w:r>
+      <w:r>
+        <w:rPr>
+          <w:rFonts w:ascii="David" w:eastAsiaTheme="minorEastAsia" w:hAnsi="David" w:cs="David" w:hint="cs"/>
+          <w:i/>
+          <w:rtl/>
+        </w:rPr>
+        <w:t xml:space="preserve">. בדיקה על קבוצת האימון מיותרת כי אליה התאמן העץ ועל קבוצת המבחן יוצרת מצב של תיאום יתר לקבוצת המבחן, ותפגע בתוצאות של בדיקות על קבוצות מבחן "אחרות" (לדוג' </w:t>
+      </w:r>
+      <w:r>
+        <w:rPr>
+          <w:rFonts w:ascii="David" w:eastAsiaTheme="minorEastAsia" w:hAnsi="David" w:cs="David" w:hint="cs"/>
+          <w:i/>
+          <w:rtl/>
+        </w:rPr>
+        <w:t>מטופל חדש שלא היה חלק מהקבוצות).</w:t>
+      </w:r>
+    </w:p>
+    <w:p>
+      <w:pPr>
+        <w:pStyle w:val="ListParagraph"/>
+        <w:numPr>
+          <w:ilvl w:val="0"/>
+          <w:numId w:val="7"/>
+        </w:numPr>
+        <w:rPr>
+          <w:rFonts w:ascii="David" w:eastAsiaTheme="minorEastAsia" w:hAnsi="David" w:cs="David"/>
+          <w:i/>
+        </w:rPr>
+      </w:pPr>
+      <w:r>
+        <w:rPr>
+          <w:rFonts w:ascii="David" w:eastAsiaTheme="minorEastAsia" w:hAnsi="David" w:cs="David" w:hint="cs"/>
+          <w:i/>
+          <w:rtl/>
+        </w:rPr>
+        <w:t>קיבלנו קבוצת מאפיינים בגודל 2, נשתנה שיפור של כ2.5% (78% עבור</w:t>
+      </w:r>
+      <w:r>
+        <w:rPr>
+          <w:rFonts w:ascii="David" w:eastAsiaTheme="minorEastAsia" w:hAnsi="David" w:cs="David" w:hint="cs"/>
+          <w:iCs/>
+          <w:rtl/>
+        </w:rPr>
+        <w:t xml:space="preserve"> </w:t>
+      </w:r>
+      <w:r>
+        <w:rPr>
+          <w:rFonts w:ascii="David" w:eastAsiaTheme="minorEastAsia" w:hAnsi="David" w:cs="David"/>
+          <w:iCs/>
+        </w:rPr>
+        <w:t>k=51</w:t>
+      </w:r>
+      <w:r>
+        <w:rPr>
+          <w:rFonts w:ascii="David" w:eastAsiaTheme="minorEastAsia" w:hAnsi="David" w:cs="David" w:hint="cs"/>
+          <w:i/>
+          <w:rtl/>
+        </w:rPr>
+        <w:t xml:space="preserve">, אל מול התוצאה של 75.50% על כל המאפיינים עבור </w:t>
+      </w:r>
+      <w:r>
+        <w:rPr>
+          <w:rFonts w:ascii="David" w:eastAsiaTheme="minorEastAsia" w:hAnsi="David" w:cs="David"/>
+          <w:iCs/>
+        </w:rPr>
+        <w:t>k=51</w:t>
+      </w:r>
+      <w:r>
+        <w:rPr>
+          <w:rFonts w:ascii="David" w:eastAsiaTheme="minorEastAsia" w:hAnsi="David" w:cs="David" w:hint="cs"/>
+          <w:i/>
+          <w:rtl/>
+        </w:rPr>
+        <w:t>)</w:t>
+      </w:r>
+    </w:p>
+    <w:p>
+      <w:pPr>
+        <w:pStyle w:val="ListParagraph"/>
+        <w:numPr>
+          <w:ilvl w:val="0"/>
+          <w:numId w:val="7"/>
+        </w:numPr>
+        <w:rPr>
+          <w:rFonts w:ascii="David" w:eastAsiaTheme="minorEastAsia" w:hAnsi="David" w:cs="David"/>
+          <w:i/>
+        </w:rPr>
+      </w:pPr>
+      <w:r>
+        <w:rPr>
+          <w:rFonts w:ascii="David" w:eastAsiaTheme="minorEastAsia" w:hAnsi="David" w:cs="David" w:hint="cs"/>
+          <w:i/>
+          <w:rtl/>
+        </w:rPr>
+        <w:t>אנו מצבעים אלגוריתם חמדן</w:t>
+      </w:r>
+      <w:r>
+        <w:rPr>
+          <w:rFonts w:ascii="David" w:eastAsiaTheme="minorEastAsia" w:hAnsi="David" w:cs="David" w:hint="cs"/>
+          <w:i/>
+          <w:rtl/>
+        </w:rPr>
+        <w:t xml:space="preserve"> פשוט אשר כל פעם מוסיף את המאפיין אשר מניב את הדיוק הגדול ביותר עד שאף מאפיין לא משפר את הדיוק.</w:t>
+      </w:r>
+      <w:r>
+        <w:rPr>
+          <w:rFonts w:ascii="David" w:eastAsiaTheme="minorEastAsia" w:hAnsi="David" w:cs="David" w:hint="cs"/>
+          <w:i/>
+          <w:rtl/>
+        </w:rPr>
+        <w:t xml:space="preserve"> </w:t>
+      </w:r>
+      <w:r>
+        <w:rPr>
+          <w:rFonts w:ascii="David" w:eastAsiaTheme="minorEastAsia" w:hAnsi="David" w:cs="David" w:hint="cs"/>
+          <w:i/>
+          <w:rtl/>
+        </w:rPr>
+        <w:t>האלגוריתם</w:t>
+      </w:r>
+      <w:r>
+        <w:rPr>
+          <w:rFonts w:ascii="David" w:eastAsiaTheme="minorEastAsia" w:hAnsi="David" w:cs="David" w:hint="cs"/>
+          <w:i/>
+          <w:rtl/>
+        </w:rPr>
+        <w:t xml:space="preserve"> מבצע את השלבים הבאים:</w:t>
+      </w:r>
+    </w:p>
+    <w:p>
+      <w:pPr>
+        <w:pStyle w:val="ListParagraph"/>
+        <w:numPr>
+          <w:ilvl w:val="0"/>
+          <w:numId w:val="8"/>
+        </w:numPr>
+        <w:bidi w:val="0"/>
+        <w:rPr>
+          <w:rFonts w:ascii="David" w:eastAsiaTheme="minorEastAsia" w:hAnsi="David" w:cs="David"/>
+          <w:iCs/>
+        </w:rPr>
+      </w:pPr>
+      <w:r>
+        <w:rPr>
+          <w:rFonts w:ascii="David" w:eastAsiaTheme="minorEastAsia" w:hAnsi="David" w:cs="David"/>
+          <w:iCs/>
+        </w:rPr>
+        <w:t>unused_features &lt;- all features</w:t>
+      </w:r>
+    </w:p>
+    <w:p>
+      <w:pPr>
+        <w:pStyle w:val="ListParagraph"/>
+        <w:numPr>
+          <w:ilvl w:val="0"/>
+          <w:numId w:val="8"/>
+        </w:numPr>
+        <w:bidi w:val="0"/>
+        <w:rPr>
+          <w:rFonts w:ascii="David" w:eastAsiaTheme="minorEastAsia" w:hAnsi="David" w:cs="David"/>
+          <w:iCs/>
+        </w:rPr>
+      </w:pPr>
+      <w:r>
+        <w:rPr>
+          <w:rFonts w:ascii="David" w:eastAsiaTheme="minorEastAsia" w:hAnsi="David" w:cs="David"/>
+          <w:iCs/>
+        </w:rPr>
+        <w:t>best_accuarcy &lt;- 0.0</w:t>
+      </w:r>
+    </w:p>
+    <w:p>
+      <w:pPr>
+        <w:pStyle w:val="ListParagraph"/>
+        <w:numPr>
+          <w:ilvl w:val="0"/>
+          <w:numId w:val="8"/>
+        </w:numPr>
+        <w:bidi w:val="0"/>
+        <w:rPr>
+          <w:rFonts w:ascii="David" w:eastAsiaTheme="minorEastAsia" w:hAnsi="David" w:cs="David"/>
+          <w:iCs/>
+        </w:rPr>
+      </w:pPr>
+      <w:r>
+        <w:rPr>
+          <w:rFonts w:ascii="David" w:eastAsiaTheme="minorEastAsia" w:hAnsi="David" w:cs="David"/>
+          <w:iCs/>
+        </w:rPr>
+        <w:t>model = KNN</w:t>
+      </w:r>
+    </w:p>
+    <w:p>
+      <w:pPr>
+        <w:pStyle w:val="ListParagraph"/>
+        <w:numPr>
+          <w:ilvl w:val="0"/>
+          <w:numId w:val="8"/>
+        </w:numPr>
+        <w:bidi w:val="0"/>
+        <w:rPr>
+          <w:rFonts w:ascii="David" w:eastAsiaTheme="minorEastAsia" w:hAnsi="David" w:cs="David"/>
+          <w:iCs/>
+        </w:rPr>
+      </w:pPr>
+      <w:r>
+        <w:rPr>
+          <w:rFonts w:ascii="David" w:eastAsiaTheme="minorEastAsia" w:hAnsi="David" w:cs="David"/>
+          <w:iCs/>
+        </w:rPr>
+        <w:t xml:space="preserve">while unused_features </w:t>
+      </w:r>
+      <w:proofErr w:type="gramStart"/>
+      <w:r>
+        <w:rPr>
+          <w:rFonts w:ascii="David" w:eastAsiaTheme="minorEastAsia" w:hAnsi="David" w:cs="David"/>
+          <w:iCs/>
+        </w:rPr>
+        <w:t>is</w:t>
+      </w:r>
+      <w:proofErr w:type="gramEnd"/>
+      <w:r>
+        <w:rPr>
+          <w:rFonts w:ascii="David" w:eastAsiaTheme="minorEastAsia" w:hAnsi="David" w:cs="David"/>
+          <w:iCs/>
+        </w:rPr>
+        <w:t xml:space="preserve"> not empty:</w:t>
+      </w:r>
+    </w:p>
+    <w:p>
+      <w:pPr>
+        <w:pStyle w:val="ListParagraph"/>
+        <w:numPr>
+          <w:ilvl w:val="1"/>
+          <w:numId w:val="8"/>
+        </w:numPr>
+        <w:bidi w:val="0"/>
+        <w:rPr>
+          <w:rFonts w:ascii="David" w:eastAsiaTheme="minorEastAsia" w:hAnsi="David" w:cs="David"/>
+          <w:iCs/>
+        </w:rPr>
+      </w:pPr>
+      <w:r>
+        <w:rPr>
+          <w:rFonts w:ascii="David" w:eastAsiaTheme="minorEastAsia" w:hAnsi="David" w:cs="David"/>
+          <w:iCs/>
+        </w:rPr>
+        <w:t>accuracy_for_all_features &lt;- [0]</w:t>
+      </w:r>
+    </w:p>
+    <w:p>
+      <w:pPr>
+        <w:pStyle w:val="ListParagraph"/>
+        <w:numPr>
+          <w:ilvl w:val="1"/>
+          <w:numId w:val="8"/>
+        </w:numPr>
+        <w:bidi w:val="0"/>
+        <w:rPr>
+          <w:rFonts w:ascii="David" w:eastAsiaTheme="minorEastAsia" w:hAnsi="David" w:cs="David"/>
+          <w:iCs/>
+        </w:rPr>
+      </w:pPr>
+      <w:r>
+        <w:rPr>
+          <w:rFonts w:ascii="David" w:eastAsiaTheme="minorEastAsia" w:hAnsi="David" w:cs="David"/>
+          <w:iCs/>
+        </w:rPr>
+        <w:t>for feature in unused_features:</w:t>
+      </w:r>
+    </w:p>
+    <w:p>
+      <w:pPr>
+        <w:pStyle w:val="ListParagraph"/>
+        <w:numPr>
+          <w:ilvl w:val="2"/>
+          <w:numId w:val="8"/>
+        </w:numPr>
+        <w:bidi w:val="0"/>
+        <w:rPr>
+          <w:rFonts w:ascii="David" w:eastAsiaTheme="minorEastAsia" w:hAnsi="David" w:cs="David"/>
+          <w:iCs/>
+        </w:rPr>
+      </w:pPr>
+      <w:r>
+        <w:rPr>
+          <w:rFonts w:ascii="David" w:eastAsiaTheme="minorEastAsia" w:hAnsi="David" w:cs="David"/>
+          <w:iCs/>
+        </w:rPr>
+        <w:t>best_</w:t>
+      </w:r>
+      <w:proofErr w:type="gramStart"/>
+      <w:r>
+        <w:rPr>
+          <w:rFonts w:ascii="David" w:eastAsiaTheme="minorEastAsia" w:hAnsi="David" w:cs="David"/>
+          <w:iCs/>
+        </w:rPr>
+        <w:t>features.append</w:t>
+      </w:r>
+      <w:proofErr w:type="gramEnd"/>
+      <w:r>
+        <w:rPr>
+          <w:rFonts w:ascii="David" w:eastAsiaTheme="minorEastAsia" w:hAnsi="David" w:cs="David"/>
+          <w:iCs/>
+        </w:rPr>
+        <w:t>(feature)</w:t>
+      </w:r>
+    </w:p>
+    <w:p>
+      <w:pPr>
+        <w:pStyle w:val="ListParagraph"/>
+        <w:numPr>
+          <w:ilvl w:val="2"/>
+          <w:numId w:val="8"/>
+        </w:numPr>
+        <w:bidi w:val="0"/>
+        <w:rPr>
+          <w:rFonts w:ascii="David" w:eastAsiaTheme="minorEastAsia" w:hAnsi="David" w:cs="David"/>
+          <w:iCs/>
+        </w:rPr>
+      </w:pPr>
+      <w:r>
+        <w:rPr>
+          <w:rFonts w:ascii="David" w:eastAsiaTheme="minorEastAsia" w:hAnsi="David" w:cs="David"/>
+          <w:iCs/>
+        </w:rPr>
+        <w:t>accuracy_for_current_features &lt;- [0]</w:t>
+      </w:r>
+    </w:p>
+    <w:p>
+      <w:pPr>
+        <w:pStyle w:val="ListParagraph"/>
+        <w:numPr>
+          <w:ilvl w:val="2"/>
+          <w:numId w:val="8"/>
+        </w:numPr>
+        <w:bidi w:val="0"/>
+        <w:rPr>
+          <w:rFonts w:ascii="David" w:eastAsiaTheme="minorEastAsia" w:hAnsi="David" w:cs="David"/>
+          <w:iCs/>
+        </w:rPr>
+      </w:pPr>
+      <w:r>
+        <w:rPr>
+          <w:rFonts w:ascii="David" w:eastAsiaTheme="minorEastAsia" w:hAnsi="David" w:cs="David"/>
+          <w:iCs/>
+        </w:rPr>
+        <w:t>for train_set, test_set from 5-fold validation of training data:</w:t>
+      </w:r>
+    </w:p>
+    <w:p>
+      <w:pPr>
+        <w:pStyle w:val="ListParagraph"/>
+        <w:numPr>
+          <w:ilvl w:val="3"/>
+          <w:numId w:val="8"/>
+        </w:numPr>
+        <w:bidi w:val="0"/>
+        <w:rPr>
+          <w:rFonts w:ascii="David" w:eastAsiaTheme="minorEastAsia" w:hAnsi="David" w:cs="David"/>
+          <w:iCs/>
+        </w:rPr>
+      </w:pPr>
+      <w:proofErr w:type="gramStart"/>
+      <w:r>
+        <w:rPr>
+          <w:rFonts w:ascii="David" w:eastAsiaTheme="minorEastAsia" w:hAnsi="David" w:cs="David"/>
+          <w:iCs/>
+        </w:rPr>
+        <w:t>model.train</w:t>
+      </w:r>
+      <w:proofErr w:type="gramEnd"/>
+      <w:r>
+        <w:rPr>
+          <w:rFonts w:ascii="David" w:eastAsiaTheme="minorEastAsia" w:hAnsi="David" w:cs="David"/>
+          <w:iCs/>
+        </w:rPr>
+        <w:t>(train_set[best_features])</w:t>
+      </w:r>
+    </w:p>
+    <w:p>
+      <w:pPr>
+        <w:pStyle w:val="ListParagraph"/>
+        <w:numPr>
+          <w:ilvl w:val="3"/>
+          <w:numId w:val="8"/>
+        </w:numPr>
+        <w:bidi w:val="0"/>
+        <w:rPr>
+          <w:rFonts w:ascii="David" w:eastAsiaTheme="minorEastAsia" w:hAnsi="David" w:cs="David"/>
+          <w:iCs/>
+        </w:rPr>
+      </w:pPr>
+      <w:r>
+        <w:rPr>
+          <w:rFonts w:ascii="David" w:eastAsiaTheme="minorEastAsia" w:hAnsi="David" w:cs="David"/>
+          <w:iCs/>
+        </w:rPr>
+        <w:t>accuracy&lt;-accuracy(</w:t>
+      </w:r>
+      <w:proofErr w:type="gramStart"/>
+      <w:r>
+        <w:rPr>
+          <w:rFonts w:ascii="David" w:eastAsiaTheme="minorEastAsia" w:hAnsi="David" w:cs="David"/>
+          <w:iCs/>
+        </w:rPr>
+        <w:t>model,test</w:t>
+      </w:r>
+      <w:proofErr w:type="gramEnd"/>
+      <w:r>
+        <w:rPr>
+          <w:rFonts w:ascii="David" w:eastAsiaTheme="minorEastAsia" w:hAnsi="David" w:cs="David"/>
+          <w:iCs/>
+        </w:rPr>
+        <w:t>_set)</w:t>
+      </w:r>
+    </w:p>
+    <w:p>
+      <w:pPr>
+        <w:pStyle w:val="ListParagraph"/>
+        <w:numPr>
+          <w:ilvl w:val="3"/>
+          <w:numId w:val="8"/>
+        </w:numPr>
+        <w:bidi w:val="0"/>
+        <w:rPr>
+          <w:rFonts w:ascii="David" w:eastAsiaTheme="minorEastAsia" w:hAnsi="David" w:cs="David"/>
+          <w:iCs/>
+        </w:rPr>
+      </w:pPr>
+      <w:r>
+        <w:rPr>
+          <w:rFonts w:ascii="David" w:eastAsiaTheme="minorEastAsia" w:hAnsi="David" w:cs="David"/>
+          <w:iCs/>
+        </w:rPr>
+        <w:t>accuracy_for_current_</w:t>
+      </w:r>
+      <w:proofErr w:type="gramStart"/>
+      <w:r>
+        <w:rPr>
+          <w:rFonts w:ascii="David" w:eastAsiaTheme="minorEastAsia" w:hAnsi="David" w:cs="David"/>
+          <w:iCs/>
+        </w:rPr>
+        <w:t>features.append</w:t>
+      </w:r>
+      <w:proofErr w:type="gramEnd"/>
+      <w:r>
+        <w:rPr>
+          <w:rFonts w:ascii="David" w:eastAsiaTheme="minorEastAsia" w:hAnsi="David" w:cs="David"/>
+          <w:iCs/>
+        </w:rPr>
+        <w:t>(accuracy)</w:t>
+      </w:r>
+    </w:p>
+    <w:p>
+      <w:pPr>
+        <w:pStyle w:val="ListParagraph"/>
+        <w:numPr>
+          <w:ilvl w:val="2"/>
+          <w:numId w:val="8"/>
+        </w:numPr>
+        <w:bidi w:val="0"/>
+        <w:rPr>
+          <w:rFonts w:ascii="David" w:eastAsiaTheme="minorEastAsia" w:hAnsi="David" w:cs="David"/>
+          <w:iCs/>
+        </w:rPr>
+      </w:pPr>
+      <w:r>
+        <w:rPr>
+          <w:rFonts w:ascii="David" w:eastAsiaTheme="minorEastAsia" w:hAnsi="David" w:cs="David"/>
+          <w:iCs/>
+        </w:rPr>
+        <w:t>avg_accuracy&lt;-avg(accuracy_for_current_features)</w:t>
+      </w:r>
+    </w:p>
+    <w:p>
+      <w:pPr>
+        <w:pStyle w:val="ListParagraph"/>
+        <w:numPr>
+          <w:ilvl w:val="2"/>
+          <w:numId w:val="8"/>
+        </w:numPr>
+        <w:bidi w:val="0"/>
+        <w:rPr>
+          <w:rFonts w:ascii="David" w:eastAsiaTheme="minorEastAsia" w:hAnsi="David" w:cs="David"/>
+          <w:iCs/>
+        </w:rPr>
+      </w:pPr>
+      <w:r>
+        <w:rPr>
+          <w:rFonts w:ascii="David" w:eastAsiaTheme="minorEastAsia" w:hAnsi="David" w:cs="David"/>
+          <w:iCs/>
+        </w:rPr>
+        <w:t>accuracy_for_all_</w:t>
+      </w:r>
+      <w:proofErr w:type="gramStart"/>
+      <w:r>
+        <w:rPr>
+          <w:rFonts w:ascii="David" w:eastAsiaTheme="minorEastAsia" w:hAnsi="David" w:cs="David"/>
+          <w:iCs/>
+        </w:rPr>
+        <w:t>features.append</w:t>
+      </w:r>
+      <w:proofErr w:type="gramEnd"/>
+      <w:r>
+        <w:rPr>
+          <w:rFonts w:ascii="David" w:eastAsiaTheme="minorEastAsia" w:hAnsi="David" w:cs="David"/>
+          <w:iCs/>
+        </w:rPr>
+        <w:t>(avg_accuracy)</w:t>
+      </w:r>
+    </w:p>
+    <w:p>
+      <w:pPr>
+        <w:pStyle w:val="ListParagraph"/>
+        <w:numPr>
+          <w:ilvl w:val="2"/>
+          <w:numId w:val="8"/>
+        </w:numPr>
+        <w:bidi w:val="0"/>
+        <w:rPr>
+          <w:rFonts w:ascii="David" w:eastAsiaTheme="minorEastAsia" w:hAnsi="David" w:cs="David"/>
+          <w:iCs/>
+        </w:rPr>
+      </w:pPr>
+      <w:r>
+        <w:rPr>
+          <w:rFonts w:ascii="David" w:eastAsiaTheme="minorEastAsia" w:hAnsi="David" w:cs="David"/>
+          <w:iCs/>
+        </w:rPr>
+        <w:t>best_features.pop(feature)</w:t>
+      </w:r>
+    </w:p>
+    <w:p>
+      <w:pPr>
+        <w:pStyle w:val="ListParagraph"/>
+        <w:numPr>
+          <w:ilvl w:val="1"/>
+          <w:numId w:val="8"/>
+        </w:numPr>
+        <w:bidi w:val="0"/>
+        <w:rPr>
+          <w:rFonts w:ascii="David" w:eastAsiaTheme="minorEastAsia" w:hAnsi="David" w:cs="David"/>
+          <w:iCs/>
+        </w:rPr>
+      </w:pPr>
+      <w:r>
+        <w:rPr>
+          <w:rFonts w:ascii="David" w:eastAsiaTheme="minorEastAsia" w:hAnsi="David" w:cs="David"/>
+          <w:iCs/>
+        </w:rPr>
+        <w:t>best_feature = max(accuracy_for_all_features)</w:t>
+      </w:r>
+    </w:p>
+    <w:p>
+      <w:pPr>
+        <w:pStyle w:val="ListParagraph"/>
+        <w:numPr>
+          <w:ilvl w:val="1"/>
+          <w:numId w:val="8"/>
+        </w:numPr>
+        <w:bidi w:val="0"/>
+        <w:rPr>
+          <w:rFonts w:ascii="David" w:eastAsiaTheme="minorEastAsia" w:hAnsi="David" w:cs="David"/>
+          <w:iCs/>
+        </w:rPr>
+      </w:pPr>
+      <w:r>
+        <w:rPr>
+          <w:rFonts w:ascii="David" w:eastAsiaTheme="minorEastAsia" w:hAnsi="David" w:cs="David"/>
+          <w:iCs/>
+        </w:rPr>
+        <w:t>if accuracy(best_feature) &gt; best_accuracy</w:t>
+      </w:r>
+    </w:p>
+    <w:p>
+      <w:pPr>
+        <w:pStyle w:val="ListParagraph"/>
+        <w:numPr>
+          <w:ilvl w:val="2"/>
+          <w:numId w:val="8"/>
+        </w:numPr>
+        <w:bidi w:val="0"/>
+        <w:rPr>
+          <w:rFonts w:ascii="David" w:eastAsiaTheme="minorEastAsia" w:hAnsi="David" w:cs="David"/>
+          <w:iCs/>
+        </w:rPr>
+      </w:pPr>
+      <w:r>
+        <w:rPr>
+          <w:rFonts w:ascii="David" w:eastAsiaTheme="minorEastAsia" w:hAnsi="David" w:cs="David"/>
+          <w:iCs/>
+        </w:rPr>
+        <w:t xml:space="preserve">best_accuracy &lt;- </w:t>
+      </w:r>
+      <w:r>
+        <w:rPr>
+          <w:rFonts w:ascii="David" w:eastAsiaTheme="minorEastAsia" w:hAnsi="David" w:cs="David"/>
+          <w:iCs/>
+        </w:rPr>
+        <w:t>accuracy(best_feature)</w:t>
+      </w:r>
+    </w:p>
+    <w:p>
+      <w:pPr>
+        <w:pStyle w:val="ListParagraph"/>
+        <w:numPr>
+          <w:ilvl w:val="1"/>
+          <w:numId w:val="8"/>
+        </w:numPr>
+        <w:bidi w:val="0"/>
+        <w:rPr>
+          <w:rFonts w:ascii="David" w:eastAsiaTheme="minorEastAsia" w:hAnsi="David" w:cs="David"/>
+          <w:iCs/>
+        </w:rPr>
+      </w:pPr>
+      <w:r>
+        <w:rPr>
+          <w:rFonts w:ascii="David" w:eastAsiaTheme="minorEastAsia" w:hAnsi="David" w:cs="David"/>
+          <w:iCs/>
+        </w:rPr>
+        <w:t>else</w:t>
+      </w:r>
+    </w:p>
+    <w:p>
+      <w:pPr>
+        <w:pStyle w:val="ListParagraph"/>
+        <w:numPr>
+          <w:ilvl w:val="2"/>
+          <w:numId w:val="8"/>
+        </w:numPr>
+        <w:bidi w:val="0"/>
+        <w:rPr>
+          <w:rFonts w:ascii="David" w:eastAsiaTheme="minorEastAsia" w:hAnsi="David" w:cs="David"/>
+          <w:iCs/>
+        </w:rPr>
+      </w:pPr>
+      <w:r>
+        <w:rPr>
+          <w:rFonts w:ascii="David" w:eastAsiaTheme="minorEastAsia" w:hAnsi="David" w:cs="David"/>
+          <w:iCs/>
+        </w:rPr>
+        <w:t>break</w:t>
+      </w:r>
+    </w:p>
+    <w:p>
+      <w:pPr>
+        <w:pStyle w:val="ListParagraph"/>
+        <w:numPr>
+          <w:ilvl w:val="1"/>
+          <w:numId w:val="8"/>
+        </w:numPr>
+        <w:bidi w:val="0"/>
+        <w:rPr>
+          <w:rFonts w:ascii="David" w:eastAsiaTheme="minorEastAsia" w:hAnsi="David" w:cs="David"/>
+          <w:iCs/>
+        </w:rPr>
+      </w:pPr>
+      <w:r>
+        <w:rPr>
+          <w:rFonts w:ascii="David" w:eastAsiaTheme="minorEastAsia" w:hAnsi="David" w:cs="David"/>
+          <w:iCs/>
+        </w:rPr>
+        <w:t>best_</w:t>
+      </w:r>
+      <w:proofErr w:type="gramStart"/>
+      <w:r>
+        <w:rPr>
+          <w:rFonts w:ascii="David" w:eastAsiaTheme="minorEastAsia" w:hAnsi="David" w:cs="David"/>
+          <w:iCs/>
+        </w:rPr>
+        <w:t>features.append</w:t>
+      </w:r>
+      <w:proofErr w:type="gramEnd"/>
+      <w:r>
+        <w:rPr>
+          <w:rFonts w:ascii="David" w:eastAsiaTheme="minorEastAsia" w:hAnsi="David" w:cs="David"/>
+          <w:iCs/>
+        </w:rPr>
+        <w:t>(best_feature)</w:t>
+      </w:r>
+    </w:p>
+    <w:p>
+      <w:pPr>
+        <w:pStyle w:val="ListParagraph"/>
+        <w:numPr>
+          <w:ilvl w:val="1"/>
+          <w:numId w:val="8"/>
+        </w:numPr>
+        <w:bidi w:val="0"/>
+        <w:rPr>
+          <w:rFonts w:ascii="David" w:eastAsiaTheme="minorEastAsia" w:hAnsi="David" w:cs="David"/>
+          <w:iCs/>
+        </w:rPr>
+      </w:pPr>
+      <w:r>
+        <w:rPr>
+          <w:rFonts w:ascii="David" w:eastAsiaTheme="minorEastAsia" w:hAnsi="David" w:cs="David"/>
+          <w:iCs/>
+        </w:rPr>
+        <w:t>unused_features.pop(best_feature)</w:t>
+      </w:r>
+    </w:p>
+    <w:p>
+      <w:pPr>
+        <w:pStyle w:val="ListParagraph"/>
+        <w:numPr>
+          <w:ilvl w:val="0"/>
+          <w:numId w:val="8"/>
+        </w:numPr>
+        <w:bidi w:val="0"/>
+        <w:rPr>
+          <w:rFonts w:ascii="David" w:eastAsiaTheme="minorEastAsia" w:hAnsi="David" w:cs="David"/>
+          <w:iCs/>
+        </w:rPr>
+      </w:pPr>
+      <w:r>
+        <w:rPr>
+          <w:rFonts w:ascii="David" w:eastAsiaTheme="minorEastAsia" w:hAnsi="David" w:cs="David"/>
+          <w:iCs/>
+        </w:rPr>
+        <w:t>return best_features</w:t>
+      </w:r>
+    </w:p>
+    <w:p>
+      <w:pPr>
+        <w:pStyle w:val="ListParagraph"/>
+        <w:bidi w:val="0"/>
+        <w:ind w:left="1080"/>
+        <w:rPr>
+          <w:rFonts w:ascii="David" w:eastAsiaTheme="minorEastAsia" w:hAnsi="David" w:cs="David" w:hint="cs"/>
+          <w:iCs/>
         </w:rPr>
       </w:pPr>
     </w:p>
@@ -8232,6 +9067,181 @@
 <file path=word/numbering.xml><?xml version="1.0" encoding="utf-8"?>
 <w:numbering xmlns:wpc="http://schemas.microsoft.com/office/word/2010/wordprocessingCanvas" xmlns:cx="http://schemas.microsoft.com/office/drawing/2014/chartex" xmlns:cx1="http://schemas.microsoft.com/office/drawing/2015/9/8/chartex" xmlns:cx2="http://schemas.microsoft.com/office/drawing/2015/10/21/chartex" xmlns:cx3="http://schemas.microsoft.com/office/drawing/2016/5/9/chartex" xmlns:cx4="http://schemas.microsoft.com/office/drawing/2016/5/10/chartex" xmlns:cx5="http://schemas.microsoft.com/office/drawing/2016/5/11/chartex" xmlns:cx6="http://schemas.microsoft.com/office/drawing/2016/5/12/chartex" xmlns:cx7="http://schemas.microsoft.com/office/drawing/2016/5/13/chartex" xmlns:cx8="http://schemas.microsoft.com/office/drawing/2016/5/14/chartex" xmlns:mc="http://schemas.openxmlformats.org/markup-compatibility/2006" xmlns:aink="http://schemas.microsoft.com/office/drawing/2016/ink" xmlns:am3d="http://schemas.microsoft.com/office/drawing/2017/model3d" xmlns:o="urn:schemas-microsoft-com:office:office" xmlns:r="http://schemas.openxmlformats.org/officeDocument/2006/relationships" xmlns:m="http://schemas.openxmlformats.org/officeDocument/2006/math" xmlns:v="urn:schemas-microsoft-com:vml" xmlns:wp14="http://schemas.microsoft.com/office/word/2010/wordprocessingDrawing" xmlns:wp="http://schemas.openxmlformats.org/drawingml/2006/wordprocessingDrawing" xmlns:w10="urn:schemas-microsoft-com:office:word" xmlns:w="http://schemas.openxmlformats.org/wordprocessingml/2006/main" xmlns:w14="http://schemas.microsoft.com/office/word/2010/wordml" xmlns:w15="http://schemas.microsoft.com/office/word/2012/wordml" xmlns:w16cex="http://schemas.microsoft.com/office/word/2018/wordml/cex" xmlns:w16cid="http://schemas.microsoft.com/office/word/2016/wordml/cid" xmlns:w16="http://schemas.microsoft.com/office/word/2018/wordml" xmlns:w16sdtdh="http://schemas.microsoft.com/office/word/2020/wordml/sdtdatahash" xmlns:w16se="http://schemas.microsoft.com/office/word/2015/wordml/symex" xmlns:wpg="http://schemas.microsoft.com/office/word/2010/wordprocessingGroup" xmlns:wpi="http://schemas.microsoft.com/office/word/2010/wordprocessingInk" xmlns:wne="http://schemas.microsoft.com/office/word/2006/wordml" xmlns:wps="http://schemas.microsoft.com/office/word/2010/wordprocessingShape" mc:Ignorable="w14 w15 w16se w16cid w16 w16cex w16sdtdh wp14">
   <w:abstractNum w:abstractNumId="0" w15:restartNumberingAfterBreak="0">
+    <w:nsid w:val="00DC3079"/>
+    <w:multiLevelType w:val="hybridMultilevel"/>
+    <w:tmpl w:val="657495D6"/>
+    <w:lvl w:ilvl="0" w:tplc="A7363538">
+      <w:start w:val="1"/>
+      <w:numFmt w:val="lowerLetter"/>
+      <w:lvlText w:val="%1)"/>
+      <w:lvlJc w:val="left"/>
+      <w:pPr>
+        <w:ind w:left="720" w:hanging="360"/>
+      </w:pPr>
+      <w:rPr>
+        <w:rFonts w:hint="default"/>
+      </w:rPr>
+    </w:lvl>
+    <w:lvl w:ilvl="1" w:tplc="04090011">
+      <w:start w:val="1"/>
+      <w:numFmt w:val="decimal"/>
+      <w:lvlText w:val="%2)"/>
+      <w:lvlJc w:val="left"/>
+      <w:pPr>
+        <w:ind w:left="1440" w:hanging="360"/>
+      </w:pPr>
+    </w:lvl>
+    <w:lvl w:ilvl="2" w:tplc="0409001B">
+      <w:start w:val="1"/>
+      <w:numFmt w:val="lowerRoman"/>
+      <w:lvlText w:val="%3."/>
+      <w:lvlJc w:val="right"/>
+      <w:pPr>
+        <w:ind w:left="2160" w:hanging="180"/>
+      </w:pPr>
+    </w:lvl>
+    <w:lvl w:ilvl="3" w:tplc="0409000F">
+      <w:start w:val="1"/>
+      <w:numFmt w:val="decimal"/>
+      <w:lvlText w:val="%4."/>
+      <w:lvlJc w:val="left"/>
+      <w:pPr>
+        <w:ind w:left="2880" w:hanging="360"/>
+      </w:pPr>
+    </w:lvl>
+    <w:lvl w:ilvl="4" w:tplc="04090019" w:tentative="1">
+      <w:start w:val="1"/>
+      <w:numFmt w:val="lowerLetter"/>
+      <w:lvlText w:val="%5."/>
+      <w:lvlJc w:val="left"/>
+      <w:pPr>
+        <w:ind w:left="3600" w:hanging="360"/>
+      </w:pPr>
+    </w:lvl>
+    <w:lvl w:ilvl="5" w:tplc="0409001B" w:tentative="1">
+      <w:start w:val="1"/>
+      <w:numFmt w:val="lowerRoman"/>
+      <w:lvlText w:val="%6."/>
+      <w:lvlJc w:val="right"/>
+      <w:pPr>
+        <w:ind w:left="4320" w:hanging="180"/>
+      </w:pPr>
+    </w:lvl>
+    <w:lvl w:ilvl="6" w:tplc="0409000F" w:tentative="1">
+      <w:start w:val="1"/>
+      <w:numFmt w:val="decimal"/>
+      <w:lvlText w:val="%7."/>
+      <w:lvlJc w:val="left"/>
+      <w:pPr>
+        <w:ind w:left="5040" w:hanging="360"/>
+      </w:pPr>
+    </w:lvl>
+    <w:lvl w:ilvl="7" w:tplc="04090019" w:tentative="1">
+      <w:start w:val="1"/>
+      <w:numFmt w:val="lowerLetter"/>
+      <w:lvlText w:val="%8."/>
+      <w:lvlJc w:val="left"/>
+      <w:pPr>
+        <w:ind w:left="5760" w:hanging="360"/>
+      </w:pPr>
+    </w:lvl>
+    <w:lvl w:ilvl="8" w:tplc="0409001B" w:tentative="1">
+      <w:start w:val="1"/>
+      <w:numFmt w:val="lowerRoman"/>
+      <w:lvlText w:val="%9."/>
+      <w:lvlJc w:val="right"/>
+      <w:pPr>
+        <w:ind w:left="6480" w:hanging="180"/>
+      </w:pPr>
+    </w:lvl>
+  </w:abstractNum>
+  <w:abstractNum w:abstractNumId="1" w15:restartNumberingAfterBreak="0">
+    <w:nsid w:val="2F9B76DA"/>
+    <w:multiLevelType w:val="hybridMultilevel"/>
+    <w:tmpl w:val="97B804D6"/>
+    <w:lvl w:ilvl="0" w:tplc="04090019">
+      <w:start w:val="1"/>
+      <w:numFmt w:val="lowerLetter"/>
+      <w:lvlText w:val="%1."/>
+      <w:lvlJc w:val="left"/>
+      <w:pPr>
+        <w:ind w:left="720" w:hanging="360"/>
+      </w:pPr>
+    </w:lvl>
+    <w:lvl w:ilvl="1" w:tplc="04090019" w:tentative="1">
+      <w:start w:val="1"/>
+      <w:numFmt w:val="lowerLetter"/>
+      <w:lvlText w:val="%2."/>
+      <w:lvlJc w:val="left"/>
+      <w:pPr>
+        <w:ind w:left="1440" w:hanging="360"/>
+      </w:pPr>
+    </w:lvl>
+    <w:lvl w:ilvl="2" w:tplc="0409001B" w:tentative="1">
+      <w:start w:val="1"/>
+      <w:numFmt w:val="lowerRoman"/>
+      <w:lvlText w:val="%3."/>
+      <w:lvlJc w:val="right"/>
+      <w:pPr>
+        <w:ind w:left="2160" w:hanging="180"/>
+      </w:pPr>
+    </w:lvl>
+    <w:lvl w:ilvl="3" w:tplc="0409000F" w:tentative="1">
+      <w:start w:val="1"/>
+      <w:numFmt w:val="decimal"/>
+      <w:lvlText w:val="%4."/>
+      <w:lvlJc w:val="left"/>
+      <w:pPr>
+        <w:ind w:left="2880" w:hanging="360"/>
+      </w:pPr>
+    </w:lvl>
+    <w:lvl w:ilvl="4" w:tplc="04090019" w:tentative="1">
+      <w:start w:val="1"/>
+      <w:numFmt w:val="lowerLetter"/>
+      <w:lvlText w:val="%5."/>
+      <w:lvlJc w:val="left"/>
+      <w:pPr>
+        <w:ind w:left="3600" w:hanging="360"/>
+      </w:pPr>
+    </w:lvl>
+    <w:lvl w:ilvl="5" w:tplc="0409001B" w:tentative="1">
+      <w:start w:val="1"/>
+      <w:numFmt w:val="lowerRoman"/>
+      <w:lvlText w:val="%6."/>
+      <w:lvlJc w:val="right"/>
+      <w:pPr>
+        <w:ind w:left="4320" w:hanging="180"/>
+      </w:pPr>
+    </w:lvl>
+    <w:lvl w:ilvl="6" w:tplc="0409000F" w:tentative="1">
+      <w:start w:val="1"/>
+      <w:numFmt w:val="decimal"/>
+      <w:lvlText w:val="%7."/>
+      <w:lvlJc w:val="left"/>
+      <w:pPr>
+        <w:ind w:left="5040" w:hanging="360"/>
+      </w:pPr>
+    </w:lvl>
+    <w:lvl w:ilvl="7" w:tplc="04090019" w:tentative="1">
+      <w:start w:val="1"/>
+      <w:numFmt w:val="lowerLetter"/>
+      <w:lvlText w:val="%8."/>
+      <w:lvlJc w:val="left"/>
+      <w:pPr>
+        <w:ind w:left="5760" w:hanging="360"/>
+      </w:pPr>
+    </w:lvl>
+    <w:lvl w:ilvl="8" w:tplc="0409001B" w:tentative="1">
+      <w:start w:val="1"/>
+      <w:numFmt w:val="lowerRoman"/>
+      <w:lvlText w:val="%9."/>
+      <w:lvlJc w:val="right"/>
+      <w:pPr>
+        <w:ind w:left="6480" w:hanging="180"/>
+      </w:pPr>
+    </w:lvl>
+  </w:abstractNum>
+  <w:abstractNum w:abstractNumId="2" w15:restartNumberingAfterBreak="0">
     <w:nsid w:val="2FA46B24"/>
     <w:multiLevelType w:val="hybridMultilevel"/>
     <w:tmpl w:val="083EA5B6"/>
@@ -8317,7 +9327,7 @@
       </w:pPr>
     </w:lvl>
   </w:abstractNum>
-  <w:abstractNum w:abstractNumId="1" w15:restartNumberingAfterBreak="0">
+  <w:abstractNum w:abstractNumId="3" w15:restartNumberingAfterBreak="0">
     <w:nsid w:val="33487E3F"/>
     <w:multiLevelType w:val="hybridMultilevel"/>
     <w:tmpl w:val="772A2CC8"/>
@@ -8403,10 +9413,10 @@
       </w:pPr>
     </w:lvl>
   </w:abstractNum>
-  <w:abstractNum w:abstractNumId="2" w15:restartNumberingAfterBreak="0">
+  <w:abstractNum w:abstractNumId="4" w15:restartNumberingAfterBreak="0">
     <w:nsid w:val="341B27B0"/>
     <w:multiLevelType w:val="hybridMultilevel"/>
-    <w:tmpl w:val="AE825E4C"/>
+    <w:tmpl w:val="BCBAD348"/>
     <w:lvl w:ilvl="0" w:tplc="AB08FAF6">
       <w:start w:val="2"/>
       <w:numFmt w:val="lowerLetter"/>
@@ -8492,7 +9502,7 @@
       </w:pPr>
     </w:lvl>
   </w:abstractNum>
-  <w:abstractNum w:abstractNumId="3" w15:restartNumberingAfterBreak="0">
+  <w:abstractNum w:abstractNumId="5" w15:restartNumberingAfterBreak="0">
     <w:nsid w:val="37C66A05"/>
     <w:multiLevelType w:val="hybridMultilevel"/>
     <w:tmpl w:val="058C2E7C"/>
@@ -8578,7 +9588,93 @@
       </w:pPr>
     </w:lvl>
   </w:abstractNum>
-  <w:abstractNum w:abstractNumId="4" w15:restartNumberingAfterBreak="0">
+  <w:abstractNum w:abstractNumId="6" w15:restartNumberingAfterBreak="0">
+    <w:nsid w:val="44C16149"/>
+    <w:multiLevelType w:val="hybridMultilevel"/>
+    <w:tmpl w:val="0F242E06"/>
+    <w:lvl w:ilvl="0" w:tplc="04090011">
+      <w:start w:val="1"/>
+      <w:numFmt w:val="decimal"/>
+      <w:lvlText w:val="%1)"/>
+      <w:lvlJc w:val="left"/>
+      <w:pPr>
+        <w:ind w:left="1080" w:hanging="360"/>
+      </w:pPr>
+    </w:lvl>
+    <w:lvl w:ilvl="1" w:tplc="04090019">
+      <w:start w:val="1"/>
+      <w:numFmt w:val="lowerLetter"/>
+      <w:lvlText w:val="%2."/>
+      <w:lvlJc w:val="left"/>
+      <w:pPr>
+        <w:ind w:left="1800" w:hanging="360"/>
+      </w:pPr>
+    </w:lvl>
+    <w:lvl w:ilvl="2" w:tplc="0409001B">
+      <w:start w:val="1"/>
+      <w:numFmt w:val="lowerRoman"/>
+      <w:lvlText w:val="%3."/>
+      <w:lvlJc w:val="right"/>
+      <w:pPr>
+        <w:ind w:left="2520" w:hanging="180"/>
+      </w:pPr>
+    </w:lvl>
+    <w:lvl w:ilvl="3" w:tplc="0409000F">
+      <w:start w:val="1"/>
+      <w:numFmt w:val="decimal"/>
+      <w:lvlText w:val="%4."/>
+      <w:lvlJc w:val="left"/>
+      <w:pPr>
+        <w:ind w:left="3240" w:hanging="360"/>
+      </w:pPr>
+    </w:lvl>
+    <w:lvl w:ilvl="4" w:tplc="04090019" w:tentative="1">
+      <w:start w:val="1"/>
+      <w:numFmt w:val="lowerLetter"/>
+      <w:lvlText w:val="%5."/>
+      <w:lvlJc w:val="left"/>
+      <w:pPr>
+        <w:ind w:left="3960" w:hanging="360"/>
+      </w:pPr>
+    </w:lvl>
+    <w:lvl w:ilvl="5" w:tplc="0409001B" w:tentative="1">
+      <w:start w:val="1"/>
+      <w:numFmt w:val="lowerRoman"/>
+      <w:lvlText w:val="%6."/>
+      <w:lvlJc w:val="right"/>
+      <w:pPr>
+        <w:ind w:left="4680" w:hanging="180"/>
+      </w:pPr>
+    </w:lvl>
+    <w:lvl w:ilvl="6" w:tplc="0409000F" w:tentative="1">
+      <w:start w:val="1"/>
+      <w:numFmt w:val="decimal"/>
+      <w:lvlText w:val="%7."/>
+      <w:lvlJc w:val="left"/>
+      <w:pPr>
+        <w:ind w:left="5400" w:hanging="360"/>
+      </w:pPr>
+    </w:lvl>
+    <w:lvl w:ilvl="7" w:tplc="04090019" w:tentative="1">
+      <w:start w:val="1"/>
+      <w:numFmt w:val="lowerLetter"/>
+      <w:lvlText w:val="%8."/>
+      <w:lvlJc w:val="left"/>
+      <w:pPr>
+        <w:ind w:left="6120" w:hanging="360"/>
+      </w:pPr>
+    </w:lvl>
+    <w:lvl w:ilvl="8" w:tplc="0409001B" w:tentative="1">
+      <w:start w:val="1"/>
+      <w:numFmt w:val="lowerRoman"/>
+      <w:lvlText w:val="%9."/>
+      <w:lvlJc w:val="right"/>
+      <w:pPr>
+        <w:ind w:left="6840" w:hanging="180"/>
+      </w:pPr>
+    </w:lvl>
+  </w:abstractNum>
+  <w:abstractNum w:abstractNumId="7" w15:restartNumberingAfterBreak="0">
     <w:nsid w:val="4CD13207"/>
     <w:multiLevelType w:val="hybridMultilevel"/>
     <w:tmpl w:val="FD4A940C"/>
@@ -8665,19 +9761,28 @@
     </w:lvl>
   </w:abstractNum>
   <w:num w:numId="1">
+    <w:abstractNumId w:val="3"/>
+  </w:num>
+  <w:num w:numId="2">
+    <w:abstractNumId w:val="7"/>
+  </w:num>
+  <w:num w:numId="3">
+    <w:abstractNumId w:val="4"/>
+  </w:num>
+  <w:num w:numId="4">
+    <w:abstractNumId w:val="2"/>
+  </w:num>
+  <w:num w:numId="5">
+    <w:abstractNumId w:val="5"/>
+  </w:num>
+  <w:num w:numId="6">
     <w:abstractNumId w:val="1"/>
   </w:num>
-  <w:num w:numId="2">
-    <w:abstractNumId w:val="4"/>
-  </w:num>
-  <w:num w:numId="3">
-    <w:abstractNumId w:val="2"/>
-  </w:num>
-  <w:num w:numId="4">
+  <w:num w:numId="7">
     <w:abstractNumId w:val="0"/>
   </w:num>
-  <w:num w:numId="5">
-    <w:abstractNumId w:val="3"/>
+  <w:num w:numId="8">
+    <w:abstractNumId w:val="6"/>
   </w:num>
 </w:numbering>
 </file>
@@ -9089,6 +10194,7 @@
   <w:style w:type="character" w:default="1" w:styleId="DefaultParagraphFont">
     <w:name w:val="Default Paragraph Font"/>
     <w:uiPriority w:val="1"/>
+    <w:semiHidden/>
     <w:unhideWhenUsed/>
   </w:style>
   <w:style w:type="table" w:default="1" w:styleId="TableNormal">

</xml_diff>

<commit_message>
fixed q2 part a and made sure all code runs, ready for turn in
</commit_message>
<xml_diff>
--- a/hw3-documentation.docx
+++ b/hw3-documentation.docx
@@ -3293,7 +3293,6 @@
         <w:rPr>
           <w:rFonts w:ascii="David" w:eastAsiaTheme="minorEastAsia" w:hAnsi="David" w:cs="David"/>
           <w:i/>
-          <w:rtl/>
         </w:rPr>
       </w:pPr>
       <w:r>
@@ -3319,15 +3318,113 @@
         <w:rPr>
           <w:rFonts w:ascii="David" w:eastAsiaTheme="minorEastAsia" w:hAnsi="David" w:cs="David"/>
           <w:i/>
-          <w:rtl/>
-        </w:rPr>
-      </w:pPr>
-      <w:r>
-        <w:rPr>
-          <w:rFonts w:ascii="David" w:eastAsiaTheme="minorEastAsia" w:hAnsi="David" w:cs="David" w:hint="cs"/>
-          <w:i/>
-          <w:rtl/>
-        </w:rPr>
+        </w:rPr>
+      </w:pPr>
+    </w:p>
+    <w:p>
+      <w:pPr>
+        <w:rPr>
+          <w:rFonts w:ascii="David" w:eastAsiaTheme="minorEastAsia" w:hAnsi="David" w:cs="David"/>
+          <w:i/>
+        </w:rPr>
+      </w:pPr>
+    </w:p>
+    <w:p>
+      <w:pPr>
+        <w:rPr>
+          <w:rFonts w:ascii="David" w:eastAsiaTheme="minorEastAsia" w:hAnsi="David" w:cs="David"/>
+          <w:i/>
+        </w:rPr>
+      </w:pPr>
+    </w:p>
+    <w:p>
+      <w:pPr>
+        <w:rPr>
+          <w:rFonts w:ascii="David" w:eastAsiaTheme="minorEastAsia" w:hAnsi="David" w:cs="David"/>
+          <w:i/>
+        </w:rPr>
+      </w:pPr>
+    </w:p>
+    <w:p>
+      <w:pPr>
+        <w:rPr>
+          <w:rFonts w:ascii="David" w:eastAsiaTheme="minorEastAsia" w:hAnsi="David" w:cs="David"/>
+          <w:i/>
+        </w:rPr>
+      </w:pPr>
+    </w:p>
+    <w:p>
+      <w:pPr>
+        <w:rPr>
+          <w:rFonts w:ascii="David" w:eastAsiaTheme="minorEastAsia" w:hAnsi="David" w:cs="David"/>
+          <w:i/>
+        </w:rPr>
+      </w:pPr>
+    </w:p>
+    <w:p>
+      <w:pPr>
+        <w:rPr>
+          <w:rFonts w:ascii="David" w:eastAsiaTheme="minorEastAsia" w:hAnsi="David" w:cs="David"/>
+          <w:i/>
+        </w:rPr>
+      </w:pPr>
+    </w:p>
+    <w:p>
+      <w:pPr>
+        <w:rPr>
+          <w:rFonts w:ascii="David" w:eastAsiaTheme="minorEastAsia" w:hAnsi="David" w:cs="David"/>
+          <w:i/>
+        </w:rPr>
+      </w:pPr>
+    </w:p>
+    <w:p>
+      <w:pPr>
+        <w:rPr>
+          <w:rFonts w:ascii="David" w:eastAsiaTheme="minorEastAsia" w:hAnsi="David" w:cs="David"/>
+          <w:i/>
+        </w:rPr>
+      </w:pPr>
+    </w:p>
+    <w:p>
+      <w:pPr>
+        <w:rPr>
+          <w:rFonts w:ascii="David" w:eastAsiaTheme="minorEastAsia" w:hAnsi="David" w:cs="David"/>
+          <w:i/>
+        </w:rPr>
+      </w:pPr>
+    </w:p>
+    <w:p>
+      <w:pPr>
+        <w:rPr>
+          <w:rFonts w:ascii="David" w:eastAsiaTheme="minorEastAsia" w:hAnsi="David" w:cs="David"/>
+          <w:i/>
+        </w:rPr>
+      </w:pPr>
+    </w:p>
+    <w:p>
+      <w:pPr>
+        <w:rPr>
+          <w:rFonts w:ascii="David" w:eastAsiaTheme="minorEastAsia" w:hAnsi="David" w:cs="David"/>
+          <w:i/>
+          <w:rtl/>
+        </w:rPr>
+      </w:pPr>
+    </w:p>
+    <w:p>
+      <w:pPr>
+        <w:rPr>
+          <w:rFonts w:ascii="David" w:eastAsiaTheme="minorEastAsia" w:hAnsi="David" w:cs="David"/>
+          <w:i/>
+          <w:rtl/>
+        </w:rPr>
+      </w:pPr>
+      <w:r>
+        <w:rPr>
+          <w:rFonts w:ascii="David" w:eastAsiaTheme="minorEastAsia" w:hAnsi="David" w:cs="David" w:hint="cs"/>
+          <w:i/>
+          <w:rtl/>
+        </w:rPr>
+        <w:lastRenderedPageBreak/>
         <w:t>שאלה 2)</w:t>
       </w:r>
     </w:p>
@@ -3466,7 +3563,7 @@
                   <w:rPr>
                     <w:rFonts w:ascii="Cambria Math" w:eastAsiaTheme="minorEastAsia" w:hAnsi="Cambria Math" w:cs="David"/>
                   </w:rPr>
-                  <m:t xml:space="preserve">0 | </m:t>
+                  <m:t xml:space="preserve">0        | </m:t>
                 </m:r>
                 <m:sSub>
                   <m:sSubPr>
@@ -3482,7 +3579,7 @@
                       <w:rPr>
                         <w:rFonts w:ascii="Cambria Math" w:eastAsiaTheme="minorEastAsia" w:hAnsi="Cambria Math" w:cs="David"/>
                       </w:rPr>
-                      <m:t>v</m:t>
+                      <m:t xml:space="preserve">  v</m:t>
                     </m:r>
                   </m:e>
                   <m:sub>
@@ -3498,38 +3595,6 @@
                   <w:rPr>
                     <w:rFonts w:ascii="Cambria Math" w:eastAsiaTheme="minorEastAsia" w:hAnsi="Cambria Math" w:cs="David"/>
                   </w:rPr>
-                  <m:t xml:space="preserve">≤5 or </m:t>
-                </m:r>
-                <m:sSub>
-                  <m:sSubPr>
-                    <m:ctrlPr>
-                      <w:rPr>
-                        <w:rFonts w:ascii="Cambria Math" w:eastAsiaTheme="minorEastAsia" w:hAnsi="Cambria Math" w:cs="David"/>
-                        <w:i/>
-                      </w:rPr>
-                    </m:ctrlPr>
-                  </m:sSubPr>
-                  <m:e>
-                    <m:r>
-                      <w:rPr>
-                        <w:rFonts w:ascii="Cambria Math" w:eastAsiaTheme="minorEastAsia" w:hAnsi="Cambria Math" w:cs="David"/>
-                      </w:rPr>
-                      <m:t>v</m:t>
-                    </m:r>
-                  </m:e>
-                  <m:sub>
-                    <m:r>
-                      <w:rPr>
-                        <w:rFonts w:ascii="Cambria Math" w:eastAsiaTheme="minorEastAsia" w:hAnsi="Cambria Math" w:cs="David"/>
-                      </w:rPr>
-                      <m:t>2</m:t>
-                    </m:r>
-                  </m:sub>
-                </m:sSub>
-                <m:r>
-                  <w:rPr>
-                    <w:rFonts w:ascii="Cambria Math" w:eastAsiaTheme="minorEastAsia" w:hAnsi="Cambria Math" w:cs="David"/>
-                  </w:rPr>
                   <m:t>≤5</m:t>
                 </m:r>
               </m:e>
@@ -3538,7 +3603,7 @@
                   <w:rPr>
                     <w:rFonts w:ascii="Cambria Math" w:eastAsiaTheme="minorEastAsia" w:hAnsi="Cambria Math" w:cs="David"/>
                   </w:rPr>
-                  <m:t>1             | otherwise</m:t>
+                  <m:t>1  | otherwise</m:t>
                 </m:r>
               </m:e>
             </m:eqArr>
@@ -3679,7 +3744,91 @@
                     <w:rPr>
                       <w:rFonts w:ascii="Cambria Math" w:eastAsiaTheme="minorEastAsia" w:hAnsi="Cambria Math" w:cs="David"/>
                     </w:rPr>
-                    <m:t>4.9,5.6</m:t>
+                    <m:t>5.6,5.6</m:t>
+                  </m:r>
+                </m:e>
+              </m:d>
+              <m:r>
+                <w:rPr>
+                  <w:rFonts w:ascii="Cambria Math" w:eastAsiaTheme="minorEastAsia" w:hAnsi="Cambria Math" w:cs="David"/>
+                </w:rPr>
+                <m:t>,1</m:t>
+              </m:r>
+            </m:e>
+          </m:d>
+          <m:r>
+            <w:rPr>
+              <w:rFonts w:ascii="Cambria Math" w:eastAsiaTheme="minorEastAsia" w:hAnsi="Cambria Math" w:cs="David"/>
+            </w:rPr>
+            <m:t>,</m:t>
+          </m:r>
+          <m:d>
+            <m:dPr>
+              <m:ctrlPr>
+                <w:rPr>
+                  <w:rFonts w:ascii="Cambria Math" w:eastAsiaTheme="minorEastAsia" w:hAnsi="Cambria Math" w:cs="David"/>
+                  <w:i/>
+                </w:rPr>
+              </m:ctrlPr>
+            </m:dPr>
+            <m:e>
+              <m:d>
+                <m:dPr>
+                  <m:ctrlPr>
+                    <w:rPr>
+                      <w:rFonts w:ascii="Cambria Math" w:eastAsiaTheme="minorEastAsia" w:hAnsi="Cambria Math" w:cs="David"/>
+                      <w:i/>
+                    </w:rPr>
+                  </m:ctrlPr>
+                </m:dPr>
+                <m:e>
+                  <m:r>
+                    <w:rPr>
+                      <w:rFonts w:ascii="Cambria Math" w:eastAsiaTheme="minorEastAsia" w:hAnsi="Cambria Math" w:cs="David"/>
+                    </w:rPr>
+                    <m:t>5.65,5.65</m:t>
+                  </m:r>
+                </m:e>
+              </m:d>
+              <m:r>
+                <w:rPr>
+                  <w:rFonts w:ascii="Cambria Math" w:eastAsiaTheme="minorEastAsia" w:hAnsi="Cambria Math" w:cs="David"/>
+                </w:rPr>
+                <m:t>,1</m:t>
+              </m:r>
+            </m:e>
+          </m:d>
+          <m:r>
+            <w:rPr>
+              <w:rFonts w:ascii="Cambria Math" w:eastAsiaTheme="minorEastAsia" w:hAnsi="Cambria Math" w:cs="David"/>
+            </w:rPr>
+            <m:t>,</m:t>
+          </m:r>
+          <m:d>
+            <m:dPr>
+              <m:ctrlPr>
+                <w:rPr>
+                  <w:rFonts w:ascii="Cambria Math" w:eastAsiaTheme="minorEastAsia" w:hAnsi="Cambria Math" w:cs="David"/>
+                  <w:i/>
+                </w:rPr>
+              </m:ctrlPr>
+            </m:dPr>
+            <m:e>
+              <m:d>
+                <m:dPr>
+                  <m:ctrlPr>
+                    <w:rPr>
+                      <w:rFonts w:ascii="Cambria Math" w:eastAsiaTheme="minorEastAsia" w:hAnsi="Cambria Math" w:cs="David"/>
+                      <w:i/>
+                    </w:rPr>
+                  </m:ctrlPr>
+                </m:dPr>
+                <m:e>
+                  <m:r>
+                    <w:rPr>
+                      <w:rFonts w:ascii="Cambria Math" w:eastAsiaTheme="minorEastAsia" w:hAnsi="Cambria Math" w:cs="David"/>
+                    </w:rPr>
+                    <m:t>1,1</m:t>
                   </m:r>
                 </m:e>
               </m:d>
@@ -3721,7 +3870,7 @@
                     <w:rPr>
                       <w:rFonts w:ascii="Cambria Math" w:eastAsiaTheme="minorEastAsia" w:hAnsi="Cambria Math" w:cs="David"/>
                     </w:rPr>
-                    <m:t>5.6,4.9</m:t>
+                    <m:t>2,2</m:t>
                   </m:r>
                 </m:e>
               </m:d>
@@ -3729,91 +3878,7 @@
                 <w:rPr>
                   <w:rFonts w:ascii="Cambria Math" w:eastAsiaTheme="minorEastAsia" w:hAnsi="Cambria Math" w:cs="David"/>
                 </w:rPr>
-                <m:t>,1</m:t>
-              </m:r>
-            </m:e>
-          </m:d>
-          <m:r>
-            <w:rPr>
-              <w:rFonts w:ascii="Cambria Math" w:eastAsiaTheme="minorEastAsia" w:hAnsi="Cambria Math" w:cs="David"/>
-            </w:rPr>
-            <m:t>,</m:t>
-          </m:r>
-          <m:d>
-            <m:dPr>
-              <m:ctrlPr>
-                <w:rPr>
-                  <w:rFonts w:ascii="Cambria Math" w:eastAsiaTheme="minorEastAsia" w:hAnsi="Cambria Math" w:cs="David"/>
-                  <w:i/>
-                </w:rPr>
-              </m:ctrlPr>
-            </m:dPr>
-            <m:e>
-              <m:d>
-                <m:dPr>
-                  <m:ctrlPr>
-                    <w:rPr>
-                      <w:rFonts w:ascii="Cambria Math" w:eastAsiaTheme="minorEastAsia" w:hAnsi="Cambria Math" w:cs="David"/>
-                      <w:i/>
-                    </w:rPr>
-                  </m:ctrlPr>
-                </m:dPr>
-                <m:e>
-                  <m:r>
-                    <w:rPr>
-                      <w:rFonts w:ascii="Cambria Math" w:eastAsiaTheme="minorEastAsia" w:hAnsi="Cambria Math" w:cs="David"/>
-                    </w:rPr>
-                    <m:t>4,2</m:t>
-                  </m:r>
-                </m:e>
-              </m:d>
-              <m:r>
-                <w:rPr>
-                  <w:rFonts w:ascii="Cambria Math" w:eastAsiaTheme="minorEastAsia" w:hAnsi="Cambria Math" w:cs="David"/>
-                </w:rPr>
-                <m:t>,1</m:t>
-              </m:r>
-            </m:e>
-          </m:d>
-          <m:r>
-            <w:rPr>
-              <w:rFonts w:ascii="Cambria Math" w:eastAsiaTheme="minorEastAsia" w:hAnsi="Cambria Math" w:cs="David"/>
-            </w:rPr>
-            <m:t>,</m:t>
-          </m:r>
-          <m:d>
-            <m:dPr>
-              <m:ctrlPr>
-                <w:rPr>
-                  <w:rFonts w:ascii="Cambria Math" w:eastAsiaTheme="minorEastAsia" w:hAnsi="Cambria Math" w:cs="David"/>
-                  <w:i/>
-                </w:rPr>
-              </m:ctrlPr>
-            </m:dPr>
-            <m:e>
-              <m:d>
-                <m:dPr>
-                  <m:ctrlPr>
-                    <w:rPr>
-                      <w:rFonts w:ascii="Cambria Math" w:eastAsiaTheme="minorEastAsia" w:hAnsi="Cambria Math" w:cs="David"/>
-                      <w:i/>
-                    </w:rPr>
-                  </m:ctrlPr>
-                </m:dPr>
-                <m:e>
-                  <m:r>
-                    <w:rPr>
-                      <w:rFonts w:ascii="Cambria Math" w:eastAsiaTheme="minorEastAsia" w:hAnsi="Cambria Math" w:cs="David"/>
-                    </w:rPr>
-                    <m:t>2,4</m:t>
-                  </m:r>
-                </m:e>
-              </m:d>
-              <m:r>
-                <w:rPr>
-                  <w:rFonts w:ascii="Cambria Math" w:eastAsiaTheme="minorEastAsia" w:hAnsi="Cambria Math" w:cs="David"/>
-                </w:rPr>
-                <m:t>,1</m:t>
+                <m:t>,0</m:t>
               </m:r>
             </m:e>
           </m:d>
@@ -3938,6 +4003,16 @@
           <w:rtl/>
         </w:rPr>
       </w:pPr>
+    </w:p>
+    <w:p>
+      <w:pPr>
+        <w:pStyle w:val="ListParagraph"/>
+        <w:rPr>
+          <w:rFonts w:ascii="David" w:eastAsiaTheme="minorEastAsia" w:hAnsi="David" w:cs="David"/>
+          <w:i/>
+          <w:rtl/>
+        </w:rPr>
+      </w:pPr>
       <w:r>
         <w:rPr>
           <w:rFonts w:ascii="David" w:eastAsiaTheme="minorEastAsia" w:hAnsi="David" w:cs="David"/>
@@ -3945,18 +4020,18 @@
           <w:noProof/>
         </w:rPr>
         <w:drawing>
-          <wp:anchor distT="0" distB="0" distL="114300" distR="114300" simplePos="0" relativeHeight="251659264" behindDoc="0" locked="0" layoutInCell="1" allowOverlap="1" wp14:anchorId="7CFCC578" wp14:editId="16BF796C">
+          <wp:anchor distT="0" distB="0" distL="114300" distR="114300" simplePos="0" relativeHeight="251667456" behindDoc="0" locked="0" layoutInCell="1" allowOverlap="1" wp14:anchorId="55038151" wp14:editId="5878F4DA">
             <wp:simplePos x="0" y="0"/>
-            <wp:positionH relativeFrom="column">
-              <wp:posOffset>2933700</wp:posOffset>
+            <wp:positionH relativeFrom="margin">
+              <wp:posOffset>3333750</wp:posOffset>
             </wp:positionH>
             <wp:positionV relativeFrom="paragraph">
-              <wp:posOffset>78105</wp:posOffset>
+              <wp:posOffset>100330</wp:posOffset>
             </wp:positionV>
-            <wp:extent cx="2014075" cy="1838325"/>
-            <wp:effectExtent l="0" t="0" r="5715" b="0"/>
+            <wp:extent cx="2249294" cy="1704975"/>
+            <wp:effectExtent l="0" t="0" r="0" b="0"/>
             <wp:wrapNone/>
-            <wp:docPr id="2" name="Picture 2"/>
+            <wp:docPr id="5" name="Picture 5"/>
             <wp:cNvGraphicFramePr>
               <a:graphicFrameLocks xmlns:a="http://schemas.openxmlformats.org/drawingml/2006/main" noChangeAspect="1"/>
             </wp:cNvGraphicFramePr>
@@ -3964,7 +4039,7 @@
               <a:graphicData uri="http://schemas.openxmlformats.org/drawingml/2006/picture">
                 <pic:pic xmlns:pic="http://schemas.openxmlformats.org/drawingml/2006/picture">
                   <pic:nvPicPr>
-                    <pic:cNvPr id="0" name="Picture 2"/>
+                    <pic:cNvPr id="0" name="Picture 3"/>
                     <pic:cNvPicPr>
                       <a:picLocks noChangeAspect="1" noChangeArrowheads="1"/>
                     </pic:cNvPicPr>
@@ -3985,7 +4060,7 @@
                   <pic:spPr bwMode="auto">
                     <a:xfrm>
                       <a:off x="0" y="0"/>
-                      <a:ext cx="2018014" cy="1841920"/>
+                      <a:ext cx="2252095" cy="1707098"/>
                     </a:xfrm>
                     <a:prstGeom prst="rect">
                       <a:avLst/>
@@ -4004,6 +4079,16 @@
           </wp:anchor>
         </w:drawing>
       </w:r>
+    </w:p>
+    <w:p>
+      <w:pPr>
+        <w:pStyle w:val="ListParagraph"/>
+        <w:rPr>
+          <w:rFonts w:ascii="David" w:eastAsiaTheme="minorEastAsia" w:hAnsi="David" w:cs="David"/>
+          <w:i/>
+          <w:rtl/>
+        </w:rPr>
+      </w:pPr>
       <w:r>
         <w:rPr>
           <w:rFonts w:ascii="David" w:eastAsiaTheme="minorEastAsia" w:hAnsi="David" w:cs="David"/>
@@ -4011,18 +4096,18 @@
           <w:noProof/>
         </w:rPr>
         <w:drawing>
-          <wp:anchor distT="0" distB="0" distL="114300" distR="114300" simplePos="0" relativeHeight="251660288" behindDoc="0" locked="0" layoutInCell="1" allowOverlap="1" wp14:anchorId="5FE12CA3" wp14:editId="75F75ADF">
+          <wp:anchor distT="0" distB="0" distL="114300" distR="114300" simplePos="0" relativeHeight="251666432" behindDoc="0" locked="0" layoutInCell="1" allowOverlap="1" wp14:anchorId="167316AC" wp14:editId="5AB4ADA8">
             <wp:simplePos x="0" y="0"/>
-            <wp:positionH relativeFrom="column">
-              <wp:posOffset>-219075</wp:posOffset>
+            <wp:positionH relativeFrom="margin">
+              <wp:align>left</wp:align>
             </wp:positionH>
             <wp:positionV relativeFrom="paragraph">
-              <wp:posOffset>154305</wp:posOffset>
+              <wp:posOffset>11430</wp:posOffset>
             </wp:positionV>
-            <wp:extent cx="2968435" cy="1784350"/>
-            <wp:effectExtent l="0" t="0" r="3810" b="6350"/>
+            <wp:extent cx="2905125" cy="1895475"/>
+            <wp:effectExtent l="0" t="0" r="0" b="9525"/>
             <wp:wrapNone/>
-            <wp:docPr id="3" name="Picture 3"/>
+            <wp:docPr id="4" name="Picture 4"/>
             <wp:cNvGraphicFramePr>
               <a:graphicFrameLocks xmlns:a="http://schemas.openxmlformats.org/drawingml/2006/main" noChangeAspect="1"/>
             </wp:cNvGraphicFramePr>
@@ -4030,13 +4115,13 @@
               <a:graphicData uri="http://schemas.openxmlformats.org/drawingml/2006/picture">
                 <pic:pic xmlns:pic="http://schemas.openxmlformats.org/drawingml/2006/picture">
                   <pic:nvPicPr>
-                    <pic:cNvPr id="0" name="Picture 3"/>
+                    <pic:cNvPr id="0" name="Picture 2"/>
                     <pic:cNvPicPr>
                       <a:picLocks noChangeAspect="1" noChangeArrowheads="1"/>
                     </pic:cNvPicPr>
                   </pic:nvPicPr>
                   <pic:blipFill>
-                    <a:blip r:embed="rId8" cstate="print">
+                    <a:blip r:embed="rId8">
                       <a:extLst>
                         <a:ext uri="{28A0092B-C50C-407E-A947-70E740481C1C}">
                           <a14:useLocalDpi xmlns:a14="http://schemas.microsoft.com/office/drawing/2010/main" val="0"/>
@@ -4051,7 +4136,7 @@
                   <pic:spPr bwMode="auto">
                     <a:xfrm>
                       <a:off x="0" y="0"/>
-                      <a:ext cx="2968435" cy="1784350"/>
+                      <a:ext cx="2905647" cy="1895816"/>
                     </a:xfrm>
                     <a:prstGeom prst="rect">
                       <a:avLst/>
@@ -4070,26 +4155,6 @@
           </wp:anchor>
         </w:drawing>
       </w:r>
-    </w:p>
-    <w:p>
-      <w:pPr>
-        <w:pStyle w:val="ListParagraph"/>
-        <w:rPr>
-          <w:rFonts w:ascii="David" w:eastAsiaTheme="minorEastAsia" w:hAnsi="David" w:cs="David"/>
-          <w:i/>
-          <w:rtl/>
-        </w:rPr>
-      </w:pPr>
-    </w:p>
-    <w:p>
-      <w:pPr>
-        <w:pStyle w:val="ListParagraph"/>
-        <w:rPr>
-          <w:rFonts w:ascii="David" w:eastAsiaTheme="minorEastAsia" w:hAnsi="David" w:cs="David"/>
-          <w:i/>
-          <w:rtl/>
-        </w:rPr>
-      </w:pPr>
     </w:p>
     <w:p>
       <w:pPr>
@@ -5031,6 +5096,150 @@
         <w:rPr>
           <w:rFonts w:ascii="David" w:eastAsiaTheme="minorEastAsia" w:hAnsi="David" w:cs="David"/>
           <w:i/>
+        </w:rPr>
+      </w:pPr>
+    </w:p>
+    <w:p>
+      <w:pPr>
+        <w:pStyle w:val="ListParagraph"/>
+        <w:rPr>
+          <w:rFonts w:ascii="David" w:eastAsiaTheme="minorEastAsia" w:hAnsi="David" w:cs="David"/>
+          <w:i/>
+        </w:rPr>
+      </w:pPr>
+    </w:p>
+    <w:p>
+      <w:pPr>
+        <w:pStyle w:val="ListParagraph"/>
+        <w:rPr>
+          <w:rFonts w:ascii="David" w:eastAsiaTheme="minorEastAsia" w:hAnsi="David" w:cs="David"/>
+          <w:i/>
+        </w:rPr>
+      </w:pPr>
+    </w:p>
+    <w:p>
+      <w:pPr>
+        <w:pStyle w:val="ListParagraph"/>
+        <w:rPr>
+          <w:rFonts w:ascii="David" w:eastAsiaTheme="minorEastAsia" w:hAnsi="David" w:cs="David"/>
+          <w:i/>
+        </w:rPr>
+      </w:pPr>
+    </w:p>
+    <w:p>
+      <w:pPr>
+        <w:pStyle w:val="ListParagraph"/>
+        <w:rPr>
+          <w:rFonts w:ascii="David" w:eastAsiaTheme="minorEastAsia" w:hAnsi="David" w:cs="David"/>
+          <w:i/>
+        </w:rPr>
+      </w:pPr>
+    </w:p>
+    <w:p>
+      <w:pPr>
+        <w:pStyle w:val="ListParagraph"/>
+        <w:rPr>
+          <w:rFonts w:ascii="David" w:eastAsiaTheme="minorEastAsia" w:hAnsi="David" w:cs="David"/>
+          <w:i/>
+        </w:rPr>
+      </w:pPr>
+    </w:p>
+    <w:p>
+      <w:pPr>
+        <w:pStyle w:val="ListParagraph"/>
+        <w:rPr>
+          <w:rFonts w:ascii="David" w:eastAsiaTheme="minorEastAsia" w:hAnsi="David" w:cs="David"/>
+          <w:i/>
+        </w:rPr>
+      </w:pPr>
+    </w:p>
+    <w:p>
+      <w:pPr>
+        <w:pStyle w:val="ListParagraph"/>
+        <w:rPr>
+          <w:rFonts w:ascii="David" w:eastAsiaTheme="minorEastAsia" w:hAnsi="David" w:cs="David"/>
+          <w:i/>
+        </w:rPr>
+      </w:pPr>
+    </w:p>
+    <w:p>
+      <w:pPr>
+        <w:pStyle w:val="ListParagraph"/>
+        <w:rPr>
+          <w:rFonts w:ascii="David" w:eastAsiaTheme="minorEastAsia" w:hAnsi="David" w:cs="David"/>
+          <w:i/>
+        </w:rPr>
+      </w:pPr>
+    </w:p>
+    <w:p>
+      <w:pPr>
+        <w:pStyle w:val="ListParagraph"/>
+        <w:rPr>
+          <w:rFonts w:ascii="David" w:eastAsiaTheme="minorEastAsia" w:hAnsi="David" w:cs="David"/>
+          <w:i/>
+        </w:rPr>
+      </w:pPr>
+    </w:p>
+    <w:p>
+      <w:pPr>
+        <w:pStyle w:val="ListParagraph"/>
+        <w:rPr>
+          <w:rFonts w:ascii="David" w:eastAsiaTheme="minorEastAsia" w:hAnsi="David" w:cs="David"/>
+          <w:i/>
+        </w:rPr>
+      </w:pPr>
+    </w:p>
+    <w:p>
+      <w:pPr>
+        <w:pStyle w:val="ListParagraph"/>
+        <w:rPr>
+          <w:rFonts w:ascii="David" w:eastAsiaTheme="minorEastAsia" w:hAnsi="David" w:cs="David"/>
+          <w:i/>
+        </w:rPr>
+      </w:pPr>
+    </w:p>
+    <w:p>
+      <w:pPr>
+        <w:pStyle w:val="ListParagraph"/>
+        <w:rPr>
+          <w:rFonts w:ascii="David" w:eastAsiaTheme="minorEastAsia" w:hAnsi="David" w:cs="David"/>
+          <w:i/>
+        </w:rPr>
+      </w:pPr>
+    </w:p>
+    <w:p>
+      <w:pPr>
+        <w:pStyle w:val="ListParagraph"/>
+        <w:rPr>
+          <w:rFonts w:ascii="David" w:eastAsiaTheme="minorEastAsia" w:hAnsi="David" w:cs="David"/>
+          <w:i/>
+        </w:rPr>
+      </w:pPr>
+    </w:p>
+    <w:p>
+      <w:pPr>
+        <w:pStyle w:val="ListParagraph"/>
+        <w:rPr>
+          <w:rFonts w:ascii="David" w:eastAsiaTheme="minorEastAsia" w:hAnsi="David" w:cs="David"/>
+          <w:i/>
+        </w:rPr>
+      </w:pPr>
+    </w:p>
+    <w:p>
+      <w:pPr>
+        <w:pStyle w:val="ListParagraph"/>
+        <w:rPr>
+          <w:rFonts w:ascii="David" w:eastAsiaTheme="minorEastAsia" w:hAnsi="David" w:cs="David"/>
+          <w:i/>
+        </w:rPr>
+      </w:pPr>
+    </w:p>
+    <w:p>
+      <w:pPr>
+        <w:pStyle w:val="ListParagraph"/>
+        <w:rPr>
+          <w:rFonts w:ascii="David" w:eastAsiaTheme="minorEastAsia" w:hAnsi="David" w:cs="David"/>
+          <w:i/>
           <w:rtl/>
         </w:rPr>
       </w:pPr>
@@ -5053,6 +5262,7 @@
           <w:i/>
           <w:rtl/>
         </w:rPr>
+        <w:lastRenderedPageBreak/>
         <w:t xml:space="preserve">נגדיר סיווג מטרה </w:t>
       </w:r>
       <m:oMath>
@@ -6466,34 +6676,233 @@
         <w:rPr>
           <w:rFonts w:ascii="David" w:eastAsiaTheme="minorEastAsia" w:hAnsi="David" w:cs="David"/>
           <w:i/>
-          <w:rtl/>
-        </w:rPr>
-      </w:pPr>
-    </w:p>
-    <w:p>
-      <w:pPr>
-        <w:pStyle w:val="ListParagraph"/>
-        <w:rPr>
-          <w:rFonts w:ascii="David" w:eastAsiaTheme="minorEastAsia" w:hAnsi="David" w:cs="David"/>
-          <w:i/>
-          <w:rtl/>
-        </w:rPr>
-      </w:pPr>
-    </w:p>
-    <w:p>
-      <w:pPr>
-        <w:rPr>
-          <w:rFonts w:ascii="David" w:eastAsiaTheme="minorEastAsia" w:hAnsi="David" w:cs="David"/>
-          <w:i/>
-          <w:rtl/>
-        </w:rPr>
-      </w:pPr>
-      <w:r>
-        <w:rPr>
-          <w:rFonts w:ascii="David" w:eastAsiaTheme="minorEastAsia" w:hAnsi="David" w:cs="David" w:hint="cs"/>
-          <w:i/>
-          <w:rtl/>
-        </w:rPr>
+        </w:rPr>
+      </w:pPr>
+    </w:p>
+    <w:p>
+      <w:pPr>
+        <w:pStyle w:val="ListParagraph"/>
+        <w:rPr>
+          <w:rFonts w:ascii="David" w:eastAsiaTheme="minorEastAsia" w:hAnsi="David" w:cs="David"/>
+          <w:i/>
+        </w:rPr>
+      </w:pPr>
+    </w:p>
+    <w:p>
+      <w:pPr>
+        <w:pStyle w:val="ListParagraph"/>
+        <w:rPr>
+          <w:rFonts w:ascii="David" w:eastAsiaTheme="minorEastAsia" w:hAnsi="David" w:cs="David"/>
+          <w:i/>
+        </w:rPr>
+      </w:pPr>
+    </w:p>
+    <w:p>
+      <w:pPr>
+        <w:pStyle w:val="ListParagraph"/>
+        <w:rPr>
+          <w:rFonts w:ascii="David" w:eastAsiaTheme="minorEastAsia" w:hAnsi="David" w:cs="David"/>
+          <w:i/>
+        </w:rPr>
+      </w:pPr>
+    </w:p>
+    <w:p>
+      <w:pPr>
+        <w:pStyle w:val="ListParagraph"/>
+        <w:rPr>
+          <w:rFonts w:ascii="David" w:eastAsiaTheme="minorEastAsia" w:hAnsi="David" w:cs="David"/>
+          <w:i/>
+        </w:rPr>
+      </w:pPr>
+    </w:p>
+    <w:p>
+      <w:pPr>
+        <w:pStyle w:val="ListParagraph"/>
+        <w:rPr>
+          <w:rFonts w:ascii="David" w:eastAsiaTheme="minorEastAsia" w:hAnsi="David" w:cs="David"/>
+          <w:i/>
+        </w:rPr>
+      </w:pPr>
+    </w:p>
+    <w:p>
+      <w:pPr>
+        <w:pStyle w:val="ListParagraph"/>
+        <w:rPr>
+          <w:rFonts w:ascii="David" w:eastAsiaTheme="minorEastAsia" w:hAnsi="David" w:cs="David"/>
+          <w:i/>
+        </w:rPr>
+      </w:pPr>
+    </w:p>
+    <w:p>
+      <w:pPr>
+        <w:pStyle w:val="ListParagraph"/>
+        <w:rPr>
+          <w:rFonts w:ascii="David" w:eastAsiaTheme="minorEastAsia" w:hAnsi="David" w:cs="David"/>
+          <w:i/>
+        </w:rPr>
+      </w:pPr>
+    </w:p>
+    <w:p>
+      <w:pPr>
+        <w:pStyle w:val="ListParagraph"/>
+        <w:rPr>
+          <w:rFonts w:ascii="David" w:eastAsiaTheme="minorEastAsia" w:hAnsi="David" w:cs="David"/>
+          <w:i/>
+        </w:rPr>
+      </w:pPr>
+    </w:p>
+    <w:p>
+      <w:pPr>
+        <w:pStyle w:val="ListParagraph"/>
+        <w:rPr>
+          <w:rFonts w:ascii="David" w:eastAsiaTheme="minorEastAsia" w:hAnsi="David" w:cs="David"/>
+          <w:i/>
+        </w:rPr>
+      </w:pPr>
+    </w:p>
+    <w:p>
+      <w:pPr>
+        <w:pStyle w:val="ListParagraph"/>
+        <w:rPr>
+          <w:rFonts w:ascii="David" w:eastAsiaTheme="minorEastAsia" w:hAnsi="David" w:cs="David"/>
+          <w:i/>
+        </w:rPr>
+      </w:pPr>
+    </w:p>
+    <w:p>
+      <w:pPr>
+        <w:pStyle w:val="ListParagraph"/>
+        <w:rPr>
+          <w:rFonts w:ascii="David" w:eastAsiaTheme="minorEastAsia" w:hAnsi="David" w:cs="David"/>
+          <w:i/>
+        </w:rPr>
+      </w:pPr>
+    </w:p>
+    <w:p>
+      <w:pPr>
+        <w:pStyle w:val="ListParagraph"/>
+        <w:rPr>
+          <w:rFonts w:ascii="David" w:eastAsiaTheme="minorEastAsia" w:hAnsi="David" w:cs="David"/>
+          <w:i/>
+        </w:rPr>
+      </w:pPr>
+    </w:p>
+    <w:p>
+      <w:pPr>
+        <w:pStyle w:val="ListParagraph"/>
+        <w:rPr>
+          <w:rFonts w:ascii="David" w:eastAsiaTheme="minorEastAsia" w:hAnsi="David" w:cs="David"/>
+          <w:i/>
+        </w:rPr>
+      </w:pPr>
+    </w:p>
+    <w:p>
+      <w:pPr>
+        <w:pStyle w:val="ListParagraph"/>
+        <w:rPr>
+          <w:rFonts w:ascii="David" w:eastAsiaTheme="minorEastAsia" w:hAnsi="David" w:cs="David"/>
+          <w:i/>
+        </w:rPr>
+      </w:pPr>
+    </w:p>
+    <w:p>
+      <w:pPr>
+        <w:pStyle w:val="ListParagraph"/>
+        <w:rPr>
+          <w:rFonts w:ascii="David" w:eastAsiaTheme="minorEastAsia" w:hAnsi="David" w:cs="David"/>
+          <w:i/>
+        </w:rPr>
+      </w:pPr>
+    </w:p>
+    <w:p>
+      <w:pPr>
+        <w:pStyle w:val="ListParagraph"/>
+        <w:rPr>
+          <w:rFonts w:ascii="David" w:eastAsiaTheme="minorEastAsia" w:hAnsi="David" w:cs="David"/>
+          <w:i/>
+        </w:rPr>
+      </w:pPr>
+    </w:p>
+    <w:p>
+      <w:pPr>
+        <w:pStyle w:val="ListParagraph"/>
+        <w:rPr>
+          <w:rFonts w:ascii="David" w:eastAsiaTheme="minorEastAsia" w:hAnsi="David" w:cs="David"/>
+          <w:i/>
+        </w:rPr>
+      </w:pPr>
+    </w:p>
+    <w:p>
+      <w:pPr>
+        <w:pStyle w:val="ListParagraph"/>
+        <w:rPr>
+          <w:rFonts w:ascii="David" w:eastAsiaTheme="minorEastAsia" w:hAnsi="David" w:cs="David"/>
+          <w:i/>
+        </w:rPr>
+      </w:pPr>
+    </w:p>
+    <w:p>
+      <w:pPr>
+        <w:pStyle w:val="ListParagraph"/>
+        <w:rPr>
+          <w:rFonts w:ascii="David" w:eastAsiaTheme="minorEastAsia" w:hAnsi="David" w:cs="David"/>
+          <w:i/>
+        </w:rPr>
+      </w:pPr>
+    </w:p>
+    <w:p>
+      <w:pPr>
+        <w:pStyle w:val="ListParagraph"/>
+        <w:rPr>
+          <w:rFonts w:ascii="David" w:eastAsiaTheme="minorEastAsia" w:hAnsi="David" w:cs="David"/>
+          <w:i/>
+        </w:rPr>
+      </w:pPr>
+    </w:p>
+    <w:p>
+      <w:pPr>
+        <w:pStyle w:val="ListParagraph"/>
+        <w:rPr>
+          <w:rFonts w:ascii="David" w:eastAsiaTheme="minorEastAsia" w:hAnsi="David" w:cs="David"/>
+          <w:i/>
+        </w:rPr>
+      </w:pPr>
+    </w:p>
+    <w:p>
+      <w:pPr>
+        <w:pStyle w:val="ListParagraph"/>
+        <w:rPr>
+          <w:rFonts w:ascii="David" w:eastAsiaTheme="minorEastAsia" w:hAnsi="David" w:cs="David"/>
+          <w:i/>
+          <w:rtl/>
+        </w:rPr>
+      </w:pPr>
+    </w:p>
+    <w:p>
+      <w:pPr>
+        <w:pStyle w:val="ListParagraph"/>
+        <w:rPr>
+          <w:rFonts w:ascii="David" w:eastAsiaTheme="minorEastAsia" w:hAnsi="David" w:cs="David"/>
+          <w:i/>
+          <w:rtl/>
+        </w:rPr>
+      </w:pPr>
+    </w:p>
+    <w:p>
+      <w:pPr>
+        <w:rPr>
+          <w:rFonts w:ascii="David" w:eastAsiaTheme="minorEastAsia" w:hAnsi="David" w:cs="David"/>
+          <w:i/>
+          <w:rtl/>
+        </w:rPr>
+      </w:pPr>
+      <w:r>
+        <w:rPr>
+          <w:rFonts w:ascii="David" w:eastAsiaTheme="minorEastAsia" w:hAnsi="David" w:cs="David" w:hint="cs"/>
+          <w:i/>
+          <w:rtl/>
+        </w:rPr>
+        <w:lastRenderedPageBreak/>
         <w:t>שאלה 3)</w:t>
       </w:r>
     </w:p>
@@ -7037,17 +7446,278 @@
           <w:b/>
           <w:bCs/>
           <w:i/>
-          <w:rtl/>
-        </w:rPr>
-      </w:pPr>
-      <w:r>
-        <w:rPr>
-          <w:rFonts w:ascii="David" w:eastAsiaTheme="minorEastAsia" w:hAnsi="David" w:cs="David" w:hint="cs"/>
+        </w:rPr>
+      </w:pPr>
+    </w:p>
+    <w:p>
+      <w:pPr>
+        <w:rPr>
+          <w:rFonts w:ascii="David" w:eastAsiaTheme="minorEastAsia" w:hAnsi="David" w:cs="David"/>
           <w:b/>
           <w:bCs/>
           <w:i/>
-          <w:rtl/>
-        </w:rPr>
+        </w:rPr>
+      </w:pPr>
+    </w:p>
+    <w:p>
+      <w:pPr>
+        <w:rPr>
+          <w:rFonts w:ascii="David" w:eastAsiaTheme="minorEastAsia" w:hAnsi="David" w:cs="David"/>
+          <w:b/>
+          <w:bCs/>
+          <w:i/>
+        </w:rPr>
+      </w:pPr>
+    </w:p>
+    <w:p>
+      <w:pPr>
+        <w:rPr>
+          <w:rFonts w:ascii="David" w:eastAsiaTheme="minorEastAsia" w:hAnsi="David" w:cs="David"/>
+          <w:b/>
+          <w:bCs/>
+          <w:i/>
+        </w:rPr>
+      </w:pPr>
+    </w:p>
+    <w:p>
+      <w:pPr>
+        <w:rPr>
+          <w:rFonts w:ascii="David" w:eastAsiaTheme="minorEastAsia" w:hAnsi="David" w:cs="David"/>
+          <w:b/>
+          <w:bCs/>
+          <w:i/>
+        </w:rPr>
+      </w:pPr>
+    </w:p>
+    <w:p>
+      <w:pPr>
+        <w:rPr>
+          <w:rFonts w:ascii="David" w:eastAsiaTheme="minorEastAsia" w:hAnsi="David" w:cs="David"/>
+          <w:b/>
+          <w:bCs/>
+          <w:i/>
+        </w:rPr>
+      </w:pPr>
+    </w:p>
+    <w:p>
+      <w:pPr>
+        <w:rPr>
+          <w:rFonts w:ascii="David" w:eastAsiaTheme="minorEastAsia" w:hAnsi="David" w:cs="David"/>
+          <w:b/>
+          <w:bCs/>
+          <w:i/>
+        </w:rPr>
+      </w:pPr>
+    </w:p>
+    <w:p>
+      <w:pPr>
+        <w:rPr>
+          <w:rFonts w:ascii="David" w:eastAsiaTheme="minorEastAsia" w:hAnsi="David" w:cs="David"/>
+          <w:b/>
+          <w:bCs/>
+          <w:i/>
+        </w:rPr>
+      </w:pPr>
+    </w:p>
+    <w:p>
+      <w:pPr>
+        <w:rPr>
+          <w:rFonts w:ascii="David" w:eastAsiaTheme="minorEastAsia" w:hAnsi="David" w:cs="David"/>
+          <w:b/>
+          <w:bCs/>
+          <w:i/>
+        </w:rPr>
+      </w:pPr>
+    </w:p>
+    <w:p>
+      <w:pPr>
+        <w:rPr>
+          <w:rFonts w:ascii="David" w:eastAsiaTheme="minorEastAsia" w:hAnsi="David" w:cs="David"/>
+          <w:b/>
+          <w:bCs/>
+          <w:i/>
+        </w:rPr>
+      </w:pPr>
+    </w:p>
+    <w:p>
+      <w:pPr>
+        <w:rPr>
+          <w:rFonts w:ascii="David" w:eastAsiaTheme="minorEastAsia" w:hAnsi="David" w:cs="David"/>
+          <w:b/>
+          <w:bCs/>
+          <w:i/>
+        </w:rPr>
+      </w:pPr>
+    </w:p>
+    <w:p>
+      <w:pPr>
+        <w:rPr>
+          <w:rFonts w:ascii="David" w:eastAsiaTheme="minorEastAsia" w:hAnsi="David" w:cs="David"/>
+          <w:b/>
+          <w:bCs/>
+          <w:i/>
+        </w:rPr>
+      </w:pPr>
+    </w:p>
+    <w:p>
+      <w:pPr>
+        <w:rPr>
+          <w:rFonts w:ascii="David" w:eastAsiaTheme="minorEastAsia" w:hAnsi="David" w:cs="David"/>
+          <w:b/>
+          <w:bCs/>
+          <w:i/>
+        </w:rPr>
+      </w:pPr>
+    </w:p>
+    <w:p>
+      <w:pPr>
+        <w:rPr>
+          <w:rFonts w:ascii="David" w:eastAsiaTheme="minorEastAsia" w:hAnsi="David" w:cs="David"/>
+          <w:b/>
+          <w:bCs/>
+          <w:i/>
+        </w:rPr>
+      </w:pPr>
+    </w:p>
+    <w:p>
+      <w:pPr>
+        <w:rPr>
+          <w:rFonts w:ascii="David" w:eastAsiaTheme="minorEastAsia" w:hAnsi="David" w:cs="David"/>
+          <w:b/>
+          <w:bCs/>
+          <w:i/>
+        </w:rPr>
+      </w:pPr>
+    </w:p>
+    <w:p>
+      <w:pPr>
+        <w:rPr>
+          <w:rFonts w:ascii="David" w:eastAsiaTheme="minorEastAsia" w:hAnsi="David" w:cs="David"/>
+          <w:b/>
+          <w:bCs/>
+          <w:i/>
+        </w:rPr>
+      </w:pPr>
+    </w:p>
+    <w:p>
+      <w:pPr>
+        <w:rPr>
+          <w:rFonts w:ascii="David" w:eastAsiaTheme="minorEastAsia" w:hAnsi="David" w:cs="David"/>
+          <w:b/>
+          <w:bCs/>
+          <w:i/>
+        </w:rPr>
+      </w:pPr>
+    </w:p>
+    <w:p>
+      <w:pPr>
+        <w:rPr>
+          <w:rFonts w:ascii="David" w:eastAsiaTheme="minorEastAsia" w:hAnsi="David" w:cs="David"/>
+          <w:b/>
+          <w:bCs/>
+          <w:i/>
+        </w:rPr>
+      </w:pPr>
+    </w:p>
+    <w:p>
+      <w:pPr>
+        <w:rPr>
+          <w:rFonts w:ascii="David" w:eastAsiaTheme="minorEastAsia" w:hAnsi="David" w:cs="David"/>
+          <w:b/>
+          <w:bCs/>
+          <w:i/>
+        </w:rPr>
+      </w:pPr>
+    </w:p>
+    <w:p>
+      <w:pPr>
+        <w:rPr>
+          <w:rFonts w:ascii="David" w:eastAsiaTheme="minorEastAsia" w:hAnsi="David" w:cs="David"/>
+          <w:b/>
+          <w:bCs/>
+          <w:i/>
+        </w:rPr>
+      </w:pPr>
+    </w:p>
+    <w:p>
+      <w:pPr>
+        <w:rPr>
+          <w:rFonts w:ascii="David" w:eastAsiaTheme="minorEastAsia" w:hAnsi="David" w:cs="David"/>
+          <w:b/>
+          <w:bCs/>
+          <w:i/>
+        </w:rPr>
+      </w:pPr>
+    </w:p>
+    <w:p>
+      <w:pPr>
+        <w:rPr>
+          <w:rFonts w:ascii="David" w:eastAsiaTheme="minorEastAsia" w:hAnsi="David" w:cs="David"/>
+          <w:b/>
+          <w:bCs/>
+          <w:i/>
+        </w:rPr>
+      </w:pPr>
+    </w:p>
+    <w:p>
+      <w:pPr>
+        <w:rPr>
+          <w:rFonts w:ascii="David" w:eastAsiaTheme="minorEastAsia" w:hAnsi="David" w:cs="David"/>
+          <w:b/>
+          <w:bCs/>
+          <w:i/>
+        </w:rPr>
+      </w:pPr>
+    </w:p>
+    <w:p>
+      <w:pPr>
+        <w:rPr>
+          <w:rFonts w:ascii="David" w:eastAsiaTheme="minorEastAsia" w:hAnsi="David" w:cs="David"/>
+          <w:b/>
+          <w:bCs/>
+          <w:i/>
+        </w:rPr>
+      </w:pPr>
+    </w:p>
+    <w:p>
+      <w:pPr>
+        <w:rPr>
+          <w:rFonts w:ascii="David" w:eastAsiaTheme="minorEastAsia" w:hAnsi="David" w:cs="David"/>
+          <w:b/>
+          <w:bCs/>
+          <w:i/>
+        </w:rPr>
+      </w:pPr>
+    </w:p>
+    <w:p>
+      <w:pPr>
+        <w:rPr>
+          <w:rFonts w:ascii="David" w:eastAsiaTheme="minorEastAsia" w:hAnsi="David" w:cs="David"/>
+          <w:b/>
+          <w:bCs/>
+          <w:i/>
+        </w:rPr>
+      </w:pPr>
+    </w:p>
+    <w:p>
+      <w:pPr>
+        <w:rPr>
+          <w:rFonts w:ascii="David" w:eastAsiaTheme="minorEastAsia" w:hAnsi="David" w:cs="David"/>
+          <w:b/>
+          <w:bCs/>
+          <w:i/>
+          <w:rtl/>
+        </w:rPr>
+      </w:pPr>
+      <w:r>
+        <w:rPr>
+          <w:rFonts w:ascii="David" w:eastAsiaTheme="minorEastAsia" w:hAnsi="David" w:cs="David" w:hint="cs"/>
+          <w:b/>
+          <w:bCs/>
+          <w:i/>
+          <w:rtl/>
+        </w:rPr>
+        <w:lastRenderedPageBreak/>
         <w:t>חלק ג'</w:t>
       </w:r>
     </w:p>
@@ -7711,17 +8381,161 @@
           <w:b/>
           <w:bCs/>
           <w:i/>
-          <w:rtl/>
-        </w:rPr>
-      </w:pPr>
-      <w:r>
-        <w:rPr>
-          <w:rFonts w:ascii="David" w:eastAsiaTheme="minorEastAsia" w:hAnsi="David" w:cs="David" w:hint="cs"/>
+        </w:rPr>
+      </w:pPr>
+    </w:p>
+    <w:p>
+      <w:pPr>
+        <w:ind w:left="360"/>
+        <w:rPr>
+          <w:rFonts w:ascii="David" w:eastAsiaTheme="minorEastAsia" w:hAnsi="David" w:cs="David"/>
           <w:b/>
           <w:bCs/>
           <w:i/>
-          <w:rtl/>
-        </w:rPr>
+        </w:rPr>
+      </w:pPr>
+    </w:p>
+    <w:p>
+      <w:pPr>
+        <w:ind w:left="360"/>
+        <w:rPr>
+          <w:rFonts w:ascii="David" w:eastAsiaTheme="minorEastAsia" w:hAnsi="David" w:cs="David"/>
+          <w:b/>
+          <w:bCs/>
+          <w:i/>
+        </w:rPr>
+      </w:pPr>
+    </w:p>
+    <w:p>
+      <w:pPr>
+        <w:ind w:left="360"/>
+        <w:rPr>
+          <w:rFonts w:ascii="David" w:eastAsiaTheme="minorEastAsia" w:hAnsi="David" w:cs="David"/>
+          <w:b/>
+          <w:bCs/>
+          <w:i/>
+        </w:rPr>
+      </w:pPr>
+    </w:p>
+    <w:p>
+      <w:pPr>
+        <w:ind w:left="360"/>
+        <w:rPr>
+          <w:rFonts w:ascii="David" w:eastAsiaTheme="minorEastAsia" w:hAnsi="David" w:cs="David"/>
+          <w:b/>
+          <w:bCs/>
+          <w:i/>
+        </w:rPr>
+      </w:pPr>
+    </w:p>
+    <w:p>
+      <w:pPr>
+        <w:ind w:left="360"/>
+        <w:rPr>
+          <w:rFonts w:ascii="David" w:eastAsiaTheme="minorEastAsia" w:hAnsi="David" w:cs="David"/>
+          <w:b/>
+          <w:bCs/>
+          <w:i/>
+        </w:rPr>
+      </w:pPr>
+    </w:p>
+    <w:p>
+      <w:pPr>
+        <w:ind w:left="360"/>
+        <w:rPr>
+          <w:rFonts w:ascii="David" w:eastAsiaTheme="minorEastAsia" w:hAnsi="David" w:cs="David"/>
+          <w:b/>
+          <w:bCs/>
+          <w:i/>
+        </w:rPr>
+      </w:pPr>
+    </w:p>
+    <w:p>
+      <w:pPr>
+        <w:ind w:left="360"/>
+        <w:rPr>
+          <w:rFonts w:ascii="David" w:eastAsiaTheme="minorEastAsia" w:hAnsi="David" w:cs="David"/>
+          <w:b/>
+          <w:bCs/>
+          <w:i/>
+        </w:rPr>
+      </w:pPr>
+    </w:p>
+    <w:p>
+      <w:pPr>
+        <w:ind w:left="360"/>
+        <w:rPr>
+          <w:rFonts w:ascii="David" w:eastAsiaTheme="minorEastAsia" w:hAnsi="David" w:cs="David"/>
+          <w:b/>
+          <w:bCs/>
+          <w:i/>
+        </w:rPr>
+      </w:pPr>
+    </w:p>
+    <w:p>
+      <w:pPr>
+        <w:ind w:left="360"/>
+        <w:rPr>
+          <w:rFonts w:ascii="David" w:eastAsiaTheme="minorEastAsia" w:hAnsi="David" w:cs="David"/>
+          <w:b/>
+          <w:bCs/>
+          <w:i/>
+        </w:rPr>
+      </w:pPr>
+    </w:p>
+    <w:p>
+      <w:pPr>
+        <w:ind w:left="360"/>
+        <w:rPr>
+          <w:rFonts w:ascii="David" w:eastAsiaTheme="minorEastAsia" w:hAnsi="David" w:cs="David"/>
+          <w:b/>
+          <w:bCs/>
+          <w:i/>
+        </w:rPr>
+      </w:pPr>
+    </w:p>
+    <w:p>
+      <w:pPr>
+        <w:ind w:left="360"/>
+        <w:rPr>
+          <w:rFonts w:ascii="David" w:eastAsiaTheme="minorEastAsia" w:hAnsi="David" w:cs="David"/>
+          <w:b/>
+          <w:bCs/>
+          <w:i/>
+        </w:rPr>
+      </w:pPr>
+    </w:p>
+    <w:p>
+      <w:pPr>
+        <w:ind w:left="360"/>
+        <w:rPr>
+          <w:rFonts w:ascii="David" w:eastAsiaTheme="minorEastAsia" w:hAnsi="David" w:cs="David"/>
+          <w:b/>
+          <w:bCs/>
+          <w:i/>
+        </w:rPr>
+      </w:pPr>
+    </w:p>
+    <w:p>
+      <w:pPr>
+        <w:ind w:left="360"/>
+        <w:rPr>
+          <w:rFonts w:ascii="David" w:eastAsiaTheme="minorEastAsia" w:hAnsi="David" w:cs="David"/>
+          <w:b/>
+          <w:bCs/>
+          <w:i/>
+          <w:rtl/>
+        </w:rPr>
+      </w:pPr>
+      <w:r>
+        <w:rPr>
+          <w:rFonts w:ascii="David" w:eastAsiaTheme="minorEastAsia" w:hAnsi="David" w:cs="David" w:hint="cs"/>
+          <w:b/>
+          <w:bCs/>
+          <w:i/>
+          <w:rtl/>
+        </w:rPr>
+        <w:lastRenderedPageBreak/>
         <w:t>חלק' ד</w:t>
       </w:r>
     </w:p>
@@ -7740,7 +8554,6 @@
           <w:i/>
           <w:rtl/>
         </w:rPr>
-        <w:lastRenderedPageBreak/>
         <w:t>שאלה 7)</w:t>
       </w:r>
     </w:p>
@@ -8910,14 +9723,7 @@
           <w:rFonts w:ascii="David" w:eastAsiaTheme="minorEastAsia" w:hAnsi="David" w:cs="David"/>
           <w:iCs/>
         </w:rPr>
-        <w:t xml:space="preserve">best_accuracy &lt;- </w:t>
-      </w:r>
-      <w:r>
-        <w:rPr>
-          <w:rFonts w:ascii="David" w:eastAsiaTheme="minorEastAsia" w:hAnsi="David" w:cs="David"/>
-          <w:iCs/>
-        </w:rPr>
-        <w:t>accuracy(best_feature)</w:t>
+        <w:t>best_accuracy &lt;- accuracy(best_feature)</w:t>
       </w:r>
     </w:p>
     <w:p>
@@ -9047,7 +9853,7 @@
         <w:bidi w:val="0"/>
         <w:ind w:left="1080"/>
         <w:rPr>
-          <w:rFonts w:ascii="David" w:eastAsiaTheme="minorEastAsia" w:hAnsi="David" w:cs="David" w:hint="cs"/>
+          <w:rFonts w:ascii="David" w:eastAsiaTheme="minorEastAsia" w:hAnsi="David" w:cs="David"/>
           <w:iCs/>
         </w:rPr>
       </w:pPr>

</xml_diff>